<commit_message>
Added some story points and notes
</commit_message>
<xml_diff>
--- a/Story.docx
+++ b/Story.docx
@@ -98,7 +98,7 @@
     </w:p>
     <w:p>
       <w:pPr>
-        <w:pStyle w:val="ListParagraph"/>
+        <w:pStyle w:val="Listenabsatz"/>
         <w:numPr>
           <w:ilvl w:val="0"/>
           <w:numId w:val="1"/>
@@ -128,59 +128,36 @@
       </w:pPr>
     </w:p>
     <w:p>
-      <w:pPr>
-        <w:rPr>
-          <w:lang w:val="de-DE"/>
-        </w:rPr>
-      </w:pPr>
-      <w:r>
-        <w:rPr>
-          <w:lang w:val="de-DE"/>
-        </w:rPr>
+      <w:r>
         <w:t>G2</w:t>
       </w:r>
       <w:r>
-        <w:rPr>
-          <w:lang w:val="de-DE"/>
-        </w:rPr>
         <w:t>: (</w:t>
       </w:r>
-      <w:r>
-        <w:rPr>
-          <w:lang w:val="de-DE"/>
-        </w:rPr>
-        <w:t>keine Jacken</w:t>
-      </w:r>
-      <w:r>
-        <w:rPr>
-          <w:lang w:val="de-DE"/>
-        </w:rPr>
+      <w:proofErr w:type="spellStart"/>
+      <w:r>
+        <w:t>keine</w:t>
+      </w:r>
+      <w:proofErr w:type="spellEnd"/>
+      <w:r>
+        <w:t xml:space="preserve"> </w:t>
+      </w:r>
+      <w:proofErr w:type="spellStart"/>
+      <w:r>
+        <w:t>Jacken</w:t>
+      </w:r>
+      <w:proofErr w:type="spellEnd"/>
+      <w:r>
         <w:t>)</w:t>
       </w:r>
     </w:p>
     <w:p>
-      <w:pPr>
-        <w:rPr>
-          <w:lang w:val="de-DE"/>
-        </w:rPr>
-      </w:pPr>
-      <w:r>
-        <w:rPr>
-          <w:lang w:val="de-DE"/>
-        </w:rPr>
+      <w:r>
         <w:t>Laptops:</w:t>
       </w:r>
     </w:p>
     <w:p>
-      <w:pPr>
-        <w:rPr>
-          <w:lang w:val="de-DE"/>
-        </w:rPr>
-      </w:pPr>
-      <w:r>
-        <w:rPr>
-          <w:lang w:val="de-DE"/>
-        </w:rPr>
+      <w:r>
         <w:tab/>
         <w:t>1: Blue Screen</w:t>
       </w:r>
@@ -192,10 +169,12 @@
         </w:rPr>
       </w:pPr>
       <w:r>
-        <w:rPr>
-          <w:lang w:val="de-DE"/>
-        </w:rPr>
         <w:tab/>
+      </w:r>
+      <w:r>
+        <w:rPr>
+          <w:lang w:val="de-DE"/>
+        </w:rPr>
         <w:t>2. PW-Eingabe für später</w:t>
       </w:r>
       <w:r>
@@ -212,36 +191,27 @@
       </w:r>
     </w:p>
     <w:p>
-      <w:pPr>
-        <w:rPr>
-          <w:lang w:val="de-DE"/>
-        </w:rPr>
-      </w:pPr>
       <w:r>
         <w:rPr>
           <w:lang w:val="de-DE"/>
         </w:rPr>
         <w:tab/>
-        <w:t>3.Crappy Gamejam game in Unity</w:t>
-      </w:r>
-    </w:p>
-    <w:p>
-      <w:pPr>
-        <w:rPr>
-          <w:lang w:val="de-DE"/>
-        </w:rPr>
-      </w:pPr>
-    </w:p>
-    <w:p>
-      <w:pPr>
-        <w:rPr>
-          <w:lang w:val="de-DE"/>
-        </w:rPr>
-      </w:pPr>
-      <w:r>
-        <w:rPr>
-          <w:lang w:val="de-DE"/>
-        </w:rPr>
+      </w:r>
+      <w:r>
+        <w:t xml:space="preserve">3.Crappy </w:t>
+      </w:r>
+      <w:proofErr w:type="spellStart"/>
+      <w:r>
+        <w:t>Gamejam</w:t>
+      </w:r>
+      <w:proofErr w:type="spellEnd"/>
+      <w:r>
+        <w:t xml:space="preserve"> game in Unity</w:t>
+      </w:r>
+    </w:p>
+    <w:p/>
+    <w:p>
+      <w:r>
         <w:t>HS1:</w:t>
       </w:r>
     </w:p>
@@ -251,11 +221,19 @@
           <w:lang w:val="de-DE"/>
         </w:rPr>
       </w:pPr>
-      <w:r>
-        <w:rPr>
-          <w:lang w:val="de-DE"/>
-        </w:rPr>
-        <w:t xml:space="preserve">ThermosKanne mit Kaffee: Fast leer </w:t>
+      <w:proofErr w:type="spellStart"/>
+      <w:r>
+        <w:rPr>
+          <w:lang w:val="de-DE"/>
+        </w:rPr>
+        <w:t>ThermosKanne</w:t>
+      </w:r>
+      <w:proofErr w:type="spellEnd"/>
+      <w:r>
+        <w:rPr>
+          <w:lang w:val="de-DE"/>
+        </w:rPr>
+        <w:t xml:space="preserve"> mit Kaffee: Fast leer </w:t>
       </w:r>
       <w:r>
         <w:rPr>
@@ -284,11 +262,6 @@
       </w:r>
     </w:p>
     <w:p>
-      <w:pPr>
-        <w:rPr>
-          <w:lang w:val="de-DE"/>
-        </w:rPr>
-      </w:pPr>
       <w:r>
         <w:rPr>
           <w:lang w:val="de-DE"/>
@@ -299,7 +272,10 @@
         <w:rPr>
           <w:lang w:val="de-DE"/>
         </w:rPr>
-        <w:t>: F GIT hat unser Spiel zerstört . RIP</w:t>
+        <w:t xml:space="preserve">: F GIT hat unser Spiel zerstört . </w:t>
+      </w:r>
+      <w:r>
+        <w:t>RIP</w:t>
       </w:r>
     </w:p>
     <w:p>
@@ -518,110 +494,454 @@
       </w:pPr>
     </w:p>
     <w:p>
-      <w:pPr>
-        <w:rPr>
-          <w:lang w:val="de-DE"/>
-        </w:rPr>
-      </w:pPr>
-      <w:r>
-        <w:rPr>
-          <w:lang w:val="de-DE"/>
-        </w:rPr>
+      <w:r>
         <w:t>Quantum</w:t>
       </w:r>
     </w:p>
     <w:p>
-      <w:pPr>
-        <w:rPr>
-          <w:lang w:val="de-DE"/>
-        </w:rPr>
-      </w:pPr>
-      <w:r>
-        <w:rPr>
-          <w:lang w:val="de-DE"/>
-        </w:rPr>
+      <w:r>
         <w:t>Hendrik</w:t>
+      </w:r>
+    </w:p>
+    <w:p/>
+    <w:p/>
+    <w:p>
+      <w:pPr>
+        <w:rPr>
+          <w:lang w:val="de-DE"/>
+        </w:rPr>
+      </w:pPr>
+      <w:r>
+        <w:rPr>
+          <w:lang w:val="de-DE"/>
+        </w:rPr>
+        <w:t xml:space="preserve">Handtuch liegt in </w:t>
+      </w:r>
+      <w:proofErr w:type="spellStart"/>
+      <w:r>
+        <w:rPr>
+          <w:lang w:val="de-DE"/>
+        </w:rPr>
+        <w:t>irgendnem</w:t>
+      </w:r>
+      <w:proofErr w:type="spellEnd"/>
+      <w:r>
+        <w:rPr>
+          <w:lang w:val="de-DE"/>
+        </w:rPr>
+        <w:t xml:space="preserve"> R</w:t>
+      </w:r>
+      <w:r>
+        <w:rPr>
+          <w:lang w:val="de-DE"/>
+        </w:rPr>
+        <w:t>aum</w:t>
+      </w:r>
+    </w:p>
+    <w:p>
+      <w:pPr>
+        <w:rPr>
+          <w:lang w:val="de-DE"/>
+        </w:rPr>
+      </w:pPr>
+      <w:r>
+        <w:rPr>
+          <w:lang w:val="de-DE"/>
+        </w:rPr>
+        <w:t>Wenn man in</w:t>
+      </w:r>
+      <w:r>
+        <w:rPr>
+          <w:lang w:val="de-DE"/>
+        </w:rPr>
+        <w:t xml:space="preserve"> </w:t>
+      </w:r>
+      <w:r>
+        <w:rPr>
+          <w:lang w:val="de-DE"/>
+        </w:rPr>
+        <w:t>Duschraum gehen w</w:t>
+      </w:r>
+      <w:r>
+        <w:rPr>
+          <w:lang w:val="de-DE"/>
+        </w:rPr>
+        <w:t xml:space="preserve">ill: Ansicht vor Tür, klopfen, Dialog: </w:t>
+      </w:r>
+      <w:r>
+        <w:rPr>
+          <w:lang w:val="de-DE"/>
+        </w:rPr>
+        <w:t>„</w:t>
+      </w:r>
+      <w:r>
+        <w:rPr>
+          <w:lang w:val="de-DE"/>
+        </w:rPr>
+        <w:t xml:space="preserve">kann jetzt nicht raus, brauche ein </w:t>
+      </w:r>
+      <w:proofErr w:type="spellStart"/>
+      <w:r>
+        <w:rPr>
+          <w:lang w:val="de-DE"/>
+        </w:rPr>
+        <w:t>handtuch</w:t>
+      </w:r>
+      <w:proofErr w:type="spellEnd"/>
+      <w:r>
+        <w:rPr>
+          <w:lang w:val="de-DE"/>
+        </w:rPr>
+        <w:t xml:space="preserve">.“ -&gt; Ihm Handtuch besorgen, dann kann man </w:t>
+      </w:r>
+      <w:r>
+        <w:rPr>
+          <w:lang w:val="de-DE"/>
+        </w:rPr>
+        <w:t>sich in der Dusche umschauen. Wenn man die Duschkabine öffnet, fällt Duschkopf runter. Kommentar Charakter „Warum ist denn jetzt da der Duschkopf runtergefallen?“</w:t>
+      </w:r>
+    </w:p>
+    <w:p>
+      <w:pPr>
+        <w:rPr>
+          <w:lang w:val="de-DE"/>
+        </w:rPr>
+      </w:pPr>
+    </w:p>
+    <w:p>
+      <w:proofErr w:type="spellStart"/>
+      <w:r>
+        <w:t>Snorlax</w:t>
+      </w:r>
+      <w:proofErr w:type="spellEnd"/>
+      <w:r>
+        <w:t xml:space="preserve"> sleeping in f</w:t>
+      </w:r>
+      <w:r>
+        <w:t>ront of door to outside</w:t>
+      </w:r>
+      <w:r>
+        <w:t xml:space="preserve"> </w:t>
+      </w:r>
+      <w:r>
+        <w:t xml:space="preserve">(you need </w:t>
+      </w:r>
+      <w:proofErr w:type="spellStart"/>
+      <w:r>
+        <w:t>Musfira</w:t>
+      </w:r>
+      <w:proofErr w:type="spellEnd"/>
+      <w:r>
+        <w:t xml:space="preserve"> to wake him up)</w:t>
+      </w:r>
+    </w:p>
+    <w:p>
+      <w:pPr>
+        <w:rPr>
+          <w:lang w:val="de-DE"/>
+        </w:rPr>
+      </w:pPr>
+      <w:r>
+        <w:rPr>
+          <w:lang w:val="de-DE"/>
+        </w:rPr>
+        <w:t xml:space="preserve">Alternativ: </w:t>
+      </w:r>
+      <w:proofErr w:type="spellStart"/>
+      <w:r>
+        <w:rPr>
+          <w:lang w:val="de-DE"/>
+        </w:rPr>
+        <w:t>Pokeflöte</w:t>
+      </w:r>
+      <w:proofErr w:type="spellEnd"/>
+      <w:r>
+        <w:rPr>
+          <w:lang w:val="de-DE"/>
+        </w:rPr>
+        <w:t xml:space="preserve">, um </w:t>
+      </w:r>
+      <w:proofErr w:type="spellStart"/>
+      <w:r>
+        <w:rPr>
+          <w:lang w:val="de-DE"/>
+        </w:rPr>
+        <w:t>S</w:t>
+      </w:r>
+      <w:r>
+        <w:rPr>
+          <w:lang w:val="de-DE"/>
+        </w:rPr>
+        <w:t>norlax</w:t>
+      </w:r>
+      <w:proofErr w:type="spellEnd"/>
+      <w:r>
+        <w:rPr>
+          <w:lang w:val="de-DE"/>
+        </w:rPr>
+        <w:t xml:space="preserve"> aufzuwecken</w:t>
+      </w:r>
+      <w:r>
+        <w:rPr>
+          <w:lang w:val="de-DE"/>
+        </w:rPr>
+        <w:t>;</w:t>
+      </w:r>
+      <w:r>
+        <w:rPr>
+          <w:lang w:val="de-DE"/>
+        </w:rPr>
+        <w:t xml:space="preserve"> Duschkopf kann als Pocket Flute benutzt werden</w:t>
+      </w:r>
+    </w:p>
+    <w:p>
+      <w:pPr>
+        <w:rPr>
+          <w:lang w:val="de-DE"/>
+        </w:rPr>
+      </w:pPr>
+      <w:r>
+        <w:rPr>
+          <w:lang w:val="de-DE"/>
+        </w:rPr>
+        <w:t>Ende:</w:t>
+      </w:r>
+    </w:p>
+    <w:p>
+      <w:pPr>
+        <w:rPr>
+          <w:lang w:val="de-DE"/>
+        </w:rPr>
+      </w:pPr>
+      <w:r>
+        <w:rPr>
+          <w:lang w:val="de-DE"/>
+        </w:rPr>
+        <w:t xml:space="preserve">Wir sind </w:t>
+      </w:r>
+      <w:r>
+        <w:rPr>
+          <w:lang w:val="de-DE"/>
+        </w:rPr>
+        <w:t xml:space="preserve">Draußen( </w:t>
+      </w:r>
+      <w:proofErr w:type="spellStart"/>
+      <w:r>
+        <w:rPr>
+          <w:lang w:val="de-DE"/>
+        </w:rPr>
+        <w:t>vll</w:t>
+      </w:r>
+      <w:proofErr w:type="spellEnd"/>
+      <w:r>
+        <w:rPr>
+          <w:lang w:val="de-DE"/>
+        </w:rPr>
+        <w:t>. Beim See) (Informatiker gehn eh nie raus)</w:t>
+      </w:r>
+    </w:p>
+    <w:p>
+      <w:pPr>
+        <w:rPr>
+          <w:lang w:val="de-DE"/>
+        </w:rPr>
+      </w:pPr>
+      <w:r>
+        <w:rPr>
+          <w:lang w:val="de-DE"/>
+        </w:rPr>
+        <w:t>Plottwist es gab keine Entführung. Wir haben uns in den Raum selber eingesperrt damit dieses Spiel entstehen kann.</w:t>
+      </w:r>
+    </w:p>
+    <w:p>
+      <w:pPr>
+        <w:rPr>
+          <w:lang w:val="de-DE"/>
+        </w:rPr>
+      </w:pPr>
+    </w:p>
+    <w:p>
+      <w:pPr>
+        <w:rPr>
+          <w:lang w:val="de-DE"/>
+        </w:rPr>
+      </w:pPr>
+    </w:p>
+    <w:p>
+      <w:pPr>
+        <w:rPr>
+          <w:lang w:val="de-DE"/>
+        </w:rPr>
+      </w:pPr>
+      <w:r>
+        <w:rPr>
+          <w:lang w:val="de-DE"/>
+        </w:rPr>
+        <w:t>Notizen:</w:t>
+      </w:r>
+    </w:p>
+    <w:p>
+      <w:pPr>
+        <w:rPr>
+          <w:lang w:val="de-DE"/>
+        </w:rPr>
+      </w:pPr>
+      <w:r>
+        <w:rPr>
+          <w:lang w:val="de-DE"/>
+        </w:rPr>
+        <w:t xml:space="preserve">Evtl. Begleiter mit dem Bullshit Dialoge entstehen, </w:t>
+      </w:r>
+      <w:proofErr w:type="spellStart"/>
+      <w:r>
+        <w:rPr>
+          <w:lang w:val="de-DE"/>
+        </w:rPr>
+        <w:t>zB</w:t>
+      </w:r>
+      <w:proofErr w:type="spellEnd"/>
+      <w:r>
+        <w:rPr>
+          <w:lang w:val="de-DE"/>
+        </w:rPr>
+        <w:t xml:space="preserve"> wenn man </w:t>
+      </w:r>
+      <w:proofErr w:type="spellStart"/>
+      <w:r>
+        <w:rPr>
+          <w:lang w:val="de-DE"/>
+        </w:rPr>
+        <w:t>snorlax</w:t>
+      </w:r>
+      <w:proofErr w:type="spellEnd"/>
+      <w:r>
+        <w:rPr>
+          <w:lang w:val="de-DE"/>
+        </w:rPr>
+        <w:t xml:space="preserve"> sieht: „Der Weg ist versperrt. Er wurde angelegt, von jenen, die tot sind…“ – „Ach Schnauze das ist bloß n schlafendes </w:t>
+      </w:r>
+      <w:proofErr w:type="spellStart"/>
+      <w:r>
+        <w:rPr>
+          <w:lang w:val="de-DE"/>
+        </w:rPr>
+        <w:t>S</w:t>
+      </w:r>
+      <w:r>
+        <w:rPr>
+          <w:lang w:val="de-DE"/>
+        </w:rPr>
+        <w:t>n</w:t>
+      </w:r>
+      <w:r>
+        <w:rPr>
+          <w:lang w:val="de-DE"/>
+        </w:rPr>
+        <w:t>orlax</w:t>
+      </w:r>
+      <w:proofErr w:type="spellEnd"/>
+      <w:r>
+        <w:rPr>
+          <w:lang w:val="de-DE"/>
+        </w:rPr>
+        <w:t>, das si</w:t>
+      </w:r>
+      <w:r>
+        <w:rPr>
+          <w:lang w:val="de-DE"/>
+        </w:rPr>
+        <w:t>e</w:t>
+      </w:r>
+      <w:r>
+        <w:rPr>
+          <w:lang w:val="de-DE"/>
+        </w:rPr>
+        <w:t>ht man doch!“</w:t>
+      </w:r>
+    </w:p>
+    <w:p>
+      <w:pPr>
+        <w:rPr>
+          <w:lang w:val="de-DE"/>
+        </w:rPr>
+      </w:pPr>
+      <w:r>
+        <w:rPr>
+          <w:lang w:val="de-DE"/>
+        </w:rPr>
+        <w:t>Alternativ spricht Protagonist mit sich selbst</w:t>
+      </w:r>
+    </w:p>
+    <w:p>
+      <w:pPr>
+        <w:rPr>
+          <w:lang w:val="de-DE"/>
+        </w:rPr>
+      </w:pPr>
+      <w:r>
+        <w:rPr>
+          <w:lang w:val="de-DE"/>
+        </w:rPr>
+        <w:t xml:space="preserve">Übermüdeter Typ in Glas1: Gibt nur unverständliche Antworten von sich, wenn man ihm Kaffee gibt: „Alter ich hab da im Gang vorhin n </w:t>
+      </w:r>
+      <w:proofErr w:type="spellStart"/>
+      <w:r>
+        <w:rPr>
+          <w:lang w:val="de-DE"/>
+        </w:rPr>
+        <w:t>Snorlax</w:t>
+      </w:r>
+      <w:proofErr w:type="spellEnd"/>
+      <w:r>
+        <w:rPr>
+          <w:lang w:val="de-DE"/>
+        </w:rPr>
+        <w:t xml:space="preserve"> </w:t>
+      </w:r>
+      <w:proofErr w:type="spellStart"/>
+      <w:r>
+        <w:rPr>
+          <w:lang w:val="de-DE"/>
+        </w:rPr>
+        <w:t>gesehn</w:t>
+      </w:r>
+      <w:proofErr w:type="spellEnd"/>
+      <w:r>
+        <w:rPr>
+          <w:lang w:val="de-DE"/>
+        </w:rPr>
+        <w:t xml:space="preserve">. Hol mal deine </w:t>
+      </w:r>
+      <w:proofErr w:type="spellStart"/>
+      <w:r>
+        <w:rPr>
+          <w:lang w:val="de-DE"/>
+        </w:rPr>
+        <w:t>Pokeflöte</w:t>
+      </w:r>
+      <w:proofErr w:type="spellEnd"/>
+      <w:r>
+        <w:rPr>
+          <w:lang w:val="de-DE"/>
+        </w:rPr>
+        <w:t xml:space="preserve"> und </w:t>
+      </w:r>
+      <w:proofErr w:type="spellStart"/>
+      <w:r>
+        <w:rPr>
+          <w:lang w:val="de-DE"/>
+        </w:rPr>
+        <w:t>wecks</w:t>
+      </w:r>
+      <w:proofErr w:type="spellEnd"/>
+      <w:r>
+        <w:rPr>
+          <w:lang w:val="de-DE"/>
+        </w:rPr>
+        <w:t xml:space="preserve"> auf.“</w:t>
       </w:r>
       <w:bookmarkStart w:id="0" w:name="_GoBack"/>
       <w:bookmarkEnd w:id="0"/>
-    </w:p>
-    <w:p>
-      <w:pPr>
-        <w:rPr>
-          <w:lang w:val="de-DE"/>
-        </w:rPr>
-      </w:pPr>
-    </w:p>
-    <w:p>
-      <w:pPr>
-        <w:rPr>
-          <w:lang w:val="de-DE"/>
-        </w:rPr>
-      </w:pPr>
-    </w:p>
-    <w:p>
-      <w:proofErr w:type="spellStart"/>
-      <w:r>
-        <w:t>Snorlax</w:t>
-      </w:r>
-      <w:proofErr w:type="spellEnd"/>
-      <w:r>
-        <w:t xml:space="preserve"> sleeping in f</w:t>
-      </w:r>
-      <w:r>
-        <w:t>ront of door to outside</w:t>
-      </w:r>
-      <w:r>
-        <w:t xml:space="preserve"> </w:t>
-      </w:r>
-      <w:r>
-        <w:t xml:space="preserve">(you need </w:t>
-      </w:r>
-      <w:proofErr w:type="spellStart"/>
-      <w:r>
-        <w:t>Musfira</w:t>
-      </w:r>
-      <w:proofErr w:type="spellEnd"/>
-      <w:r>
-        <w:t xml:space="preserve"> to wake him up)</w:t>
-      </w:r>
-    </w:p>
-    <w:p>
-      <w:r>
-        <w:t>Ende:</w:t>
-      </w:r>
-    </w:p>
-    <w:p>
-      <w:pPr>
-        <w:rPr>
-          <w:lang w:val="de-DE"/>
-        </w:rPr>
-      </w:pPr>
-      <w:r>
-        <w:rPr>
-          <w:lang w:val="de-DE"/>
-        </w:rPr>
-        <w:t xml:space="preserve">Wir sind </w:t>
-      </w:r>
-      <w:r>
-        <w:rPr>
-          <w:lang w:val="de-DE"/>
-        </w:rPr>
-        <w:t>Draußen( vll. Beim See) (Informatiker gehn eh nie raus)</w:t>
-      </w:r>
-    </w:p>
-    <w:p>
-      <w:pPr>
-        <w:rPr>
-          <w:lang w:val="de-DE"/>
-        </w:rPr>
-      </w:pPr>
-      <w:r>
-        <w:rPr>
-          <w:lang w:val="de-DE"/>
-        </w:rPr>
-        <w:t>Plottwist es gab keine Entführung. Wir haben uns in den Raum selber eingesperrt damit dieses Spiel entstehen kann.</w:t>
-      </w:r>
     </w:p>
     <w:sectPr>
       <w:pgSz w:w="12240" w:h="15840"/>
@@ -1147,17 +1467,17 @@
     <w:lsdException w:name="Hashtag" w:semiHidden="1" w:unhideWhenUsed="1"/>
     <w:lsdException w:name="Unresolved Mention" w:semiHidden="1" w:unhideWhenUsed="1"/>
   </w:latentStyles>
-  <w:style w:type="paragraph" w:default="1" w:styleId="Normal">
+  <w:style w:type="paragraph" w:default="1" w:styleId="Standard">
     <w:name w:val="Normal"/>
     <w:qFormat/>
   </w:style>
-  <w:style w:type="character" w:default="1" w:styleId="DefaultParagraphFont">
+  <w:style w:type="character" w:default="1" w:styleId="Absatz-Standardschriftart">
     <w:name w:val="Default Paragraph Font"/>
     <w:uiPriority w:val="1"/>
     <w:semiHidden/>
     <w:unhideWhenUsed/>
   </w:style>
-  <w:style w:type="table" w:default="1" w:styleId="TableNormal">
+  <w:style w:type="table" w:default="1" w:styleId="NormaleTabelle">
     <w:name w:val="Normal Table"/>
     <w:uiPriority w:val="99"/>
     <w:semiHidden/>
@@ -1172,15 +1492,15 @@
       </w:tblCellMar>
     </w:tblPr>
   </w:style>
-  <w:style w:type="numbering" w:default="1" w:styleId="NoList">
+  <w:style w:type="numbering" w:default="1" w:styleId="KeineListe">
     <w:name w:val="No List"/>
     <w:uiPriority w:val="99"/>
     <w:semiHidden/>
     <w:unhideWhenUsed/>
   </w:style>
-  <w:style w:type="paragraph" w:styleId="ListParagraph">
+  <w:style w:type="paragraph" w:styleId="Listenabsatz">
     <w:name w:val="List Paragraph"/>
-    <w:basedOn w:val="Normal"/>
+    <w:basedOn w:val="Standard"/>
     <w:uiPriority w:val="34"/>
     <w:qFormat/>
     <w:rsid w:val="003A2129"/>

</xml_diff>

<commit_message>
Updated Story doc / Shotlist
</commit_message>
<xml_diff>
--- a/Story.docx
+++ b/Story.docx
@@ -3,15 +3,7 @@
 <w:document xmlns:wpc="http://schemas.microsoft.com/office/word/2010/wordprocessingCanvas" xmlns:cx="http://schemas.microsoft.com/office/drawing/2014/chartex" xmlns:cx1="http://schemas.microsoft.com/office/drawing/2015/9/8/chartex" xmlns:cx2="http://schemas.microsoft.com/office/drawing/2015/10/21/chartex" xmlns:cx3="http://schemas.microsoft.com/office/drawing/2016/5/9/chartex" xmlns:cx4="http://schemas.microsoft.com/office/drawing/2016/5/10/chartex" xmlns:cx5="http://schemas.microsoft.com/office/drawing/2016/5/11/chartex" xmlns:cx6="http://schemas.microsoft.com/office/drawing/2016/5/12/chartex" xmlns:cx7="http://schemas.microsoft.com/office/drawing/2016/5/13/chartex" xmlns:cx8="http://schemas.microsoft.com/office/drawing/2016/5/14/chartex" xmlns:mc="http://schemas.openxmlformats.org/markup-compatibility/2006" xmlns:aink="http://schemas.microsoft.com/office/drawing/2016/ink" xmlns:am3d="http://schemas.microsoft.com/office/drawing/2017/model3d" xmlns:o="urn:schemas-microsoft-com:office:office" xmlns:r="http://schemas.openxmlformats.org/officeDocument/2006/relationships" xmlns:m="http://schemas.openxmlformats.org/officeDocument/2006/math" xmlns:v="urn:schemas-microsoft-com:vml" xmlns:wp14="http://schemas.microsoft.com/office/word/2010/wordprocessingDrawing" xmlns:wp="http://schemas.openxmlformats.org/drawingml/2006/wordprocessingDrawing" xmlns:w10="urn:schemas-microsoft-com:office:word" xmlns:w="http://schemas.openxmlformats.org/wordprocessingml/2006/main" xmlns:w14="http://schemas.microsoft.com/office/word/2010/wordml" xmlns:w15="http://schemas.microsoft.com/office/word/2012/wordml" xmlns:w16cid="http://schemas.microsoft.com/office/word/2016/wordml/cid" xmlns:w16se="http://schemas.microsoft.com/office/word/2015/wordml/symex" xmlns:wpg="http://schemas.microsoft.com/office/word/2010/wordprocessingGroup" xmlns:wpi="http://schemas.microsoft.com/office/word/2010/wordprocessingInk" xmlns:wne="http://schemas.microsoft.com/office/word/2006/wordml" xmlns:wps="http://schemas.microsoft.com/office/word/2010/wordprocessingShape" mc:Ignorable="w14 w15 w16se w16cid wp14">
   <w:body>
     <w:p>
-      <w:pPr>
-        <w:rPr>
-          <w:lang w:val="de-DE"/>
-        </w:rPr>
-      </w:pPr>
-      <w:r>
-        <w:rPr>
-          <w:lang w:val="de-DE"/>
-        </w:rPr>
+      <w:r>
         <w:t>Q1:</w:t>
       </w:r>
     </w:p>
@@ -54,66 +46,58 @@
       </w:r>
       <w:proofErr w:type="spellEnd"/>
       <w:r>
+        <w:t xml:space="preserve"> 2018</w:t>
+      </w:r>
+      <w:r>
+        <w:t xml:space="preserve">, </w:t>
+      </w:r>
+      <w:r>
+        <w:t xml:space="preserve"> just </w:t>
+      </w:r>
+      <w:proofErr w:type="spellStart"/>
+      <w:r>
+        <w:t>chillin</w:t>
+      </w:r>
+      <w:proofErr w:type="spellEnd"/>
+      <w:r>
+        <w:t>’</w:t>
+      </w:r>
+      <w:r>
         <w:t xml:space="preserve"> </w:t>
       </w:r>
-      <w:proofErr w:type="gramStart"/>
-      <w:r>
-        <w:t>2018</w:t>
-      </w:r>
-      <w:r>
-        <w:t xml:space="preserve">, </w:t>
-      </w:r>
-      <w:r>
-        <w:t xml:space="preserve"> just</w:t>
-      </w:r>
-      <w:proofErr w:type="gramEnd"/>
+      <w:r>
+        <w:t>in the Quantum, when suddenly…</w:t>
+      </w:r>
+    </w:p>
+    <w:p>
+      <w:r>
+        <w:t>[</w:t>
+      </w:r>
+      <w:r>
+        <w:t xml:space="preserve">Picture of </w:t>
+      </w:r>
+      <w:proofErr w:type="spellStart"/>
+      <w:r>
+        <w:t>hendrik</w:t>
+      </w:r>
+      <w:proofErr w:type="spellEnd"/>
+      <w:r>
+        <w:t xml:space="preserve"> in p</w:t>
+      </w:r>
+      <w:r>
+        <w:t>anic}</w:t>
+      </w:r>
+    </w:p>
+    <w:p>
+      <w:r>
+        <w:rPr>
+          <w:b/>
+        </w:rPr>
+        <w:t>Hendrik:</w:t>
+      </w:r>
       <w:r>
         <w:t xml:space="preserve"> </w:t>
       </w:r>
-      <w:proofErr w:type="spellStart"/>
-      <w:r>
-        <w:t>chillin</w:t>
-      </w:r>
-      <w:proofErr w:type="spellEnd"/>
-      <w:r>
-        <w:t>’</w:t>
-      </w:r>
-      <w:r>
-        <w:t xml:space="preserve"> </w:t>
-      </w:r>
-      <w:r>
-        <w:t>in the Quantum, when suddenly…</w:t>
-      </w:r>
-    </w:p>
-    <w:p>
-      <w:r>
-        <w:t>[</w:t>
-      </w:r>
-      <w:r>
-        <w:t xml:space="preserve">Picture of </w:t>
-      </w:r>
-      <w:proofErr w:type="spellStart"/>
-      <w:r>
-        <w:t>hendrik</w:t>
-      </w:r>
-      <w:proofErr w:type="spellEnd"/>
-      <w:r>
-        <w:t xml:space="preserve"> in p</w:t>
-      </w:r>
-      <w:r>
-        <w:t>anic}</w:t>
-      </w:r>
-    </w:p>
-    <w:p>
-      <w:r>
-        <w:rPr>
-          <w:b/>
-        </w:rPr>
-        <w:t>Hendrik:</w:t>
-      </w:r>
-      <w:r>
-        <w:t xml:space="preserve"> </w:t>
-      </w:r>
       <w:r>
         <w:t>I need your h</w:t>
       </w:r>
@@ -153,15 +137,7 @@
       </w:r>
       <w:proofErr w:type="spellEnd"/>
       <w:r>
-        <w:t xml:space="preserve"> stuff you </w:t>
-      </w:r>
-      <w:proofErr w:type="gramStart"/>
-      <w:r>
-        <w:t>know[</w:t>
-      </w:r>
-      <w:proofErr w:type="gramEnd"/>
-      <w:r>
-        <w:t>eating noises]</w:t>
+        <w:t xml:space="preserve"> stuff you know[eating noises]</w:t>
       </w:r>
     </w:p>
     <w:p>
@@ -195,7 +171,7 @@
     <w:p/>
     <w:p>
       <w:pPr>
-        <w:pStyle w:val="ListParagraph"/>
+        <w:pStyle w:val="Listenabsatz"/>
         <w:numPr>
           <w:ilvl w:val="0"/>
           <w:numId w:val="1"/>
@@ -256,17 +232,10 @@
     <w:p>
       <w:r>
         <w:tab/>
-      </w:r>
-      <w:proofErr w:type="gramStart"/>
-      <w:r>
         <w:t>1:</w:t>
       </w:r>
       <w:r>
-        <w:t>Laptop</w:t>
-      </w:r>
-      <w:proofErr w:type="gramEnd"/>
-      <w:r>
-        <w:t xml:space="preserve"> with</w:t>
+        <w:t>Laptop with</w:t>
       </w:r>
       <w:r>
         <w:t xml:space="preserve"> Blue Screen</w:t>
@@ -381,15 +350,7 @@
         <w:ind w:left="2160"/>
       </w:pPr>
       <w:r>
-        <w:t xml:space="preserve">Correct password: Correct - You are either me or a </w:t>
-      </w:r>
-      <w:proofErr w:type="gramStart"/>
-      <w:r>
-        <w:t>genius(</w:t>
-      </w:r>
-      <w:proofErr w:type="gramEnd"/>
-      <w:r>
-        <w:t>ME)</w:t>
+        <w:t>Correct password: Correct - You are either me or a genius(ME)</w:t>
       </w:r>
     </w:p>
     <w:p>
@@ -450,23 +411,12 @@
     </w:p>
     <w:p/>
     <w:p>
-      <w:pPr>
-        <w:rPr>
-          <w:lang w:val="de-DE"/>
-        </w:rPr>
-      </w:pPr>
-      <w:r>
-        <w:rPr>
-          <w:lang w:val="de-DE"/>
-        </w:rPr>
+      <w:r>
         <w:t>Leave:</w:t>
       </w:r>
     </w:p>
     <w:p>
       <w:r>
-        <w:rPr>
-          <w:lang w:val="de-DE"/>
-        </w:rPr>
         <w:tab/>
       </w:r>
       <w:r>
@@ -476,7 +426,6 @@
         <w:t xml:space="preserve">ot </w:t>
       </w:r>
       <w:proofErr w:type="spellStart"/>
-      <w:proofErr w:type="gramStart"/>
       <w:r>
         <w:t>here.</w:t>
       </w:r>
@@ -484,7 +433,6 @@
         <w:t>You</w:t>
       </w:r>
       <w:proofErr w:type="spellEnd"/>
-      <w:proofErr w:type="gramEnd"/>
       <w:r>
         <w:t xml:space="preserve"> should report back to </w:t>
       </w:r>
@@ -650,15 +598,7 @@
       </w:r>
       <w:proofErr w:type="spellEnd"/>
       <w:r>
-        <w:t xml:space="preserve"> </w:t>
-      </w:r>
-      <w:proofErr w:type="gramStart"/>
-      <w:r>
-        <w:t>NOM[</w:t>
-      </w:r>
-      <w:proofErr w:type="gramEnd"/>
-      <w:r>
-        <w:t>Eating sounds]</w:t>
+        <w:t xml:space="preserve"> NOM[Eating sounds]</w:t>
       </w:r>
       <w:r>
         <w:t xml:space="preserve"> – It was delicious, but shouldn’t you be working? You felt the cold glare of Hendrik.</w:t>
@@ -679,13 +619,8 @@
       <w:pPr>
         <w:ind w:firstLine="720"/>
       </w:pPr>
-      <w:proofErr w:type="gramStart"/>
-      <w:r>
-        <w:t>A</w:t>
-      </w:r>
-      <w:proofErr w:type="gramEnd"/>
-      <w:r>
-        <w:t xml:space="preserve"> Xbox 360 console</w:t>
+      <w:r>
+        <w:t>A Xbox 360 console</w:t>
       </w:r>
       <w:r>
         <w:t>.</w:t>
@@ -809,15 +744,7 @@
         <w:ind w:left="1440"/>
       </w:pPr>
       <w:r>
-        <w:t xml:space="preserve">-Ask about Toilet </w:t>
-      </w:r>
-      <w:proofErr w:type="gramStart"/>
-      <w:r>
-        <w:t>Paper[</w:t>
-      </w:r>
-      <w:proofErr w:type="gramEnd"/>
-      <w:r>
-        <w:t xml:space="preserve">after </w:t>
+        <w:t xml:space="preserve">-Ask about Toilet Paper[after </w:t>
       </w:r>
       <w:r>
         <w:t>getting toilet quest</w:t>
@@ -1207,7 +1134,10 @@
     </w:p>
     <w:p>
       <w:r>
-        <w:t xml:space="preserve">HS2: </w:t>
+        <w:t>Saal</w:t>
+      </w:r>
+      <w:r>
+        <w:t xml:space="preserve">: </w:t>
       </w:r>
     </w:p>
     <w:p>
@@ -1331,23 +1261,7 @@
         <w:ind w:left="1440"/>
       </w:pPr>
       <w:r>
-        <w:t xml:space="preserve">You give him the controller and he </w:t>
-      </w:r>
-      <w:proofErr w:type="gramStart"/>
-      <w:r>
-        <w:t>starts</w:t>
-      </w:r>
-      <w:proofErr w:type="gramEnd"/>
-      <w:r>
-        <w:t xml:space="preserve"> playing with the others. After a couple of </w:t>
-      </w:r>
-      <w:proofErr w:type="gramStart"/>
-      <w:r>
-        <w:t>round</w:t>
-      </w:r>
-      <w:proofErr w:type="gramEnd"/>
-      <w:r>
-        <w:t xml:space="preserve"> he leaves satisfied.</w:t>
+        <w:t>You give him the controller and he starts playing with the others. After a couple of round he leaves satisfied.</w:t>
       </w:r>
     </w:p>
     <w:p>
@@ -1512,15 +1426,7 @@
         <w:ind w:left="1440"/>
       </w:pPr>
       <w:r>
-        <w:t xml:space="preserve">Just like me they are wearing the crown of </w:t>
-      </w:r>
-      <w:proofErr w:type="gramStart"/>
-      <w:r>
-        <w:t>Kings(</w:t>
-      </w:r>
-      <w:proofErr w:type="gramEnd"/>
-      <w:r>
-        <w:t>paper hat)</w:t>
+        <w:t>Just like me they are wearing the crown of Kings(paper hat)</w:t>
       </w:r>
       <w:r>
         <w:t>. Now go forth and find them.</w:t>
@@ -1543,15 +1449,7 @@
         <w:t xml:space="preserve">You find a </w:t>
       </w:r>
       <w:r>
-        <w:t xml:space="preserve">note with </w:t>
-      </w:r>
-      <w:proofErr w:type="gramStart"/>
-      <w:r>
-        <w:t>an</w:t>
-      </w:r>
-      <w:proofErr w:type="gramEnd"/>
-      <w:r>
-        <w:t xml:space="preserve"> locker</w:t>
+        <w:t>note with a locker</w:t>
       </w:r>
       <w:r>
         <w:t xml:space="preserve"> Key </w:t>
@@ -1647,18 +1545,10 @@
       </w:r>
       <w:proofErr w:type="spellEnd"/>
       <w:r>
-        <w:t>-</w:t>
-      </w:r>
-      <w:proofErr w:type="gramStart"/>
-      <w:r>
-        <w:t>people</w:t>
-      </w:r>
-      <w:r>
-        <w:t>(</w:t>
-      </w:r>
-      <w:proofErr w:type="gramEnd"/>
-      <w:r>
-        <w:t>leaving stalls without toilet paper HMPF)</w:t>
+        <w:t>-people</w:t>
+      </w:r>
+      <w:r>
+        <w:t>(leaving stalls without toilet paper HMPF)</w:t>
       </w:r>
     </w:p>
     <w:p>
@@ -1667,17 +1557,12 @@
         <w:t xml:space="preserve">-Give </w:t>
       </w:r>
       <w:proofErr w:type="spellStart"/>
-      <w:proofErr w:type="gramStart"/>
       <w:r>
         <w:t>toiletPaper</w:t>
       </w:r>
       <w:proofErr w:type="spellEnd"/>
       <w:r>
-        <w:t>[</w:t>
-      </w:r>
-      <w:proofErr w:type="gramEnd"/>
-      <w:r>
-        <w:t xml:space="preserve">having TP]: </w:t>
+        <w:t xml:space="preserve">[having TP]: </w:t>
       </w:r>
     </w:p>
     <w:p>
@@ -1734,25 +1619,699 @@
       </w:r>
       <w:r>
         <w:tab/>
+      </w:r>
+      <w:r>
+        <w:t xml:space="preserve"> </w:t>
+      </w:r>
+    </w:p>
+    <w:p/>
+    <w:p/>
+    <w:p/>
+    <w:p/>
+    <w:p/>
+    <w:p/>
+    <w:p/>
+    <w:p/>
+    <w:p/>
+    <w:p/>
+    <w:p/>
+    <w:p/>
+    <w:p/>
+    <w:p/>
+    <w:p/>
+    <w:p/>
+    <w:p/>
+    <w:p/>
+    <w:p/>
+    <w:p/>
+    <w:p/>
+    <w:p/>
+    <w:p/>
+    <w:p/>
+    <w:p/>
+    <w:p/>
+    <w:p>
+      <w:proofErr w:type="spellStart"/>
+      <w:r>
+        <w:lastRenderedPageBreak/>
+        <w:t>Shotlist</w:t>
+      </w:r>
+      <w:proofErr w:type="spellEnd"/>
+      <w:r>
+        <w:t>:</w:t>
+      </w:r>
+    </w:p>
+    <w:p>
+      <w:pPr>
+        <w:rPr>
+          <w:b/>
+          <w:sz w:val="24"/>
+        </w:rPr>
+      </w:pPr>
+      <w:proofErr w:type="spellStart"/>
+      <w:r>
+        <w:rPr>
+          <w:b/>
+          <w:sz w:val="24"/>
+        </w:rPr>
+        <w:t>Räume</w:t>
+      </w:r>
+      <w:proofErr w:type="spellEnd"/>
+    </w:p>
+    <w:p>
+      <w:r>
+        <w:t>Quantum:</w:t>
+      </w:r>
+    </w:p>
+    <w:p>
+      <w:r>
+        <w:t xml:space="preserve">Am </w:t>
+      </w:r>
+      <w:proofErr w:type="spellStart"/>
+      <w:r>
+        <w:t>Tresen</w:t>
+      </w:r>
+      <w:proofErr w:type="spellEnd"/>
+      <w:r>
+        <w:t>:</w:t>
+      </w:r>
+    </w:p>
+    <w:p>
+      <w:pPr>
+        <w:rPr>
+          <w:lang w:val="de-DE"/>
+        </w:rPr>
+      </w:pPr>
+      <w:r>
+        <w:tab/>
+      </w:r>
+      <w:r>
+        <w:rPr>
+          <w:lang w:val="de-DE"/>
+        </w:rPr>
+        <w:t>Hendrik und Member 2 in h</w:t>
+      </w:r>
+      <w:r>
+        <w:rPr>
+          <w:lang w:val="de-DE"/>
+        </w:rPr>
+        <w:t>itziger Diskussion</w:t>
+      </w:r>
+    </w:p>
+    <w:p>
+      <w:pPr>
+        <w:rPr>
+          <w:lang w:val="de-DE"/>
+        </w:rPr>
+      </w:pPr>
+      <w:r>
+        <w:rPr>
+          <w:lang w:val="de-DE"/>
+        </w:rPr>
+        <w:tab/>
+        <w:t>Tresen ohne Menschen</w:t>
+      </w:r>
+    </w:p>
+    <w:p>
+      <w:pPr>
+        <w:rPr>
+          <w:lang w:val="de-DE"/>
+        </w:rPr>
+      </w:pPr>
+      <w:r>
+        <w:rPr>
+          <w:lang w:val="de-DE"/>
+        </w:rPr>
+        <w:t>Am Tisch:</w:t>
+      </w:r>
+    </w:p>
+    <w:p>
+      <w:pPr>
+        <w:rPr>
+          <w:lang w:val="de-DE"/>
+        </w:rPr>
+      </w:pPr>
+      <w:r>
+        <w:rPr>
+          <w:lang w:val="de-DE"/>
+        </w:rPr>
+        <w:tab/>
+        <w:t xml:space="preserve">Gollum mit </w:t>
+      </w:r>
+      <w:proofErr w:type="spellStart"/>
+      <w:r>
+        <w:rPr>
+          <w:lang w:val="de-DE"/>
+        </w:rPr>
+        <w:t>Achievementsachen</w:t>
+      </w:r>
+      <w:proofErr w:type="spellEnd"/>
+      <w:r>
+        <w:rPr>
+          <w:lang w:val="de-DE"/>
+        </w:rPr>
+        <w:t xml:space="preserve"> + Klopapier + Rätselbaum, </w:t>
+      </w:r>
+      <w:proofErr w:type="spellStart"/>
+      <w:r>
+        <w:rPr>
+          <w:lang w:val="de-DE"/>
+        </w:rPr>
+        <w:t>xbox</w:t>
+      </w:r>
+      <w:proofErr w:type="spellEnd"/>
+      <w:r>
+        <w:rPr>
+          <w:lang w:val="de-DE"/>
+        </w:rPr>
+        <w:t xml:space="preserve"> + </w:t>
+      </w:r>
+      <w:proofErr w:type="spellStart"/>
+      <w:r>
+        <w:rPr>
+          <w:lang w:val="de-DE"/>
+        </w:rPr>
+        <w:t>controller</w:t>
+      </w:r>
+      <w:proofErr w:type="spellEnd"/>
+      <w:r>
+        <w:rPr>
+          <w:lang w:val="de-DE"/>
+        </w:rPr>
+        <w:t xml:space="preserve"> auf anderer Seite im Bild</w:t>
+      </w:r>
+    </w:p>
+    <w:p>
+      <w:pPr>
+        <w:rPr>
+          <w:lang w:val="de-DE"/>
+        </w:rPr>
+      </w:pPr>
+      <w:r>
+        <w:rPr>
+          <w:lang w:val="de-DE"/>
+        </w:rPr>
+        <w:t>Glaskasten 2:</w:t>
+      </w:r>
+    </w:p>
+    <w:p>
+      <w:pPr>
+        <w:rPr>
+          <w:lang w:val="de-DE"/>
+        </w:rPr>
+      </w:pPr>
+      <w:r>
+        <w:rPr>
+          <w:lang w:val="de-DE"/>
+        </w:rPr>
+        <w:tab/>
+        <w:t>Unser Raum ohne Jacken, 3 Laptops im Bild</w:t>
+      </w:r>
+    </w:p>
+    <w:p>
+      <w:pPr>
+        <w:rPr>
+          <w:lang w:val="de-DE"/>
+        </w:rPr>
+      </w:pPr>
+      <w:r>
+        <w:rPr>
+          <w:lang w:val="de-DE"/>
+        </w:rPr>
+        <w:t>Glaskasten 1:</w:t>
+      </w:r>
+    </w:p>
+    <w:p>
+      <w:pPr>
+        <w:rPr>
+          <w:lang w:val="de-DE"/>
+        </w:rPr>
+      </w:pPr>
+      <w:r>
+        <w:rPr>
+          <w:lang w:val="de-DE"/>
+        </w:rPr>
+        <w:tab/>
+      </w:r>
+      <w:proofErr w:type="spellStart"/>
+      <w:r>
+        <w:rPr>
+          <w:lang w:val="de-DE"/>
+        </w:rPr>
+        <w:t>Sleepy</w:t>
+      </w:r>
+      <w:proofErr w:type="spellEnd"/>
+      <w:r>
+        <w:rPr>
+          <w:lang w:val="de-DE"/>
+        </w:rPr>
+        <w:t xml:space="preserve"> Guy sitzt über </w:t>
+      </w:r>
+      <w:proofErr w:type="spellStart"/>
+      <w:r>
+        <w:rPr>
+          <w:lang w:val="de-DE"/>
+        </w:rPr>
+        <w:t>laptop</w:t>
+      </w:r>
+      <w:proofErr w:type="spellEnd"/>
+    </w:p>
+    <w:p>
+      <w:pPr>
+        <w:rPr>
+          <w:lang w:val="de-DE"/>
+        </w:rPr>
+      </w:pPr>
+      <w:r>
+        <w:rPr>
+          <w:lang w:val="de-DE"/>
+        </w:rPr>
+        <w:t>Saal:</w:t>
+      </w:r>
+    </w:p>
+    <w:p>
+      <w:pPr>
+        <w:rPr>
+          <w:lang w:val="de-DE"/>
+        </w:rPr>
+      </w:pPr>
+      <w:r>
+        <w:rPr>
+          <w:lang w:val="de-DE"/>
+        </w:rPr>
+        <w:tab/>
+      </w:r>
+      <w:r>
+        <w:rPr>
+          <w:lang w:val="de-DE"/>
+        </w:rPr>
+        <w:t>3 Randoms+Member1 vor Laptop, am zocke</w:t>
+      </w:r>
+      <w:r>
+        <w:rPr>
+          <w:lang w:val="de-DE"/>
+        </w:rPr>
+        <w:t>n</w:t>
+      </w:r>
+    </w:p>
+    <w:p>
+      <w:pPr>
+        <w:rPr>
+          <w:lang w:val="de-DE"/>
+        </w:rPr>
+      </w:pPr>
+      <w:proofErr w:type="spellStart"/>
+      <w:r>
+        <w:rPr>
+          <w:lang w:val="de-DE"/>
+        </w:rPr>
+        <w:t>KeyRoom</w:t>
+      </w:r>
+      <w:proofErr w:type="spellEnd"/>
+      <w:r>
+        <w:rPr>
+          <w:lang w:val="de-DE"/>
+        </w:rPr>
+        <w:t>:</w:t>
+      </w:r>
+    </w:p>
+    <w:p>
+      <w:pPr>
+        <w:rPr>
+          <w:lang w:val="de-DE"/>
+        </w:rPr>
+      </w:pPr>
+      <w:r>
+        <w:rPr>
+          <w:lang w:val="de-DE"/>
+        </w:rPr>
+        <w:tab/>
+        <w:t>Gandalf, der Tür versperrt</w:t>
+      </w:r>
+    </w:p>
+    <w:p>
+      <w:pPr>
+        <w:rPr>
+          <w:lang w:val="de-DE"/>
+        </w:rPr>
+      </w:pPr>
+      <w:r>
+        <w:rPr>
+          <w:lang w:val="de-DE"/>
+        </w:rPr>
+        <w:tab/>
+        <w:t>Tür frei ohne Gandalf</w:t>
+      </w:r>
+    </w:p>
+    <w:p>
+      <w:pPr>
+        <w:rPr>
+          <w:lang w:val="de-DE"/>
+        </w:rPr>
+      </w:pPr>
+    </w:p>
+    <w:p>
+      <w:pPr>
+        <w:rPr>
+          <w:b/>
+          <w:lang w:val="de-DE"/>
+        </w:rPr>
+      </w:pPr>
+      <w:r>
+        <w:rPr>
+          <w:b/>
+          <w:lang w:val="de-DE"/>
+        </w:rPr>
+        <w:t>Personen</w:t>
+      </w:r>
+      <w:r>
+        <w:rPr>
+          <w:b/>
+          <w:lang w:val="de-DE"/>
+        </w:rPr>
+        <w:t>:</w:t>
+      </w:r>
+    </w:p>
+    <w:p>
+      <w:pPr>
+        <w:rPr>
+          <w:lang w:val="de-DE"/>
+        </w:rPr>
+      </w:pPr>
+      <w:r>
+        <w:rPr>
+          <w:lang w:val="de-DE"/>
+        </w:rPr>
+        <w:t>Hendrik:</w:t>
+      </w:r>
+    </w:p>
+    <w:p>
+      <w:pPr>
+        <w:rPr>
+          <w:lang w:val="de-DE"/>
+        </w:rPr>
+      </w:pPr>
+      <w:r>
+        <w:rPr>
+          <w:lang w:val="de-DE"/>
+        </w:rPr>
+        <w:tab/>
+        <w:t>Panik</w:t>
+      </w:r>
+    </w:p>
+    <w:p>
+      <w:pPr>
+        <w:rPr>
+          <w:lang w:val="de-DE"/>
+        </w:rPr>
+      </w:pPr>
+      <w:r>
+        <w:rPr>
+          <w:lang w:val="de-DE"/>
+        </w:rPr>
+        <w:tab/>
+        <w:t>Normal</w:t>
+      </w:r>
+    </w:p>
+    <w:p>
+      <w:pPr>
+        <w:rPr>
+          <w:lang w:val="de-DE"/>
+        </w:rPr>
+      </w:pPr>
+      <w:r>
+        <w:rPr>
+          <w:lang w:val="de-DE"/>
+        </w:rPr>
+        <w:tab/>
+        <w:t>Essen in Hand</w:t>
+      </w:r>
+    </w:p>
+    <w:p>
+      <w:pPr>
+        <w:rPr>
+          <w:lang w:val="de-DE"/>
+        </w:rPr>
+      </w:pPr>
+      <w:r>
+        <w:rPr>
+          <w:lang w:val="de-DE"/>
+        </w:rPr>
+        <w:tab/>
+        <w:t xml:space="preserve">Evtl. </w:t>
+      </w:r>
+      <w:proofErr w:type="spellStart"/>
+      <w:r>
+        <w:rPr>
+          <w:lang w:val="de-DE"/>
+        </w:rPr>
+        <w:t>Handrik</w:t>
+      </w:r>
+      <w:proofErr w:type="spellEnd"/>
+      <w:r>
+        <w:rPr>
+          <w:lang w:val="de-DE"/>
+        </w:rPr>
+        <w:t xml:space="preserve"> wie er </w:t>
+      </w:r>
+      <w:proofErr w:type="spellStart"/>
+      <w:r>
+        <w:rPr>
+          <w:lang w:val="de-DE"/>
+        </w:rPr>
+        <w:t>geslappt</w:t>
+      </w:r>
+      <w:proofErr w:type="spellEnd"/>
+      <w:r>
+        <w:rPr>
+          <w:lang w:val="de-DE"/>
+        </w:rPr>
+        <w:t xml:space="preserve"> wird + Fish reinshoppen</w:t>
+      </w:r>
+    </w:p>
+    <w:p>
+      <w:pPr>
+        <w:rPr>
+          <w:lang w:val="de-DE"/>
+        </w:rPr>
+      </w:pPr>
+      <w:r>
+        <w:rPr>
+          <w:lang w:val="de-DE"/>
+        </w:rPr>
+        <w:t>Gollum:</w:t>
+      </w:r>
+    </w:p>
+    <w:p>
+      <w:pPr>
+        <w:rPr>
+          <w:lang w:val="de-DE"/>
+        </w:rPr>
+      </w:pPr>
+      <w:r>
+        <w:rPr>
+          <w:lang w:val="de-DE"/>
+        </w:rPr>
+        <w:tab/>
+        <w:t>Normal/leicht gestresst</w:t>
+      </w:r>
+    </w:p>
+    <w:p>
+      <w:pPr>
+        <w:rPr>
+          <w:lang w:val="de-DE"/>
+        </w:rPr>
+      </w:pPr>
+      <w:r>
+        <w:rPr>
+          <w:lang w:val="de-DE"/>
+        </w:rPr>
+        <w:tab/>
+        <w:t>Hinterhältig/nachdenklich wenn Rätsel gestellt wird</w:t>
+      </w:r>
+    </w:p>
+    <w:p>
+      <w:pPr>
+        <w:rPr>
+          <w:lang w:val="de-DE"/>
+        </w:rPr>
+      </w:pPr>
+      <w:r>
+        <w:rPr>
+          <w:lang w:val="de-DE"/>
+        </w:rPr>
+        <w:tab/>
+        <w:t xml:space="preserve">Wütend nach Lösen des </w:t>
+      </w:r>
+      <w:proofErr w:type="spellStart"/>
+      <w:r>
+        <w:rPr>
+          <w:lang w:val="de-DE"/>
+        </w:rPr>
+        <w:t>rätsels</w:t>
+      </w:r>
+      <w:proofErr w:type="spellEnd"/>
+    </w:p>
+    <w:p>
+      <w:pPr>
+        <w:rPr>
+          <w:lang w:val="de-DE"/>
+        </w:rPr>
+      </w:pPr>
+      <w:r>
+        <w:rPr>
+          <w:lang w:val="de-DE"/>
+        </w:rPr>
+        <w:lastRenderedPageBreak/>
+        <w:t>Gandalf:</w:t>
+      </w:r>
+    </w:p>
+    <w:p>
+      <w:pPr>
+        <w:rPr>
+          <w:lang w:val="de-DE"/>
+        </w:rPr>
+      </w:pPr>
+      <w:r>
+        <w:rPr>
+          <w:lang w:val="de-DE"/>
+        </w:rPr>
+        <w:tab/>
+      </w:r>
+      <w:r>
+        <w:rPr>
+          <w:lang w:val="de-DE"/>
+        </w:rPr>
+        <w:t>Einmal relativ normaler Gesichtsausdruck, K</w:t>
       </w:r>
       <w:bookmarkStart w:id="0" w:name="_GoBack"/>
       <w:bookmarkEnd w:id="0"/>
       <w:r>
-        <w:t xml:space="preserve"> </w:t>
-      </w:r>
-    </w:p>
-    <w:p>
-      <w:r>
-        <w:br w:type="page"/>
-      </w:r>
-    </w:p>
-    <w:p>
-      <w:r>
-        <w:lastRenderedPageBreak/>
-        <w:br w:type="page"/>
-      </w:r>
-    </w:p>
-    <w:p/>
+        <w:rPr>
+          <w:lang w:val="de-DE"/>
+        </w:rPr>
+        <w:t>rone auf dem Kopf</w:t>
+      </w:r>
+    </w:p>
+    <w:p>
+      <w:pPr>
+        <w:rPr>
+          <w:lang w:val="de-DE"/>
+        </w:rPr>
+      </w:pPr>
+    </w:p>
+    <w:p>
+      <w:pPr>
+        <w:rPr>
+          <w:lang w:val="de-DE"/>
+        </w:rPr>
+      </w:pPr>
+    </w:p>
+    <w:p>
+      <w:pPr>
+        <w:rPr>
+          <w:lang w:val="de-DE"/>
+        </w:rPr>
+      </w:pPr>
+    </w:p>
+    <w:p>
+      <w:pPr>
+        <w:rPr>
+          <w:lang w:val="de-DE"/>
+        </w:rPr>
+      </w:pPr>
+    </w:p>
+    <w:p>
+      <w:pPr>
+        <w:rPr>
+          <w:lang w:val="de-DE"/>
+        </w:rPr>
+      </w:pPr>
+    </w:p>
+    <w:p>
+      <w:pPr>
+        <w:rPr>
+          <w:lang w:val="de-DE"/>
+        </w:rPr>
+      </w:pPr>
+    </w:p>
+    <w:p>
+      <w:pPr>
+        <w:rPr>
+          <w:lang w:val="de-DE"/>
+        </w:rPr>
+      </w:pPr>
+    </w:p>
+    <w:p>
+      <w:pPr>
+        <w:rPr>
+          <w:lang w:val="de-DE"/>
+        </w:rPr>
+      </w:pPr>
+    </w:p>
+    <w:p>
+      <w:pPr>
+        <w:rPr>
+          <w:lang w:val="de-DE"/>
+        </w:rPr>
+      </w:pPr>
+    </w:p>
+    <w:p>
+      <w:pPr>
+        <w:rPr>
+          <w:lang w:val="de-DE"/>
+        </w:rPr>
+      </w:pPr>
+    </w:p>
+    <w:p>
+      <w:pPr>
+        <w:rPr>
+          <w:lang w:val="de-DE"/>
+        </w:rPr>
+      </w:pPr>
+    </w:p>
+    <w:p>
+      <w:pPr>
+        <w:rPr>
+          <w:lang w:val="de-DE"/>
+        </w:rPr>
+      </w:pPr>
+    </w:p>
+    <w:p>
+      <w:pPr>
+        <w:rPr>
+          <w:lang w:val="de-DE"/>
+        </w:rPr>
+      </w:pPr>
+    </w:p>
+    <w:p>
+      <w:pPr>
+        <w:rPr>
+          <w:lang w:val="de-DE"/>
+        </w:rPr>
+      </w:pPr>
+    </w:p>
+    <w:p>
+      <w:pPr>
+        <w:rPr>
+          <w:lang w:val="de-DE"/>
+        </w:rPr>
+      </w:pPr>
+    </w:p>
+    <w:p>
+      <w:pPr>
+        <w:rPr>
+          <w:lang w:val="de-DE"/>
+        </w:rPr>
+      </w:pPr>
+    </w:p>
+    <w:p>
+      <w:pPr>
+        <w:rPr>
+          <w:lang w:val="de-DE"/>
+        </w:rPr>
+      </w:pPr>
+    </w:p>
     <w:p>
       <w:r>
         <w:t>Quantum</w:t>
@@ -1801,23 +2360,35 @@
     <w:p/>
     <w:p/>
     <w:p>
-      <w:pPr>
-        <w:rPr>
-          <w:lang w:val="de-DE"/>
-        </w:rPr>
-      </w:pPr>
-      <w:r>
-        <w:rPr>
-          <w:lang w:val="de-DE"/>
-        </w:rPr>
-        <w:t>Handtuch liegt in irgendnem R</w:t>
-      </w:r>
-      <w:r>
-        <w:rPr>
-          <w:lang w:val="de-DE"/>
-        </w:rPr>
-        <w:t>aum</w:t>
-      </w:r>
+      <w:proofErr w:type="spellStart"/>
+      <w:r>
+        <w:t>Handtuch</w:t>
+      </w:r>
+      <w:proofErr w:type="spellEnd"/>
+      <w:r>
+        <w:t xml:space="preserve"> </w:t>
+      </w:r>
+      <w:proofErr w:type="spellStart"/>
+      <w:r>
+        <w:t>liegt</w:t>
+      </w:r>
+      <w:proofErr w:type="spellEnd"/>
+      <w:r>
+        <w:t xml:space="preserve"> in </w:t>
+      </w:r>
+      <w:proofErr w:type="spellStart"/>
+      <w:r>
+        <w:t>irgendnem</w:t>
+      </w:r>
+      <w:proofErr w:type="spellEnd"/>
+      <w:r>
+        <w:t xml:space="preserve"> </w:t>
+      </w:r>
+      <w:proofErr w:type="spellStart"/>
+      <w:r>
+        <w:t>Raum</w:t>
+      </w:r>
+      <w:proofErr w:type="spellEnd"/>
     </w:p>
     <w:p>
       <w:pPr>
@@ -1884,6 +2455,7 @@
     <w:p>
       <w:proofErr w:type="spellStart"/>
       <w:r>
+        <w:lastRenderedPageBreak/>
         <w:t>Snorlax</w:t>
       </w:r>
       <w:proofErr w:type="spellEnd"/>
@@ -3410,17 +3982,17 @@
     <w:lsdException w:name="Hashtag" w:semiHidden="1" w:unhideWhenUsed="1"/>
     <w:lsdException w:name="Unresolved Mention" w:semiHidden="1" w:unhideWhenUsed="1"/>
   </w:latentStyles>
-  <w:style w:type="paragraph" w:default="1" w:styleId="Normal">
+  <w:style w:type="paragraph" w:default="1" w:styleId="Standard">
     <w:name w:val="Normal"/>
     <w:qFormat/>
   </w:style>
-  <w:style w:type="character" w:default="1" w:styleId="DefaultParagraphFont">
+  <w:style w:type="character" w:default="1" w:styleId="Absatz-Standardschriftart">
     <w:name w:val="Default Paragraph Font"/>
     <w:uiPriority w:val="1"/>
     <w:semiHidden/>
     <w:unhideWhenUsed/>
   </w:style>
-  <w:style w:type="table" w:default="1" w:styleId="TableNormal">
+  <w:style w:type="table" w:default="1" w:styleId="NormaleTabelle">
     <w:name w:val="Normal Table"/>
     <w:uiPriority w:val="99"/>
     <w:semiHidden/>
@@ -3435,15 +4007,15 @@
       </w:tblCellMar>
     </w:tblPr>
   </w:style>
-  <w:style w:type="numbering" w:default="1" w:styleId="NoList">
+  <w:style w:type="numbering" w:default="1" w:styleId="KeineListe">
     <w:name w:val="No List"/>
     <w:uiPriority w:val="99"/>
     <w:semiHidden/>
     <w:unhideWhenUsed/>
   </w:style>
-  <w:style w:type="paragraph" w:styleId="ListParagraph">
+  <w:style w:type="paragraph" w:styleId="Listenabsatz">
     <w:name w:val="List Paragraph"/>
-    <w:basedOn w:val="Normal"/>
+    <w:basedOn w:val="Standard"/>
     <w:uiPriority w:val="34"/>
     <w:qFormat/>
     <w:rsid w:val="003A2129"/>

</xml_diff>

<commit_message>
updated lists + some typos
</commit_message>
<xml_diff>
--- a/Story.docx
+++ b/Story.docx
@@ -1543,13 +1543,10 @@
         <w:t xml:space="preserve">You find a </w:t>
       </w:r>
       <w:r>
-        <w:t xml:space="preserve">note with </w:t>
-      </w:r>
-      <w:proofErr w:type="gramStart"/>
-      <w:r>
-        <w:t>an</w:t>
-      </w:r>
-      <w:proofErr w:type="gramEnd"/>
+        <w:t>note with a</w:t>
+      </w:r>
+      <w:bookmarkStart w:id="0" w:name="_GoBack"/>
+      <w:bookmarkEnd w:id="0"/>
       <w:r>
         <w:t xml:space="preserve"> locker</w:t>
       </w:r>
@@ -1735,8 +1732,6 @@
       <w:r>
         <w:tab/>
       </w:r>
-      <w:bookmarkStart w:id="0" w:name="_GoBack"/>
-      <w:bookmarkEnd w:id="0"/>
       <w:r>
         <w:t xml:space="preserve"> </w:t>
       </w:r>

</xml_diff>

<commit_message>
wrote epilogue, updated shotlist
</commit_message>
<xml_diff>
--- a/Story.docx
+++ b/Story.docx
@@ -3,15 +3,7 @@
 <w:document xmlns:wpc="http://schemas.microsoft.com/office/word/2010/wordprocessingCanvas" xmlns:cx="http://schemas.microsoft.com/office/drawing/2014/chartex" xmlns:cx1="http://schemas.microsoft.com/office/drawing/2015/9/8/chartex" xmlns:cx2="http://schemas.microsoft.com/office/drawing/2015/10/21/chartex" xmlns:cx3="http://schemas.microsoft.com/office/drawing/2016/5/9/chartex" xmlns:cx4="http://schemas.microsoft.com/office/drawing/2016/5/10/chartex" xmlns:cx5="http://schemas.microsoft.com/office/drawing/2016/5/11/chartex" xmlns:cx6="http://schemas.microsoft.com/office/drawing/2016/5/12/chartex" xmlns:cx7="http://schemas.microsoft.com/office/drawing/2016/5/13/chartex" xmlns:cx8="http://schemas.microsoft.com/office/drawing/2016/5/14/chartex" xmlns:mc="http://schemas.openxmlformats.org/markup-compatibility/2006" xmlns:aink="http://schemas.microsoft.com/office/drawing/2016/ink" xmlns:am3d="http://schemas.microsoft.com/office/drawing/2017/model3d" xmlns:o="urn:schemas-microsoft-com:office:office" xmlns:r="http://schemas.openxmlformats.org/officeDocument/2006/relationships" xmlns:m="http://schemas.openxmlformats.org/officeDocument/2006/math" xmlns:v="urn:schemas-microsoft-com:vml" xmlns:wp14="http://schemas.microsoft.com/office/word/2010/wordprocessingDrawing" xmlns:wp="http://schemas.openxmlformats.org/drawingml/2006/wordprocessingDrawing" xmlns:w10="urn:schemas-microsoft-com:office:word" xmlns:w="http://schemas.openxmlformats.org/wordprocessingml/2006/main" xmlns:w14="http://schemas.microsoft.com/office/word/2010/wordml" xmlns:w15="http://schemas.microsoft.com/office/word/2012/wordml" xmlns:w16cid="http://schemas.microsoft.com/office/word/2016/wordml/cid" xmlns:w16se="http://schemas.microsoft.com/office/word/2015/wordml/symex" xmlns:wpg="http://schemas.microsoft.com/office/word/2010/wordprocessingGroup" xmlns:wpi="http://schemas.microsoft.com/office/word/2010/wordprocessingInk" xmlns:wne="http://schemas.microsoft.com/office/word/2006/wordml" xmlns:wps="http://schemas.microsoft.com/office/word/2010/wordprocessingShape" mc:Ignorable="w14 w15 w16se w16cid wp14">
   <w:body>
     <w:p>
-      <w:pPr>
-        <w:rPr>
-          <w:lang w:val="de-DE"/>
-        </w:rPr>
-      </w:pPr>
-      <w:r>
-        <w:rPr>
-          <w:lang w:val="de-DE"/>
-        </w:rPr>
+      <w:r>
         <w:t>Q1:</w:t>
       </w:r>
     </w:p>
@@ -54,66 +46,58 @@
       </w:r>
       <w:proofErr w:type="spellEnd"/>
       <w:r>
+        <w:t xml:space="preserve"> 2018</w:t>
+      </w:r>
+      <w:r>
+        <w:t xml:space="preserve">, </w:t>
+      </w:r>
+      <w:r>
+        <w:t xml:space="preserve"> just </w:t>
+      </w:r>
+      <w:proofErr w:type="spellStart"/>
+      <w:r>
+        <w:t>chillin</w:t>
+      </w:r>
+      <w:proofErr w:type="spellEnd"/>
+      <w:r>
+        <w:t>’</w:t>
+      </w:r>
+      <w:r>
         <w:t xml:space="preserve"> </w:t>
       </w:r>
-      <w:proofErr w:type="gramStart"/>
-      <w:r>
-        <w:t>2018</w:t>
-      </w:r>
-      <w:r>
-        <w:t xml:space="preserve">, </w:t>
-      </w:r>
-      <w:r>
-        <w:t xml:space="preserve"> just</w:t>
-      </w:r>
-      <w:proofErr w:type="gramEnd"/>
+      <w:r>
+        <w:t>in the Quantum, when suddenly…</w:t>
+      </w:r>
+    </w:p>
+    <w:p>
+      <w:r>
+        <w:t>[</w:t>
+      </w:r>
+      <w:r>
+        <w:t xml:space="preserve">Picture of </w:t>
+      </w:r>
+      <w:proofErr w:type="spellStart"/>
+      <w:r>
+        <w:t>hendrik</w:t>
+      </w:r>
+      <w:proofErr w:type="spellEnd"/>
+      <w:r>
+        <w:t xml:space="preserve"> in p</w:t>
+      </w:r>
+      <w:r>
+        <w:t>anic}</w:t>
+      </w:r>
+    </w:p>
+    <w:p>
+      <w:r>
+        <w:rPr>
+          <w:b/>
+        </w:rPr>
+        <w:t>Hendrik:</w:t>
+      </w:r>
       <w:r>
         <w:t xml:space="preserve"> </w:t>
       </w:r>
-      <w:proofErr w:type="spellStart"/>
-      <w:r>
-        <w:t>chillin</w:t>
-      </w:r>
-      <w:proofErr w:type="spellEnd"/>
-      <w:r>
-        <w:t>’</w:t>
-      </w:r>
-      <w:r>
-        <w:t xml:space="preserve"> </w:t>
-      </w:r>
-      <w:r>
-        <w:t>in the Quantum, when suddenly…</w:t>
-      </w:r>
-    </w:p>
-    <w:p>
-      <w:r>
-        <w:t>[</w:t>
-      </w:r>
-      <w:r>
-        <w:t xml:space="preserve">Picture of </w:t>
-      </w:r>
-      <w:proofErr w:type="spellStart"/>
-      <w:r>
-        <w:t>hendrik</w:t>
-      </w:r>
-      <w:proofErr w:type="spellEnd"/>
-      <w:r>
-        <w:t xml:space="preserve"> in p</w:t>
-      </w:r>
-      <w:r>
-        <w:t>anic}</w:t>
-      </w:r>
-    </w:p>
-    <w:p>
-      <w:r>
-        <w:rPr>
-          <w:b/>
-        </w:rPr>
-        <w:t>Hendrik:</w:t>
-      </w:r>
-      <w:r>
-        <w:t xml:space="preserve"> </w:t>
-      </w:r>
       <w:r>
         <w:t>I need your h</w:t>
       </w:r>
@@ -153,15 +137,7 @@
       </w:r>
       <w:proofErr w:type="spellEnd"/>
       <w:r>
-        <w:t xml:space="preserve"> stuff you </w:t>
-      </w:r>
-      <w:proofErr w:type="gramStart"/>
-      <w:r>
-        <w:t>know[</w:t>
-      </w:r>
-      <w:proofErr w:type="gramEnd"/>
-      <w:r>
-        <w:t>eating noises]</w:t>
+        <w:t xml:space="preserve"> stuff you know[eating noises]</w:t>
       </w:r>
     </w:p>
     <w:p>
@@ -195,7 +171,7 @@
     <w:p/>
     <w:p>
       <w:pPr>
-        <w:pStyle w:val="ListParagraph"/>
+        <w:pStyle w:val="Listenabsatz"/>
         <w:numPr>
           <w:ilvl w:val="0"/>
           <w:numId w:val="1"/>
@@ -256,17 +232,10 @@
     <w:p>
       <w:r>
         <w:tab/>
-      </w:r>
-      <w:proofErr w:type="gramStart"/>
-      <w:r>
         <w:t>1:</w:t>
       </w:r>
       <w:r>
-        <w:t>Laptop</w:t>
-      </w:r>
-      <w:proofErr w:type="gramEnd"/>
-      <w:r>
-        <w:t xml:space="preserve"> with</w:t>
+        <w:t>Laptop with</w:t>
       </w:r>
       <w:r>
         <w:t xml:space="preserve"> Blue Screen</w:t>
@@ -381,15 +350,7 @@
         <w:ind w:left="2160"/>
       </w:pPr>
       <w:r>
-        <w:t xml:space="preserve">Correct password: Correct - You are either me or a </w:t>
-      </w:r>
-      <w:proofErr w:type="gramStart"/>
-      <w:r>
-        <w:t>genius(</w:t>
-      </w:r>
-      <w:proofErr w:type="gramEnd"/>
-      <w:r>
-        <w:t>ME)</w:t>
+        <w:t>Correct password: Correct - You are either me or a genius(ME)</w:t>
       </w:r>
     </w:p>
     <w:p>
@@ -450,23 +411,12 @@
     </w:p>
     <w:p/>
     <w:p>
-      <w:pPr>
-        <w:rPr>
-          <w:lang w:val="de-DE"/>
-        </w:rPr>
-      </w:pPr>
-      <w:r>
-        <w:rPr>
-          <w:lang w:val="de-DE"/>
-        </w:rPr>
+      <w:r>
         <w:t>Leave:</w:t>
       </w:r>
     </w:p>
     <w:p>
       <w:r>
-        <w:rPr>
-          <w:lang w:val="de-DE"/>
-        </w:rPr>
         <w:tab/>
       </w:r>
       <w:r>
@@ -476,7 +426,6 @@
         <w:t xml:space="preserve">ot </w:t>
       </w:r>
       <w:proofErr w:type="spellStart"/>
-      <w:proofErr w:type="gramStart"/>
       <w:r>
         <w:t>here.</w:t>
       </w:r>
@@ -484,7 +433,6 @@
         <w:t>You</w:t>
       </w:r>
       <w:proofErr w:type="spellEnd"/>
-      <w:proofErr w:type="gramEnd"/>
       <w:r>
         <w:t xml:space="preserve"> should report back to </w:t>
       </w:r>
@@ -650,15 +598,7 @@
       </w:r>
       <w:proofErr w:type="spellEnd"/>
       <w:r>
-        <w:t xml:space="preserve"> </w:t>
-      </w:r>
-      <w:proofErr w:type="gramStart"/>
-      <w:r>
-        <w:t>NOM[</w:t>
-      </w:r>
-      <w:proofErr w:type="gramEnd"/>
-      <w:r>
-        <w:t>Eating sounds]</w:t>
+        <w:t xml:space="preserve"> NOM[Eating sounds]</w:t>
       </w:r>
       <w:r>
         <w:t xml:space="preserve"> – It was delicious, but shouldn’t you be working? You felt the cold glare of Hendrik.</w:t>
@@ -679,13 +619,8 @@
       <w:pPr>
         <w:ind w:firstLine="720"/>
       </w:pPr>
-      <w:proofErr w:type="gramStart"/>
-      <w:r>
-        <w:t>A</w:t>
-      </w:r>
-      <w:proofErr w:type="gramEnd"/>
-      <w:r>
-        <w:t xml:space="preserve"> Xbox 360 console</w:t>
+      <w:r>
+        <w:t>A Xbox 360 console</w:t>
       </w:r>
       <w:r>
         <w:t>.</w:t>
@@ -809,15 +744,7 @@
         <w:ind w:left="1440"/>
       </w:pPr>
       <w:r>
-        <w:t xml:space="preserve">-Ask about Toilet </w:t>
-      </w:r>
-      <w:proofErr w:type="gramStart"/>
-      <w:r>
-        <w:t>Paper[</w:t>
-      </w:r>
-      <w:proofErr w:type="gramEnd"/>
-      <w:r>
-        <w:t xml:space="preserve">after </w:t>
+        <w:t xml:space="preserve">-Ask about Toilet Paper[after </w:t>
       </w:r>
       <w:r>
         <w:t>getting toilet quest</w:t>
@@ -1073,7 +1000,13 @@
         <w:t>You can’t even</w:t>
       </w:r>
       <w:r>
-        <w:t xml:space="preserve"> commit correctly how can you fix this?!</w:t>
+        <w:t xml:space="preserve"> </w:t>
+      </w:r>
+      <w:r>
+        <w:t>fix your face</w:t>
+      </w:r>
+      <w:r>
+        <w:t>?!</w:t>
       </w:r>
     </w:p>
     <w:p>
@@ -1084,7 +1017,12 @@
         <w:t xml:space="preserve">Group Member C: </w:t>
       </w:r>
       <w:r>
-        <w:t xml:space="preserve">*Sniff* My lifework *Sniff* </w:t>
+        <w:t>Git gud</w:t>
+      </w:r>
+      <w:bookmarkStart w:id="0" w:name="_GoBack"/>
+      <w:bookmarkEnd w:id="0"/>
+      <w:r>
+        <w:t xml:space="preserve"> </w:t>
       </w:r>
     </w:p>
     <w:p/>
@@ -1331,23 +1269,7 @@
         <w:ind w:left="1440"/>
       </w:pPr>
       <w:r>
-        <w:t xml:space="preserve">You give him the controller and he </w:t>
-      </w:r>
-      <w:proofErr w:type="gramStart"/>
-      <w:r>
-        <w:t>starts</w:t>
-      </w:r>
-      <w:proofErr w:type="gramEnd"/>
-      <w:r>
-        <w:t xml:space="preserve"> playing with the others. After a couple of </w:t>
-      </w:r>
-      <w:proofErr w:type="gramStart"/>
-      <w:r>
-        <w:t>round</w:t>
-      </w:r>
-      <w:proofErr w:type="gramEnd"/>
-      <w:r>
-        <w:t xml:space="preserve"> he leaves satisfied.</w:t>
+        <w:t>You give him the controller and he starts playing with the others. After a couple of round he leaves satisfied.</w:t>
       </w:r>
     </w:p>
     <w:p>
@@ -1512,15 +1434,7 @@
         <w:ind w:left="1440"/>
       </w:pPr>
       <w:r>
-        <w:t xml:space="preserve">Just like me they are wearing the crown of </w:t>
-      </w:r>
-      <w:proofErr w:type="gramStart"/>
-      <w:r>
-        <w:t>Kings(</w:t>
-      </w:r>
-      <w:proofErr w:type="gramEnd"/>
-      <w:r>
-        <w:t>paper hat)</w:t>
+        <w:t>Just like me they are wearing the crown of Kings(paper hat)</w:t>
       </w:r>
       <w:r>
         <w:t>. Now go forth and find them.</w:t>
@@ -1543,12 +1457,7 @@
         <w:t xml:space="preserve">You find a </w:t>
       </w:r>
       <w:r>
-        <w:t>note with a</w:t>
-      </w:r>
-      <w:bookmarkStart w:id="0" w:name="_GoBack"/>
-      <w:bookmarkEnd w:id="0"/>
-      <w:r>
-        <w:t xml:space="preserve"> locker</w:t>
+        <w:t>note with a locker</w:t>
       </w:r>
       <w:r>
         <w:t xml:space="preserve"> Key </w:t>
@@ -1644,18 +1553,10 @@
       </w:r>
       <w:proofErr w:type="spellEnd"/>
       <w:r>
-        <w:t>-</w:t>
-      </w:r>
-      <w:proofErr w:type="gramStart"/>
-      <w:r>
-        <w:t>people</w:t>
-      </w:r>
-      <w:r>
-        <w:t>(</w:t>
-      </w:r>
-      <w:proofErr w:type="gramEnd"/>
-      <w:r>
-        <w:t>leaving stalls without toilet paper HMPF)</w:t>
+        <w:t>-people</w:t>
+      </w:r>
+      <w:r>
+        <w:t>(leaving stalls without toilet paper HMPF)</w:t>
       </w:r>
     </w:p>
     <w:p>
@@ -1664,17 +1565,12 @@
         <w:t xml:space="preserve">-Give </w:t>
       </w:r>
       <w:proofErr w:type="spellStart"/>
-      <w:proofErr w:type="gramStart"/>
       <w:r>
         <w:t>toiletPaper</w:t>
       </w:r>
       <w:proofErr w:type="spellEnd"/>
       <w:r>
-        <w:t>[</w:t>
-      </w:r>
-      <w:proofErr w:type="gramEnd"/>
-      <w:r>
-        <w:t xml:space="preserve">having TP]: </w:t>
+        <w:t xml:space="preserve">[having TP]: </w:t>
       </w:r>
     </w:p>
     <w:p>
@@ -1724,350 +1620,906 @@
       <w:r>
         <w:t>Which locker do you want to open(0-X)</w:t>
       </w:r>
-    </w:p>
-    <w:p>
-      <w:r>
-        <w:tab/>
-      </w:r>
-      <w:r>
-        <w:tab/>
-      </w:r>
       <w:r>
         <w:t xml:space="preserve"> </w:t>
       </w:r>
     </w:p>
     <w:p>
       <w:r>
-        <w:br w:type="page"/>
-      </w:r>
-    </w:p>
-    <w:p>
-      <w:r>
+        <w:tab/>
+      </w:r>
+      <w:r>
+        <w:tab/>
+      </w:r>
+      <w:r>
+        <w:t xml:space="preserve"> </w:t>
+      </w:r>
+      <w:proofErr w:type="spellStart"/>
+      <w:r>
+        <w:t>Wenn</w:t>
+      </w:r>
+      <w:proofErr w:type="spellEnd"/>
+      <w:r>
+        <w:t xml:space="preserve"> </w:t>
+      </w:r>
+      <w:proofErr w:type="spellStart"/>
+      <w:r>
+        <w:t>korrekte</w:t>
+      </w:r>
+      <w:proofErr w:type="spellEnd"/>
+      <w:r>
+        <w:t xml:space="preserve"> </w:t>
+      </w:r>
+      <w:proofErr w:type="spellStart"/>
+      <w:r>
+        <w:t>Nummer</w:t>
+      </w:r>
+      <w:proofErr w:type="spellEnd"/>
+      <w:r>
+        <w:t>: You find a shower he</w:t>
+      </w:r>
+      <w:r>
+        <w:t>ad in the locker.</w:t>
+      </w:r>
+    </w:p>
+    <w:p>
+      <w:r>
+        <w:tab/>
+      </w:r>
+      <w:r>
+        <w:tab/>
+        <w:t>It looks a bit like a flute, don’t you think?</w:t>
+      </w:r>
+    </w:p>
+    <w:p>
+      <w:proofErr w:type="spellStart"/>
+      <w:r>
+        <w:t>Snorlax</w:t>
+      </w:r>
+      <w:proofErr w:type="spellEnd"/>
+      <w:r>
+        <w:t xml:space="preserve"> Room + Epilogue:</w:t>
+      </w:r>
+    </w:p>
+    <w:p>
+      <w:r>
+        <w:tab/>
+      </w:r>
+      <w:r>
+        <w:t xml:space="preserve">Klick auf </w:t>
+      </w:r>
+      <w:proofErr w:type="spellStart"/>
+      <w:r>
+        <w:t>snorlax</w:t>
+      </w:r>
+      <w:proofErr w:type="spellEnd"/>
+      <w:r>
+        <w:t>: After eating all th</w:t>
+      </w:r>
+      <w:r>
+        <w:t>e pizza, it fell fast asleep.</w:t>
+      </w:r>
+    </w:p>
+    <w:p>
+      <w:pPr>
+        <w:ind w:left="720"/>
+      </w:pPr>
+      <w:proofErr w:type="spellStart"/>
+      <w:r>
+        <w:t>Wenn</w:t>
+      </w:r>
+      <w:proofErr w:type="spellEnd"/>
+      <w:r>
+        <w:t xml:space="preserve"> </w:t>
+      </w:r>
+      <w:proofErr w:type="spellStart"/>
+      <w:r>
+        <w:t>Duschkopf</w:t>
+      </w:r>
+      <w:proofErr w:type="spellEnd"/>
+      <w:r>
+        <w:t xml:space="preserve"> </w:t>
+      </w:r>
+      <w:proofErr w:type="spellStart"/>
+      <w:r>
+        <w:t>eingesetzt</w:t>
+      </w:r>
+      <w:proofErr w:type="spellEnd"/>
+      <w:r>
+        <w:t xml:space="preserve"> </w:t>
+      </w:r>
+      <w:proofErr w:type="spellStart"/>
+      <w:r>
+        <w:t>wird</w:t>
+      </w:r>
+      <w:proofErr w:type="spellEnd"/>
+      <w:r>
+        <w:t>: You play on your improvised Poke</w:t>
+      </w:r>
+      <w:r>
+        <w:t xml:space="preserve">-Flute and wake up the </w:t>
+      </w:r>
+      <w:proofErr w:type="spellStart"/>
+      <w:r>
+        <w:t>Snorlax</w:t>
+      </w:r>
+      <w:proofErr w:type="spellEnd"/>
+      <w:r>
+        <w:t>. It runs away and clears the path!</w:t>
+      </w:r>
+    </w:p>
+    <w:p>
+      <w:pPr>
+        <w:ind w:left="720"/>
+      </w:pPr>
+      <w:r>
+        <w:t>As you walk outside you discover the missing members of group 11!</w:t>
+      </w:r>
+    </w:p>
+    <w:p>
+      <w:pPr>
+        <w:ind w:left="720"/>
+      </w:pPr>
+      <w:r>
+        <w:t>G11: Oh hey there, you finally found us! We actually hid here at the pool to create a reason for you to search us, ultimately giving this whole game a purpose. And no, we don’t care about the fourth wall.</w:t>
+      </w:r>
+    </w:p>
+    <w:p/>
+    <w:p>
+      <w:proofErr w:type="spellStart"/>
+      <w:r>
+        <w:t>Shotlist</w:t>
+      </w:r>
+      <w:proofErr w:type="spellEnd"/>
+      <w:r>
+        <w:t>:</w:t>
+      </w:r>
+    </w:p>
+    <w:p>
+      <w:pPr>
+        <w:rPr>
+          <w:b/>
+          <w:sz w:val="24"/>
+          <w:lang w:val="de-DE"/>
+        </w:rPr>
+      </w:pPr>
+      <w:r>
+        <w:rPr>
+          <w:b/>
+          <w:sz w:val="24"/>
+          <w:lang w:val="de-DE"/>
+        </w:rPr>
+        <w:t>Räume</w:t>
+      </w:r>
+    </w:p>
+    <w:p>
+      <w:pPr>
+        <w:rPr>
+          <w:lang w:val="de-DE"/>
+        </w:rPr>
+      </w:pPr>
+      <w:r>
+        <w:rPr>
+          <w:lang w:val="de-DE"/>
+        </w:rPr>
+        <w:t>Quantum:</w:t>
+      </w:r>
+    </w:p>
+    <w:p>
+      <w:pPr>
+        <w:rPr>
+          <w:lang w:val="de-DE"/>
+        </w:rPr>
+      </w:pPr>
+      <w:r>
+        <w:rPr>
+          <w:lang w:val="de-DE"/>
+        </w:rPr>
+        <w:t>Am Tresen:</w:t>
+      </w:r>
+    </w:p>
+    <w:p>
+      <w:pPr>
+        <w:rPr>
+          <w:lang w:val="de-DE"/>
+        </w:rPr>
+      </w:pPr>
+      <w:r>
+        <w:rPr>
+          <w:lang w:val="de-DE"/>
+        </w:rPr>
+        <w:tab/>
+      </w:r>
+      <w:r>
+        <w:rPr>
+          <w:lang w:val="de-DE"/>
+        </w:rPr>
+        <w:t>Hendrik und Member 2 in h</w:t>
+      </w:r>
+      <w:r>
+        <w:rPr>
+          <w:lang w:val="de-DE"/>
+        </w:rPr>
+        <w:t>itziger Diskussion</w:t>
+      </w:r>
+    </w:p>
+    <w:p>
+      <w:pPr>
+        <w:rPr>
+          <w:lang w:val="de-DE"/>
+        </w:rPr>
+      </w:pPr>
+      <w:r>
+        <w:rPr>
+          <w:lang w:val="de-DE"/>
+        </w:rPr>
+        <w:tab/>
+        <w:t>Tresen ohne Menschen</w:t>
+      </w:r>
+    </w:p>
+    <w:p>
+      <w:pPr>
+        <w:rPr>
+          <w:lang w:val="de-DE"/>
+        </w:rPr>
+      </w:pPr>
+      <w:r>
+        <w:rPr>
+          <w:lang w:val="de-DE"/>
+        </w:rPr>
+        <w:t>Am Tisch:</w:t>
+      </w:r>
+    </w:p>
+    <w:p>
+      <w:pPr>
+        <w:rPr>
+          <w:lang w:val="de-DE"/>
+        </w:rPr>
+      </w:pPr>
+      <w:r>
+        <w:rPr>
+          <w:lang w:val="de-DE"/>
+        </w:rPr>
+        <w:tab/>
+        <w:t xml:space="preserve">Gollum mit </w:t>
+      </w:r>
+      <w:proofErr w:type="spellStart"/>
+      <w:r>
+        <w:rPr>
+          <w:lang w:val="de-DE"/>
+        </w:rPr>
+        <w:t>Achievementsachen</w:t>
+      </w:r>
+      <w:proofErr w:type="spellEnd"/>
+      <w:r>
+        <w:rPr>
+          <w:lang w:val="de-DE"/>
+        </w:rPr>
+        <w:t xml:space="preserve"> + Klopapier + Rätselbaum, </w:t>
+      </w:r>
+      <w:proofErr w:type="spellStart"/>
+      <w:r>
+        <w:rPr>
+          <w:lang w:val="de-DE"/>
+        </w:rPr>
+        <w:t>xbox</w:t>
+      </w:r>
+      <w:proofErr w:type="spellEnd"/>
+      <w:r>
+        <w:rPr>
+          <w:lang w:val="de-DE"/>
+        </w:rPr>
+        <w:t xml:space="preserve"> + </w:t>
+      </w:r>
+      <w:proofErr w:type="spellStart"/>
+      <w:r>
+        <w:rPr>
+          <w:lang w:val="de-DE"/>
+        </w:rPr>
+        <w:t>controller</w:t>
+      </w:r>
+      <w:proofErr w:type="spellEnd"/>
+      <w:r>
+        <w:rPr>
+          <w:lang w:val="de-DE"/>
+        </w:rPr>
+        <w:t xml:space="preserve"> auf anderer Seite im Bild</w:t>
+      </w:r>
+    </w:p>
+    <w:p>
+      <w:pPr>
+        <w:rPr>
+          <w:lang w:val="de-DE"/>
+        </w:rPr>
+      </w:pPr>
+      <w:r>
+        <w:rPr>
+          <w:lang w:val="de-DE"/>
+        </w:rPr>
+        <w:t>Glaskasten 2:</w:t>
+      </w:r>
+    </w:p>
+    <w:p>
+      <w:pPr>
+        <w:rPr>
+          <w:lang w:val="de-DE"/>
+        </w:rPr>
+      </w:pPr>
+      <w:r>
+        <w:rPr>
+          <w:lang w:val="de-DE"/>
+        </w:rPr>
+        <w:tab/>
+        <w:t>Unser Raum ohne Jacken, 3 Laptops im Bild</w:t>
+      </w:r>
+    </w:p>
+    <w:p>
+      <w:pPr>
+        <w:rPr>
+          <w:lang w:val="de-DE"/>
+        </w:rPr>
+      </w:pPr>
+      <w:r>
+        <w:rPr>
+          <w:lang w:val="de-DE"/>
+        </w:rPr>
+        <w:t>Glaskasten 1:</w:t>
+      </w:r>
+    </w:p>
+    <w:p>
+      <w:pPr>
+        <w:rPr>
+          <w:lang w:val="de-DE"/>
+        </w:rPr>
+      </w:pPr>
+      <w:r>
+        <w:rPr>
+          <w:lang w:val="de-DE"/>
+        </w:rPr>
+        <w:tab/>
+      </w:r>
+      <w:proofErr w:type="spellStart"/>
+      <w:r>
+        <w:rPr>
+          <w:lang w:val="de-DE"/>
+        </w:rPr>
+        <w:t>Sleepy</w:t>
+      </w:r>
+      <w:proofErr w:type="spellEnd"/>
+      <w:r>
+        <w:rPr>
+          <w:lang w:val="de-DE"/>
+        </w:rPr>
+        <w:t xml:space="preserve"> Guy sitzt über </w:t>
+      </w:r>
+      <w:proofErr w:type="spellStart"/>
+      <w:r>
+        <w:rPr>
+          <w:lang w:val="de-DE"/>
+        </w:rPr>
+        <w:t>laptop</w:t>
+      </w:r>
+      <w:proofErr w:type="spellEnd"/>
+    </w:p>
+    <w:p>
+      <w:pPr>
+        <w:rPr>
+          <w:lang w:val="de-DE"/>
+        </w:rPr>
+      </w:pPr>
+      <w:proofErr w:type="spellStart"/>
+      <w:r>
+        <w:rPr>
+          <w:lang w:val="de-DE"/>
+        </w:rPr>
+        <w:t>KeyRoom</w:t>
+      </w:r>
+      <w:proofErr w:type="spellEnd"/>
+      <w:r>
+        <w:rPr>
+          <w:lang w:val="de-DE"/>
+        </w:rPr>
+        <w:t>:</w:t>
+      </w:r>
+    </w:p>
+    <w:p>
+      <w:pPr>
+        <w:rPr>
+          <w:lang w:val="de-DE"/>
+        </w:rPr>
+      </w:pPr>
+      <w:r>
+        <w:rPr>
+          <w:lang w:val="de-DE"/>
+        </w:rPr>
+        <w:tab/>
+        <w:t>Gandalf, der Tür versperrt</w:t>
+      </w:r>
+    </w:p>
+    <w:p>
+      <w:pPr>
+        <w:rPr>
+          <w:lang w:val="de-DE"/>
+        </w:rPr>
+      </w:pPr>
+      <w:r>
+        <w:rPr>
+          <w:lang w:val="de-DE"/>
+        </w:rPr>
+        <w:tab/>
+        <w:t>Tür frei ohne Gandalf</w:t>
+      </w:r>
+    </w:p>
+    <w:p>
+      <w:pPr>
+        <w:rPr>
+          <w:lang w:val="de-DE"/>
+        </w:rPr>
+      </w:pPr>
+      <w:r>
+        <w:rPr>
+          <w:b/>
+          <w:lang w:val="de-DE"/>
+        </w:rPr>
+        <w:t>Optional:</w:t>
+      </w:r>
+    </w:p>
+    <w:p>
+      <w:pPr>
+        <w:rPr>
+          <w:lang w:val="de-DE"/>
+        </w:rPr>
+      </w:pPr>
+      <w:r>
+        <w:rPr>
+          <w:lang w:val="de-DE"/>
+        </w:rPr>
         <w:lastRenderedPageBreak/>
-        <w:br w:type="page"/>
-      </w:r>
-    </w:p>
-    <w:p/>
-    <w:p>
-      <w:r>
-        <w:t>Quantum</w:t>
-      </w:r>
-    </w:p>
-    <w:p>
-      <w:r>
-        <w:t>Hendrik</w:t>
-      </w:r>
-      <w:r>
-        <w:t xml:space="preserve">+Member2: </w:t>
-      </w:r>
-      <w:proofErr w:type="spellStart"/>
-      <w:r>
-        <w:t>Blablabla</w:t>
-      </w:r>
-      <w:proofErr w:type="spellEnd"/>
-      <w:r>
-        <w:t xml:space="preserve"> important </w:t>
-      </w:r>
-      <w:proofErr w:type="spellStart"/>
-      <w:r>
-        <w:t>O</w:t>
-      </w:r>
-      <w:r>
-        <w:t>rga</w:t>
-      </w:r>
-      <w:proofErr w:type="spellEnd"/>
-      <w:r>
-        <w:t xml:space="preserve"> stuff – </w:t>
-      </w:r>
-      <w:proofErr w:type="spellStart"/>
-      <w:r>
-        <w:t>blablabla</w:t>
-      </w:r>
-      <w:proofErr w:type="spellEnd"/>
-      <w:r>
-        <w:t xml:space="preserve"> I am Hendrik</w:t>
-      </w:r>
-    </w:p>
-    <w:p>
-      <w:r>
-        <w:tab/>
-      </w:r>
-    </w:p>
-    <w:p/>
-    <w:p/>
-    <w:p>
-      <w:pPr>
-        <w:rPr>
-          <w:lang w:val="de-DE"/>
-        </w:rPr>
-      </w:pPr>
-      <w:r>
-        <w:rPr>
-          <w:lang w:val="de-DE"/>
-        </w:rPr>
-        <w:t>Handtuch liegt in irgendnem R</w:t>
-      </w:r>
-      <w:r>
-        <w:rPr>
-          <w:lang w:val="de-DE"/>
-        </w:rPr>
-        <w:t>aum</w:t>
-      </w:r>
-    </w:p>
-    <w:p>
-      <w:pPr>
-        <w:rPr>
-          <w:lang w:val="de-DE"/>
-        </w:rPr>
-      </w:pPr>
-      <w:r>
-        <w:rPr>
-          <w:lang w:val="de-DE"/>
-        </w:rPr>
-        <w:t>Wenn man in</w:t>
-      </w:r>
-      <w:r>
-        <w:rPr>
-          <w:lang w:val="de-DE"/>
-        </w:rPr>
-        <w:t xml:space="preserve"> </w:t>
-      </w:r>
-      <w:r>
-        <w:rPr>
-          <w:lang w:val="de-DE"/>
-        </w:rPr>
-        <w:t>Duschraum gehen w</w:t>
-      </w:r>
-      <w:r>
-        <w:rPr>
-          <w:lang w:val="de-DE"/>
-        </w:rPr>
-        <w:t xml:space="preserve">ill: Ansicht vor Tür, klopfen, Dialog: </w:t>
-      </w:r>
-      <w:r>
-        <w:rPr>
-          <w:lang w:val="de-DE"/>
-        </w:rPr>
-        <w:t>„</w:t>
-      </w:r>
-      <w:r>
-        <w:rPr>
-          <w:lang w:val="de-DE"/>
-        </w:rPr>
-        <w:t>kann jetzt nicht raus, brauche ein handtuch</w:t>
-      </w:r>
-      <w:r>
-        <w:rPr>
-          <w:lang w:val="de-DE"/>
-        </w:rPr>
-        <w:t xml:space="preserve">.“ -&gt; Ihm Handtuch besorgen, dann kann man </w:t>
-      </w:r>
-      <w:r>
-        <w:rPr>
-          <w:lang w:val="de-DE"/>
-        </w:rPr>
-        <w:t>sich in der Dusche umschauen. Wenn man die Duschkabine öffnet, fällt Duschkopf runter. Kommentar Charakter „Warum ist denn jetzt da der Duschkopf runtergefallen?“</w:t>
-      </w:r>
-    </w:p>
-    <w:p>
-      <w:pPr>
-        <w:rPr>
-          <w:lang w:val="de-DE"/>
-        </w:rPr>
-      </w:pPr>
-    </w:p>
-    <w:p>
+        <w:t>HS1:</w:t>
+      </w:r>
+    </w:p>
+    <w:p>
+      <w:pPr>
+        <w:rPr>
+          <w:lang w:val="de-DE"/>
+        </w:rPr>
+      </w:pPr>
+      <w:r>
+        <w:rPr>
+          <w:lang w:val="de-DE"/>
+        </w:rPr>
+        <w:tab/>
+        <w:t xml:space="preserve">3 Personen mit Rücken zur </w:t>
+      </w:r>
+      <w:proofErr w:type="spellStart"/>
+      <w:r>
+        <w:rPr>
+          <w:lang w:val="de-DE"/>
+        </w:rPr>
+        <w:t>Camera</w:t>
+      </w:r>
+      <w:proofErr w:type="spellEnd"/>
+      <w:r>
+        <w:rPr>
+          <w:lang w:val="de-DE"/>
+        </w:rPr>
+        <w:t xml:space="preserve">, Thermoskanne mit </w:t>
+      </w:r>
+      <w:proofErr w:type="spellStart"/>
+      <w:r>
+        <w:rPr>
+          <w:lang w:val="de-DE"/>
+        </w:rPr>
+        <w:t>Kaffe</w:t>
+      </w:r>
+      <w:proofErr w:type="spellEnd"/>
+      <w:r>
+        <w:rPr>
+          <w:lang w:val="de-DE"/>
+        </w:rPr>
+        <w:t xml:space="preserve"> steht auf Tisch rum</w:t>
+      </w:r>
+    </w:p>
+    <w:p>
+      <w:pPr>
+        <w:rPr>
+          <w:lang w:val="de-DE"/>
+        </w:rPr>
+      </w:pPr>
+      <w:proofErr w:type="spellStart"/>
+      <w:r>
+        <w:rPr>
+          <w:lang w:val="de-DE"/>
+        </w:rPr>
+        <w:t>Glasraum</w:t>
+      </w:r>
+      <w:proofErr w:type="spellEnd"/>
+      <w:r>
+        <w:rPr>
+          <w:lang w:val="de-DE"/>
+        </w:rPr>
+        <w:t xml:space="preserve"> 1:</w:t>
+      </w:r>
+    </w:p>
+    <w:p>
+      <w:pPr>
+        <w:rPr>
+          <w:lang w:val="de-DE"/>
+        </w:rPr>
+      </w:pPr>
+      <w:r>
+        <w:rPr>
+          <w:lang w:val="de-DE"/>
+        </w:rPr>
+        <w:tab/>
+        <w:t>Total verpennter Typ liegt halb auf Laptop mit Rücken zur Kamera</w:t>
+      </w:r>
+    </w:p>
+    <w:p>
+      <w:pPr>
+        <w:rPr>
+          <w:lang w:val="de-DE"/>
+        </w:rPr>
+      </w:pPr>
+    </w:p>
+    <w:p>
+      <w:pPr>
+        <w:rPr>
+          <w:b/>
+          <w:lang w:val="de-DE"/>
+        </w:rPr>
+      </w:pPr>
+      <w:r>
+        <w:rPr>
+          <w:b/>
+          <w:lang w:val="de-DE"/>
+        </w:rPr>
+        <w:t>Personen</w:t>
+      </w:r>
+      <w:r>
+        <w:rPr>
+          <w:b/>
+          <w:lang w:val="de-DE"/>
+        </w:rPr>
+        <w:t>:</w:t>
+      </w:r>
+    </w:p>
+    <w:p>
+      <w:pPr>
+        <w:rPr>
+          <w:lang w:val="de-DE"/>
+        </w:rPr>
+      </w:pPr>
+      <w:r>
+        <w:rPr>
+          <w:lang w:val="de-DE"/>
+        </w:rPr>
+        <w:t>Hendrik:</w:t>
+      </w:r>
+    </w:p>
+    <w:p>
+      <w:pPr>
+        <w:rPr>
+          <w:lang w:val="de-DE"/>
+        </w:rPr>
+      </w:pPr>
+      <w:r>
+        <w:rPr>
+          <w:lang w:val="de-DE"/>
+        </w:rPr>
+        <w:tab/>
+        <w:t>Panik</w:t>
+      </w:r>
+    </w:p>
+    <w:p>
+      <w:pPr>
+        <w:rPr>
+          <w:lang w:val="de-DE"/>
+        </w:rPr>
+      </w:pPr>
+      <w:r>
+        <w:rPr>
+          <w:lang w:val="de-DE"/>
+        </w:rPr>
+        <w:tab/>
+        <w:t>Normal</w:t>
+      </w:r>
+    </w:p>
+    <w:p>
+      <w:pPr>
+        <w:rPr>
+          <w:lang w:val="de-DE"/>
+        </w:rPr>
+      </w:pPr>
+      <w:r>
+        <w:rPr>
+          <w:lang w:val="de-DE"/>
+        </w:rPr>
+        <w:tab/>
+        <w:t>Essen in Hand</w:t>
+      </w:r>
+    </w:p>
+    <w:p>
+      <w:pPr>
+        <w:rPr>
+          <w:lang w:val="de-DE"/>
+        </w:rPr>
+      </w:pPr>
+      <w:r>
+        <w:rPr>
+          <w:lang w:val="de-DE"/>
+        </w:rPr>
+        <w:tab/>
+        <w:t xml:space="preserve">Evtl. Hendrik wie er </w:t>
+      </w:r>
+      <w:proofErr w:type="spellStart"/>
+      <w:r>
+        <w:rPr>
+          <w:lang w:val="de-DE"/>
+        </w:rPr>
+        <w:t>geslappt</w:t>
+      </w:r>
+      <w:proofErr w:type="spellEnd"/>
+      <w:r>
+        <w:rPr>
+          <w:lang w:val="de-DE"/>
+        </w:rPr>
+        <w:t xml:space="preserve"> wird + Fish reinshoppen</w:t>
+      </w:r>
+    </w:p>
+    <w:p>
+      <w:pPr>
+        <w:rPr>
+          <w:lang w:val="de-DE"/>
+        </w:rPr>
+      </w:pPr>
+      <w:r>
+        <w:rPr>
+          <w:lang w:val="de-DE"/>
+        </w:rPr>
+        <w:t>Gollum:</w:t>
+      </w:r>
+    </w:p>
+    <w:p>
+      <w:pPr>
+        <w:rPr>
+          <w:lang w:val="de-DE"/>
+        </w:rPr>
+      </w:pPr>
+      <w:r>
+        <w:rPr>
+          <w:lang w:val="de-DE"/>
+        </w:rPr>
+        <w:tab/>
+        <w:t>Normal/leicht gestresst</w:t>
+      </w:r>
+    </w:p>
+    <w:p>
+      <w:pPr>
+        <w:rPr>
+          <w:lang w:val="de-DE"/>
+        </w:rPr>
+      </w:pPr>
+      <w:r>
+        <w:rPr>
+          <w:lang w:val="de-DE"/>
+        </w:rPr>
+        <w:tab/>
+        <w:t>Hinterhältig/nachdenklich wenn Rätsel gestellt wird</w:t>
+      </w:r>
+    </w:p>
+    <w:p>
+      <w:pPr>
+        <w:rPr>
+          <w:lang w:val="de-DE"/>
+        </w:rPr>
+      </w:pPr>
+      <w:r>
+        <w:rPr>
+          <w:lang w:val="de-DE"/>
+        </w:rPr>
+        <w:tab/>
+        <w:t xml:space="preserve">Wütend nach Lösen des </w:t>
+      </w:r>
+      <w:proofErr w:type="spellStart"/>
+      <w:r>
+        <w:rPr>
+          <w:lang w:val="de-DE"/>
+        </w:rPr>
+        <w:t>rätsels</w:t>
+      </w:r>
+      <w:proofErr w:type="spellEnd"/>
+    </w:p>
+    <w:p>
+      <w:pPr>
+        <w:rPr>
+          <w:lang w:val="de-DE"/>
+        </w:rPr>
+      </w:pPr>
+      <w:r>
+        <w:rPr>
+          <w:lang w:val="de-DE"/>
+        </w:rPr>
+        <w:t>Gandalf:</w:t>
+      </w:r>
+    </w:p>
+    <w:p>
+      <w:pPr>
+        <w:rPr>
+          <w:lang w:val="de-DE"/>
+        </w:rPr>
+      </w:pPr>
+      <w:r>
+        <w:rPr>
+          <w:lang w:val="de-DE"/>
+        </w:rPr>
+        <w:tab/>
+        <w:t>Einmal relativ normaler Gesichtsausdruck, Krone auf dem Kopf</w:t>
+      </w:r>
+    </w:p>
+    <w:p>
+      <w:pPr>
+        <w:rPr>
+          <w:lang w:val="de-DE"/>
+        </w:rPr>
+      </w:pPr>
+    </w:p>
+    <w:p>
+      <w:pPr>
+        <w:rPr>
+          <w:lang w:val="de-DE"/>
+        </w:rPr>
+      </w:pPr>
+      <w:r>
+        <w:rPr>
+          <w:lang w:val="de-DE"/>
+        </w:rPr>
+        <w:t>Szenenliste:</w:t>
+      </w:r>
+    </w:p>
+    <w:p>
+      <w:pPr>
+        <w:rPr>
+          <w:lang w:val="de-DE"/>
+        </w:rPr>
+      </w:pPr>
+      <w:r>
+        <w:rPr>
+          <w:lang w:val="de-DE"/>
+        </w:rPr>
+        <w:tab/>
+        <w:t>Quantum 1</w:t>
+      </w:r>
+    </w:p>
+    <w:p>
+      <w:pPr>
+        <w:rPr>
+          <w:lang w:val="de-DE"/>
+        </w:rPr>
+      </w:pPr>
+      <w:r>
+        <w:rPr>
+          <w:lang w:val="de-DE"/>
+        </w:rPr>
+        <w:tab/>
+        <w:t>Quantum 2</w:t>
+      </w:r>
+    </w:p>
+    <w:p>
+      <w:pPr>
+        <w:rPr>
+          <w:lang w:val="de-DE"/>
+        </w:rPr>
+      </w:pPr>
+      <w:r>
+        <w:rPr>
+          <w:lang w:val="de-DE"/>
+        </w:rPr>
+        <w:tab/>
+        <w:t>Unser Raum</w:t>
+      </w:r>
+    </w:p>
+    <w:p>
+      <w:pPr>
+        <w:rPr>
+          <w:lang w:val="de-DE"/>
+        </w:rPr>
+      </w:pPr>
+      <w:r>
+        <w:rPr>
+          <w:lang w:val="de-DE"/>
+        </w:rPr>
+        <w:tab/>
+        <w:t>Saal</w:t>
+      </w:r>
+    </w:p>
+    <w:p>
+      <w:r>
+        <w:rPr>
+          <w:lang w:val="de-DE"/>
+        </w:rPr>
+        <w:tab/>
+      </w:r>
+      <w:proofErr w:type="spellStart"/>
+      <w:r>
+        <w:t>Klo</w:t>
+      </w:r>
+      <w:proofErr w:type="spellEnd"/>
+    </w:p>
+    <w:p>
+      <w:r>
+        <w:tab/>
+        <w:t>Locker Room</w:t>
+      </w:r>
+    </w:p>
+    <w:p>
+      <w:r>
+        <w:tab/>
+      </w:r>
       <w:proofErr w:type="spellStart"/>
       <w:r>
         <w:t>Snorlax</w:t>
       </w:r>
       <w:proofErr w:type="spellEnd"/>
       <w:r>
-        <w:t xml:space="preserve"> sleeping in f</w:t>
-      </w:r>
-      <w:r>
-        <w:t>ront of door to outside</w:t>
-      </w:r>
-      <w:r>
-        <w:t xml:space="preserve"> </w:t>
-      </w:r>
-      <w:r>
-        <w:t xml:space="preserve">(you need </w:t>
-      </w:r>
-      <w:proofErr w:type="spellStart"/>
-      <w:r>
-        <w:t>Musfira</w:t>
-      </w:r>
-      <w:proofErr w:type="spellEnd"/>
-      <w:r>
-        <w:t xml:space="preserve"> to wake him up)</w:t>
-      </w:r>
-    </w:p>
-    <w:p>
-      <w:pPr>
-        <w:rPr>
-          <w:lang w:val="de-DE"/>
-        </w:rPr>
-      </w:pPr>
-      <w:r>
-        <w:rPr>
-          <w:lang w:val="de-DE"/>
-        </w:rPr>
-        <w:t>Alternativ: Pokeflöte, um S</w:t>
-      </w:r>
-      <w:r>
-        <w:rPr>
-          <w:lang w:val="de-DE"/>
-        </w:rPr>
-        <w:t>norlax aufzuwecken</w:t>
-      </w:r>
-      <w:r>
-        <w:rPr>
-          <w:lang w:val="de-DE"/>
-        </w:rPr>
-        <w:t>;</w:t>
-      </w:r>
-      <w:r>
-        <w:rPr>
-          <w:lang w:val="de-DE"/>
-        </w:rPr>
-        <w:t xml:space="preserve"> Duschkopf kann als Pocket Flute benutzt werden</w:t>
-      </w:r>
-    </w:p>
-    <w:p>
-      <w:pPr>
-        <w:rPr>
-          <w:lang w:val="de-DE"/>
-        </w:rPr>
-      </w:pPr>
-      <w:r>
-        <w:rPr>
-          <w:lang w:val="de-DE"/>
-        </w:rPr>
-        <w:t>Ende:</w:t>
-      </w:r>
-    </w:p>
-    <w:p>
-      <w:pPr>
-        <w:rPr>
-          <w:lang w:val="de-DE"/>
-        </w:rPr>
-      </w:pPr>
-      <w:r>
-        <w:rPr>
-          <w:lang w:val="de-DE"/>
-        </w:rPr>
-        <w:t xml:space="preserve">Wir sind </w:t>
-      </w:r>
-      <w:r>
-        <w:rPr>
-          <w:lang w:val="de-DE"/>
-        </w:rPr>
-        <w:t>Draußen( vll. Beim See) (Informatiker gehn eh nie raus)</w:t>
-      </w:r>
-    </w:p>
-    <w:p>
-      <w:pPr>
-        <w:rPr>
-          <w:lang w:val="de-DE"/>
-        </w:rPr>
-      </w:pPr>
-      <w:r>
-        <w:rPr>
-          <w:lang w:val="de-DE"/>
-        </w:rPr>
-        <w:t>Plottwist es gab keine Entführung. Wir haben uns in den Raum selber eingesperrt damit dieses Spiel entstehen kann.</w:t>
-      </w:r>
-    </w:p>
-    <w:p>
-      <w:pPr>
-        <w:rPr>
-          <w:lang w:val="de-DE"/>
-        </w:rPr>
-      </w:pPr>
-    </w:p>
-    <w:p>
-      <w:pPr>
-        <w:rPr>
-          <w:lang w:val="de-DE"/>
-        </w:rPr>
-      </w:pPr>
-    </w:p>
-    <w:p>
-      <w:pPr>
-        <w:rPr>
-          <w:lang w:val="de-DE"/>
-        </w:rPr>
-      </w:pPr>
-      <w:r>
-        <w:rPr>
-          <w:lang w:val="de-DE"/>
-        </w:rPr>
-        <w:t>Notizen:</w:t>
-      </w:r>
-    </w:p>
-    <w:p>
-      <w:pPr>
-        <w:rPr>
-          <w:lang w:val="de-DE"/>
-        </w:rPr>
-      </w:pPr>
-      <w:r>
-        <w:rPr>
-          <w:lang w:val="de-DE"/>
-        </w:rPr>
-        <w:t>Evtl. Begleiter mit dem Bullshit Dialoge entstehen, zB wenn man snorlax sieht: „Der Weg ist versperrt. Er wurde angelegt, von jenen, die tot sind…“ – „Ach Schnauze das ist bloß n schlafendes S</w:t>
-      </w:r>
-      <w:r>
-        <w:rPr>
-          <w:lang w:val="de-DE"/>
-        </w:rPr>
-        <w:t>n</w:t>
-      </w:r>
-      <w:r>
-        <w:rPr>
-          <w:lang w:val="de-DE"/>
-        </w:rPr>
-        <w:t>orlax, das si</w:t>
-      </w:r>
-      <w:r>
-        <w:rPr>
-          <w:lang w:val="de-DE"/>
-        </w:rPr>
-        <w:t>e</w:t>
-      </w:r>
-      <w:r>
-        <w:rPr>
-          <w:lang w:val="de-DE"/>
-        </w:rPr>
-        <w:t>ht man doch!“</w:t>
-      </w:r>
-    </w:p>
-    <w:p>
-      <w:pPr>
-        <w:rPr>
-          <w:lang w:val="de-DE"/>
-        </w:rPr>
-      </w:pPr>
-      <w:r>
-        <w:rPr>
-          <w:lang w:val="de-DE"/>
-        </w:rPr>
-        <w:t>Alternativ spricht Protagonist mit sich selbst</w:t>
-      </w:r>
-    </w:p>
-    <w:p>
-      <w:pPr>
-        <w:rPr>
-          <w:lang w:val="de-DE"/>
-        </w:rPr>
-      </w:pPr>
-      <w:r>
-        <w:rPr>
-          <w:lang w:val="de-DE"/>
-        </w:rPr>
-        <w:t>Übermüdeter Typ in Glas1: Gibt nur unverständliche Antworten von sich, wenn man ihm Kaffee gibt: „Alter ich hab da im Gang vorhin n Snorlax gesehn. Hol mal deine Pokeflöte und wecks auf.“</w:t>
-      </w:r>
+        <w:t xml:space="preserve"> Room</w:t>
+      </w:r>
+    </w:p>
+    <w:p>
+      <w:r>
+        <w:tab/>
+        <w:t>Gandalf Room</w:t>
+      </w:r>
+    </w:p>
+    <w:p>
+      <w:pPr>
+        <w:rPr>
+          <w:lang w:val="de-DE"/>
+        </w:rPr>
+      </w:pPr>
+      <w:r>
+        <w:tab/>
+      </w:r>
+      <w:r>
+        <w:rPr>
+          <w:lang w:val="de-DE"/>
+        </w:rPr>
+        <w:t xml:space="preserve">HS1 mit Leuten und </w:t>
+      </w:r>
+      <w:proofErr w:type="spellStart"/>
+      <w:r>
+        <w:rPr>
+          <w:lang w:val="de-DE"/>
+        </w:rPr>
+        <w:t>Git</w:t>
+      </w:r>
+      <w:proofErr w:type="spellEnd"/>
+      <w:r>
+        <w:rPr>
+          <w:lang w:val="de-DE"/>
+        </w:rPr>
+        <w:t xml:space="preserve"> Problemen</w:t>
+      </w:r>
+    </w:p>
+    <w:p>
+      <w:pPr>
+        <w:rPr>
+          <w:lang w:val="de-DE"/>
+        </w:rPr>
+      </w:pPr>
+      <w:r>
+        <w:rPr>
+          <w:lang w:val="de-DE"/>
+        </w:rPr>
+        <w:tab/>
+      </w:r>
+    </w:p>
+    <w:p>
+      <w:pPr>
+        <w:rPr>
+          <w:lang w:val="de-DE"/>
+        </w:rPr>
+      </w:pPr>
     </w:p>
     <w:sectPr>
       <w:pgSz w:w="12240" w:h="15840"/>
@@ -3405,17 +3857,17 @@
     <w:lsdException w:name="Hashtag" w:semiHidden="1" w:unhideWhenUsed="1"/>
     <w:lsdException w:name="Unresolved Mention" w:semiHidden="1" w:unhideWhenUsed="1"/>
   </w:latentStyles>
-  <w:style w:type="paragraph" w:default="1" w:styleId="Normal">
+  <w:style w:type="paragraph" w:default="1" w:styleId="Standard">
     <w:name w:val="Normal"/>
     <w:qFormat/>
   </w:style>
-  <w:style w:type="character" w:default="1" w:styleId="DefaultParagraphFont">
+  <w:style w:type="character" w:default="1" w:styleId="Absatz-Standardschriftart">
     <w:name w:val="Default Paragraph Font"/>
     <w:uiPriority w:val="1"/>
     <w:semiHidden/>
     <w:unhideWhenUsed/>
   </w:style>
-  <w:style w:type="table" w:default="1" w:styleId="TableNormal">
+  <w:style w:type="table" w:default="1" w:styleId="NormaleTabelle">
     <w:name w:val="Normal Table"/>
     <w:uiPriority w:val="99"/>
     <w:semiHidden/>
@@ -3430,15 +3882,15 @@
       </w:tblCellMar>
     </w:tblPr>
   </w:style>
-  <w:style w:type="numbering" w:default="1" w:styleId="NoList">
+  <w:style w:type="numbering" w:default="1" w:styleId="KeineListe">
     <w:name w:val="No List"/>
     <w:uiPriority w:val="99"/>
     <w:semiHidden/>
     <w:unhideWhenUsed/>
   </w:style>
-  <w:style w:type="paragraph" w:styleId="ListParagraph">
+  <w:style w:type="paragraph" w:styleId="Listenabsatz">
     <w:name w:val="List Paragraph"/>
-    <w:basedOn w:val="Normal"/>
+    <w:basedOn w:val="Standard"/>
     <w:uiPriority w:val="34"/>
     <w:qFormat/>
     <w:rsid w:val="003A2129"/>

</xml_diff>

<commit_message>
Added back button and various other gimp files
</commit_message>
<xml_diff>
--- a/Story.docx
+++ b/Story.docx
@@ -568,7 +568,13 @@
         <w:t xml:space="preserve">They are in a furious discussion. Without some serious distraction you won’t get Hendrik to </w:t>
       </w:r>
       <w:r>
-        <w:t>let you talk with the guy in [whatever].</w:t>
+        <w:t>let you talk with the gu</w:t>
+      </w:r>
+      <w:r>
+        <w:t>y wearing the Crown of Midnight Madness</w:t>
+      </w:r>
+      <w:r>
+        <w:t>.</w:t>
       </w:r>
     </w:p>
     <w:p>
@@ -1019,1507 +1025,1503 @@
       <w:r>
         <w:t>Git gud</w:t>
       </w:r>
+      <w:r>
+        <w:t xml:space="preserve"> </w:t>
+      </w:r>
+    </w:p>
+    <w:p/>
+    <w:p>
+      <w:r>
+        <w:t>//</w:t>
+      </w:r>
+      <w:proofErr w:type="spellStart"/>
+      <w:r>
+        <w:t>Gechillter</w:t>
+      </w:r>
+      <w:proofErr w:type="spellEnd"/>
+      <w:r>
+        <w:t xml:space="preserve"> Artist – nothing to d</w:t>
+      </w:r>
+      <w:r>
+        <w:t>o (maybe different group)</w:t>
+      </w:r>
+    </w:p>
+    <w:p/>
+    <w:p/>
+    <w:p>
+      <w:r>
+        <w:t>Glas1</w:t>
+      </w:r>
+      <w:r>
+        <w:t xml:space="preserve">: </w:t>
+      </w:r>
+    </w:p>
+    <w:p>
+      <w:r>
+        <w:t>P1:</w:t>
+      </w:r>
+      <w:r>
+        <w:t xml:space="preserve"> Totally </w:t>
+      </w:r>
+      <w:r>
+        <w:t>sleep-deprive</w:t>
+      </w:r>
+      <w:r>
+        <w:t>d Participant</w:t>
+      </w:r>
+    </w:p>
+    <w:p>
+      <w:pPr>
+        <w:ind w:left="720"/>
+      </w:pPr>
+      <w:r>
+        <w:t>In front of you l</w:t>
+      </w:r>
+      <w:r>
+        <w:t xml:space="preserve">ies a totally sleep-deprived participant who writes their code in a sort of trance. </w:t>
+      </w:r>
+      <w:r>
+        <w:t>And they are mumbling something:</w:t>
+      </w:r>
+    </w:p>
+    <w:p>
+      <w:pPr>
+        <w:ind w:left="720"/>
+      </w:pPr>
+      <w:r>
+        <w:t xml:space="preserve">Sleepy person: </w:t>
+      </w:r>
+      <w:r>
+        <w:t xml:space="preserve"> </w:t>
+      </w:r>
+      <w:proofErr w:type="spellStart"/>
+      <w:r>
+        <w:t>Hendrrigg</w:t>
+      </w:r>
+      <w:proofErr w:type="spellEnd"/>
+      <w:r>
+        <w:t xml:space="preserve"> + </w:t>
+      </w:r>
+      <w:r>
+        <w:t>FRISCH</w:t>
+      </w:r>
+      <w:r>
+        <w:t xml:space="preserve"> </w:t>
+      </w:r>
+      <w:r>
+        <w:t xml:space="preserve">= </w:t>
+      </w:r>
+      <w:r>
+        <w:t>Z</w:t>
+      </w:r>
+      <w:r>
+        <w:t>LAP</w:t>
+      </w:r>
+      <w:r>
+        <w:t xml:space="preserve"> / Hendrik + Fish = SLAP</w:t>
+      </w:r>
+    </w:p>
+    <w:p>
+      <w:pPr>
+        <w:rPr>
+          <w:lang w:val="de-DE"/>
+        </w:rPr>
+      </w:pPr>
+      <w:r>
+        <w:rPr>
+          <w:lang w:val="de-DE"/>
+        </w:rPr>
+        <w:t>//</w:t>
+      </w:r>
+      <w:r>
+        <w:rPr>
+          <w:lang w:val="de-DE"/>
+        </w:rPr>
+        <w:t xml:space="preserve">P2: Gerade aufgewacht – voll positiv – hat eig nicht so viel gemacht </w:t>
+      </w:r>
+    </w:p>
+    <w:p>
+      <w:pPr>
+        <w:rPr>
+          <w:lang w:val="de-DE"/>
+        </w:rPr>
+      </w:pPr>
+    </w:p>
+    <w:p>
+      <w:r>
+        <w:t xml:space="preserve">HS2: </w:t>
+      </w:r>
+    </w:p>
+    <w:p>
+      <w:r>
+        <w:t>Group of 4 people</w:t>
+      </w:r>
+      <w:r>
+        <w:t xml:space="preserve"> standing i</w:t>
+      </w:r>
+      <w:r>
+        <w:t>n front of a Monitor/laptop</w:t>
+      </w:r>
+      <w:r>
+        <w:t>.</w:t>
+      </w:r>
+    </w:p>
+    <w:p>
+      <w:r>
+        <w:t xml:space="preserve">Left person: </w:t>
+      </w:r>
+      <w:r>
+        <w:t>OMG this g</w:t>
+      </w:r>
+      <w:r>
+        <w:t>ame is amazing</w:t>
+      </w:r>
+    </w:p>
+    <w:p>
+      <w:r>
+        <w:t xml:space="preserve">Middle person: I am </w:t>
+      </w:r>
+      <w:proofErr w:type="spellStart"/>
+      <w:r>
+        <w:t>gonna</w:t>
+      </w:r>
+      <w:proofErr w:type="spellEnd"/>
+      <w:r>
+        <w:t xml:space="preserve"> </w:t>
+      </w:r>
+      <w:proofErr w:type="spellStart"/>
+      <w:r>
+        <w:t>getcha</w:t>
+      </w:r>
+      <w:proofErr w:type="spellEnd"/>
+      <w:r>
+        <w:t xml:space="preserve">. </w:t>
+      </w:r>
+    </w:p>
+    <w:p>
+      <w:r>
+        <w:t>Right Person: DIEDIEDIEIDIEDIE.</w:t>
+      </w:r>
+    </w:p>
+    <w:p>
+      <w:r>
+        <w:t>Memb</w:t>
+      </w:r>
+      <w:r>
+        <w:t>e</w:t>
+      </w:r>
+      <w:r>
+        <w:t>r 1:</w:t>
+      </w:r>
+      <w:r>
+        <w:t xml:space="preserve"> </w:t>
+      </w:r>
+      <w:r>
+        <w:t>Come on guys I want to play too</w:t>
+      </w:r>
+      <w:r>
+        <w:t>.</w:t>
+      </w:r>
+    </w:p>
+    <w:p>
+      <w:pPr>
+        <w:ind w:firstLine="720"/>
+      </w:pPr>
+      <w:r>
+        <w:t>-Why are you not playing with them?</w:t>
+      </w:r>
+    </w:p>
+    <w:p>
+      <w:pPr>
+        <w:ind w:firstLine="720"/>
+      </w:pPr>
+      <w:r>
+        <w:tab/>
+        <w:t>M1: Because we are short one controller</w:t>
+      </w:r>
+    </w:p>
+    <w:p>
+      <w:pPr>
+        <w:ind w:firstLine="720"/>
+      </w:pPr>
+      <w:r>
+        <w:t>-Your teammate is looking for you.</w:t>
+      </w:r>
+    </w:p>
+    <w:p>
+      <w:pPr>
+        <w:ind w:firstLine="720"/>
+      </w:pPr>
+      <w:r>
+        <w:tab/>
+        <w:t>M1: What the deadline? Well I first want to try out this game</w:t>
+      </w:r>
+      <w:r>
+        <w:t>.</w:t>
+      </w:r>
+    </w:p>
+    <w:p>
+      <w:pPr>
+        <w:ind w:firstLine="720"/>
+      </w:pPr>
+      <w:r>
+        <w:t>-Give controller</w:t>
+      </w:r>
+    </w:p>
+    <w:p>
+      <w:pPr>
+        <w:ind w:left="1440"/>
+      </w:pPr>
+      <w:r>
+        <w:t>You give him the controller and he starts playing with the others. After a couple of round he leaves satisfied.</w:t>
+      </w:r>
+    </w:p>
+    <w:p>
+      <w:r>
+        <w:t>//</w:t>
+      </w:r>
+      <w:proofErr w:type="spellStart"/>
+      <w:r>
+        <w:t>RaumOben</w:t>
+      </w:r>
+      <w:proofErr w:type="spellEnd"/>
+      <w:r>
+        <w:t>:</w:t>
+      </w:r>
+    </w:p>
+    <w:p>
+      <w:r>
+        <w:t>3Leute:</w:t>
+      </w:r>
+    </w:p>
+    <w:p>
+      <w:pPr>
+        <w:rPr>
+          <w:lang w:val="de-DE"/>
+        </w:rPr>
+      </w:pPr>
+      <w:r>
+        <w:rPr>
+          <w:lang w:val="de-DE"/>
+        </w:rPr>
+        <w:t xml:space="preserve">P1: </w:t>
+      </w:r>
+      <w:r>
+        <w:rPr>
+          <w:lang w:val="de-DE"/>
+        </w:rPr>
+        <w:t>Overeager Programmer – feature creep – dude du weißt</w:t>
+      </w:r>
+      <w:r>
+        <w:rPr>
+          <w:lang w:val="de-DE"/>
+        </w:rPr>
+        <w:t xml:space="preserve"> schon das in einer Std abgabe ist....</w:t>
+      </w:r>
+    </w:p>
+    <w:p>
+      <w:pPr>
+        <w:rPr>
+          <w:lang w:val="de-DE"/>
+        </w:rPr>
+      </w:pPr>
+      <w:r>
+        <w:rPr>
+          <w:lang w:val="de-DE"/>
+        </w:rPr>
+        <w:t xml:space="preserve">P2: </w:t>
+      </w:r>
+      <w:r>
+        <w:rPr>
+          <w:lang w:val="de-DE"/>
+        </w:rPr>
+        <w:t>Ja also nur noch ein paar Bugfixes und wir sind fertig</w:t>
+      </w:r>
+    </w:p>
+    <w:p>
+      <w:pPr>
+        <w:rPr>
+          <w:lang w:val="de-DE"/>
+        </w:rPr>
+      </w:pPr>
+      <w:r>
+        <w:rPr>
+          <w:lang w:val="de-DE"/>
+        </w:rPr>
+        <w:t xml:space="preserve">P3: </w:t>
+      </w:r>
+      <w:r>
+        <w:rPr>
+          <w:lang w:val="de-DE"/>
+        </w:rPr>
+        <w:t>Ich bin nur hier für die Switch/Essen</w:t>
+      </w:r>
+    </w:p>
+    <w:p>
+      <w:pPr>
+        <w:rPr>
+          <w:lang w:val="de-DE"/>
+        </w:rPr>
+      </w:pPr>
+    </w:p>
+    <w:p>
+      <w:r>
+        <w:t>Room before Key:</w:t>
+      </w:r>
+    </w:p>
+    <w:p>
+      <w:r>
+        <w:tab/>
+        <w:t xml:space="preserve">Gandalf blocking the </w:t>
+      </w:r>
+      <w:r>
+        <w:t>way:</w:t>
+      </w:r>
+    </w:p>
+    <w:p>
+      <w:r>
+        <w:tab/>
+      </w:r>
+      <w:r>
+        <w:tab/>
+      </w:r>
+      <w:r>
+        <w:t>YOU SHALL NOT PASS!</w:t>
+      </w:r>
+    </w:p>
+    <w:p>
+      <w:r>
+        <w:tab/>
+        <w:t>-What is wrong with you?</w:t>
+      </w:r>
+    </w:p>
+    <w:p>
+      <w:r>
+        <w:tab/>
+      </w:r>
+      <w:r>
+        <w:tab/>
+      </w:r>
+      <w:r>
+        <w:t xml:space="preserve">I am </w:t>
+      </w:r>
+      <w:r>
+        <w:t>waiting</w:t>
+      </w:r>
+      <w:r>
+        <w:t xml:space="preserve"> for my other 2 team members</w:t>
+      </w:r>
+      <w:r>
+        <w:t xml:space="preserve"> and won’t leave the spot until they are here.</w:t>
+      </w:r>
+    </w:p>
+    <w:p>
+      <w:r>
+        <w:tab/>
+      </w:r>
+      <w:r>
+        <w:tab/>
+        <w:t>If you want to pass, you need the find them.</w:t>
+      </w:r>
+    </w:p>
+    <w:p>
+      <w:r>
+        <w:tab/>
+        <w:t>-How do</w:t>
+      </w:r>
+      <w:r>
+        <w:t xml:space="preserve"> I recognize them?</w:t>
+      </w:r>
+    </w:p>
+    <w:p>
+      <w:pPr>
+        <w:ind w:left="1440"/>
+      </w:pPr>
+      <w:r>
+        <w:t xml:space="preserve">Just like me they are wearing the crown of </w:t>
+      </w:r>
+      <w:r>
+        <w:t>Midnight Madness.</w:t>
+      </w:r>
+      <w:r>
+        <w:t xml:space="preserve"> Now go forth and find them.</w:t>
+      </w:r>
+    </w:p>
+    <w:p/>
+    <w:p>
+      <w:proofErr w:type="spellStart"/>
+      <w:r>
+        <w:t>KeyRoom</w:t>
+      </w:r>
+      <w:proofErr w:type="spellEnd"/>
+      <w:r>
+        <w:t xml:space="preserve">: </w:t>
+      </w:r>
+    </w:p>
+    <w:p>
+      <w:r>
+        <w:tab/>
+        <w:t xml:space="preserve">You find a </w:t>
+      </w:r>
+      <w:r>
+        <w:t>note with a locker</w:t>
+      </w:r>
+      <w:r>
+        <w:t xml:space="preserve"> Key </w:t>
+      </w:r>
+    </w:p>
+    <w:p>
+      <w:r>
+        <w:tab/>
+        <w:t>Take the key:</w:t>
+      </w:r>
+    </w:p>
+    <w:p>
+      <w:r>
+        <w:tab/>
+      </w:r>
+      <w:r>
+        <w:tab/>
+        <w:t xml:space="preserve">. You got the </w:t>
+      </w:r>
+      <w:r>
+        <w:t>Locker-</w:t>
+      </w:r>
+      <w:r>
+        <w:t>Key.</w:t>
+      </w:r>
+    </w:p>
+    <w:p>
+      <w:r>
+        <w:tab/>
+      </w:r>
+    </w:p>
+    <w:p>
+      <w:r>
+        <w:t>Toilet:</w:t>
+      </w:r>
+    </w:p>
+    <w:p>
+      <w:r>
+        <w:tab/>
+      </w:r>
+      <w:r>
+        <w:t>You check the stall: it is empty and on the wall the word: [word] is painted</w:t>
+      </w:r>
+    </w:p>
+    <w:p/>
+    <w:p>
+      <w:r>
+        <w:tab/>
+      </w:r>
+      <w:proofErr w:type="spellStart"/>
+      <w:r>
+        <w:t>Anonym</w:t>
+      </w:r>
+      <w:r>
+        <w:t>us</w:t>
+      </w:r>
+      <w:proofErr w:type="spellEnd"/>
+      <w:r>
+        <w:t xml:space="preserve">: </w:t>
+      </w:r>
+      <w:r>
+        <w:t>Hey! This stall is o</w:t>
+      </w:r>
+      <w:r>
+        <w:t>ccupied</w:t>
+      </w:r>
+      <w:r>
+        <w:t>! But would you mind bringing me some toilet paper.</w:t>
+      </w:r>
+    </w:p>
+    <w:p>
+      <w:r>
+        <w:tab/>
+        <w:t>-where can I find the toilet paper?</w:t>
+      </w:r>
+    </w:p>
+    <w:p>
+      <w:pPr>
+        <w:ind w:left="1440"/>
+      </w:pPr>
+      <w:r>
+        <w:t>How I am supposed to know? Ask th</w:t>
+      </w:r>
+      <w:r>
+        <w:t>ose incompetent</w:t>
+      </w:r>
+      <w:r>
+        <w:t xml:space="preserve"> </w:t>
+      </w:r>
+      <w:proofErr w:type="spellStart"/>
+      <w:r>
+        <w:t>orga</w:t>
+      </w:r>
+      <w:proofErr w:type="spellEnd"/>
+      <w:r>
+        <w:t>-people</w:t>
+      </w:r>
+      <w:r>
+        <w:t>(leaving stalls without toilet paper HMPF)</w:t>
+      </w:r>
+    </w:p>
+    <w:p>
+      <w:r>
+        <w:tab/>
+        <w:t xml:space="preserve">-Give </w:t>
+      </w:r>
+      <w:proofErr w:type="spellStart"/>
+      <w:r>
+        <w:t>toiletPaper</w:t>
+      </w:r>
+      <w:proofErr w:type="spellEnd"/>
+      <w:r>
+        <w:t xml:space="preserve">[having TP]: </w:t>
+      </w:r>
+    </w:p>
+    <w:p>
+      <w:r>
+        <w:tab/>
+      </w:r>
+      <w:r>
+        <w:tab/>
+        <w:t>You give him the toilet paper. He leaves the stall with a relieved face.</w:t>
+      </w:r>
+    </w:p>
+    <w:p/>
+    <w:p>
+      <w:r>
+        <w:t>Locker Room:</w:t>
+      </w:r>
+    </w:p>
+    <w:p>
+      <w:r>
+        <w:tab/>
+        <w:t xml:space="preserve">If no key: </w:t>
+      </w:r>
+    </w:p>
+    <w:p>
+      <w:r>
+        <w:tab/>
+      </w:r>
+      <w:r>
+        <w:tab/>
+        <w:t>You see a bunch of lockers, they are all locked.</w:t>
+      </w:r>
+    </w:p>
+    <w:p>
+      <w:r>
+        <w:lastRenderedPageBreak/>
+        <w:tab/>
+        <w:t>If key:</w:t>
+      </w:r>
+    </w:p>
+    <w:p>
+      <w:r>
+        <w:tab/>
+      </w:r>
+      <w:r>
+        <w:tab/>
+      </w:r>
+      <w:r>
+        <w:t>Which locker do you want to open(0-X)</w:t>
+      </w:r>
+      <w:r>
+        <w:t xml:space="preserve"> </w:t>
+      </w:r>
+    </w:p>
+    <w:p>
+      <w:r>
+        <w:tab/>
+      </w:r>
+      <w:r>
+        <w:tab/>
+      </w:r>
+      <w:r>
+        <w:t xml:space="preserve"> </w:t>
+      </w:r>
+      <w:proofErr w:type="spellStart"/>
+      <w:r>
+        <w:t>Wenn</w:t>
+      </w:r>
+      <w:proofErr w:type="spellEnd"/>
+      <w:r>
+        <w:t xml:space="preserve"> </w:t>
+      </w:r>
+      <w:proofErr w:type="spellStart"/>
+      <w:r>
+        <w:t>korrekte</w:t>
+      </w:r>
+      <w:proofErr w:type="spellEnd"/>
+      <w:r>
+        <w:t xml:space="preserve"> </w:t>
+      </w:r>
+      <w:proofErr w:type="spellStart"/>
+      <w:r>
+        <w:t>Nummer</w:t>
+      </w:r>
+      <w:proofErr w:type="spellEnd"/>
+      <w:r>
+        <w:t>: You find a shower he</w:t>
+      </w:r>
+      <w:r>
+        <w:t>ad in the locker.</w:t>
+      </w:r>
+    </w:p>
+    <w:p>
+      <w:r>
+        <w:tab/>
+      </w:r>
+      <w:r>
+        <w:tab/>
+        <w:t>It looks a bit like a flute, don’t you think?</w:t>
+      </w:r>
+    </w:p>
+    <w:p>
+      <w:proofErr w:type="spellStart"/>
+      <w:r>
+        <w:t>Snorlax</w:t>
+      </w:r>
+      <w:proofErr w:type="spellEnd"/>
+      <w:r>
+        <w:t xml:space="preserve"> Room + Epilogue:</w:t>
+      </w:r>
+    </w:p>
+    <w:p>
+      <w:r>
+        <w:tab/>
+      </w:r>
+      <w:r>
+        <w:t xml:space="preserve">Klick auf </w:t>
+      </w:r>
+      <w:proofErr w:type="spellStart"/>
+      <w:r>
+        <w:t>snorlax</w:t>
+      </w:r>
+      <w:proofErr w:type="spellEnd"/>
+      <w:r>
+        <w:t>: After eating all th</w:t>
+      </w:r>
+      <w:r>
+        <w:t>e pizza, it fell fast asleep.</w:t>
+      </w:r>
+    </w:p>
+    <w:p>
+      <w:pPr>
+        <w:ind w:left="720"/>
+      </w:pPr>
+      <w:proofErr w:type="spellStart"/>
+      <w:r>
+        <w:t>Wenn</w:t>
+      </w:r>
+      <w:proofErr w:type="spellEnd"/>
+      <w:r>
+        <w:t xml:space="preserve"> </w:t>
+      </w:r>
+      <w:proofErr w:type="spellStart"/>
+      <w:r>
+        <w:t>Duschkopf</w:t>
+      </w:r>
+      <w:proofErr w:type="spellEnd"/>
+      <w:r>
+        <w:t xml:space="preserve"> </w:t>
+      </w:r>
+      <w:proofErr w:type="spellStart"/>
+      <w:r>
+        <w:t>eingesetzt</w:t>
+      </w:r>
+      <w:proofErr w:type="spellEnd"/>
+      <w:r>
+        <w:t xml:space="preserve"> </w:t>
+      </w:r>
+      <w:proofErr w:type="spellStart"/>
+      <w:r>
+        <w:t>wird</w:t>
+      </w:r>
+      <w:proofErr w:type="spellEnd"/>
+      <w:r>
+        <w:t>: You play on your improvised Poke</w:t>
+      </w:r>
+      <w:r>
+        <w:t xml:space="preserve">-Flute and wake up the </w:t>
+      </w:r>
+      <w:proofErr w:type="spellStart"/>
+      <w:r>
+        <w:t>Snorlax</w:t>
+      </w:r>
+      <w:proofErr w:type="spellEnd"/>
+      <w:r>
+        <w:t>. It runs away and clears the path!</w:t>
+      </w:r>
+    </w:p>
+    <w:p>
+      <w:pPr>
+        <w:ind w:left="720"/>
+      </w:pPr>
+      <w:r>
+        <w:t>As you walk outside you discover the missing members of group 11!</w:t>
+      </w:r>
+    </w:p>
+    <w:p>
+      <w:pPr>
+        <w:ind w:left="720"/>
+      </w:pPr>
+      <w:r>
+        <w:t>G11: Oh hey there, you finally found us! We actually hid here at the pool to create a reason for you to search us, ultimately giving this whole game a purpose. And no, we don’t care about the fourth wall.</w:t>
+      </w:r>
+    </w:p>
+    <w:p/>
+    <w:p>
+      <w:proofErr w:type="spellStart"/>
+      <w:r>
+        <w:t>Shotlist</w:t>
+      </w:r>
+      <w:proofErr w:type="spellEnd"/>
+      <w:r>
+        <w:t>:</w:t>
+      </w:r>
+    </w:p>
+    <w:p>
+      <w:pPr>
+        <w:rPr>
+          <w:b/>
+          <w:sz w:val="24"/>
+          <w:lang w:val="de-DE"/>
+        </w:rPr>
+      </w:pPr>
+      <w:r>
+        <w:rPr>
+          <w:b/>
+          <w:sz w:val="24"/>
+          <w:lang w:val="de-DE"/>
+        </w:rPr>
+        <w:t>Räume</w:t>
+      </w:r>
+    </w:p>
+    <w:p>
+      <w:pPr>
+        <w:rPr>
+          <w:lang w:val="de-DE"/>
+        </w:rPr>
+      </w:pPr>
+      <w:r>
+        <w:rPr>
+          <w:lang w:val="de-DE"/>
+        </w:rPr>
+        <w:t>Quantum:</w:t>
+      </w:r>
+    </w:p>
+    <w:p>
+      <w:pPr>
+        <w:rPr>
+          <w:lang w:val="de-DE"/>
+        </w:rPr>
+      </w:pPr>
+      <w:r>
+        <w:rPr>
+          <w:lang w:val="de-DE"/>
+        </w:rPr>
+        <w:t>Am Tresen:</w:t>
+      </w:r>
+    </w:p>
+    <w:p>
+      <w:pPr>
+        <w:rPr>
+          <w:lang w:val="de-DE"/>
+        </w:rPr>
+      </w:pPr>
+      <w:r>
+        <w:rPr>
+          <w:lang w:val="de-DE"/>
+        </w:rPr>
+        <w:tab/>
+      </w:r>
+      <w:r>
+        <w:rPr>
+          <w:lang w:val="de-DE"/>
+        </w:rPr>
+        <w:t>Hendrik und Member 2 in h</w:t>
+      </w:r>
+      <w:r>
+        <w:rPr>
+          <w:lang w:val="de-DE"/>
+        </w:rPr>
+        <w:t>itziger Diskussion</w:t>
+      </w:r>
+    </w:p>
+    <w:p>
+      <w:pPr>
+        <w:rPr>
+          <w:lang w:val="de-DE"/>
+        </w:rPr>
+      </w:pPr>
+      <w:r>
+        <w:rPr>
+          <w:lang w:val="de-DE"/>
+        </w:rPr>
+        <w:tab/>
+        <w:t>Tresen ohne Menschen</w:t>
+      </w:r>
+    </w:p>
+    <w:p>
+      <w:pPr>
+        <w:rPr>
+          <w:lang w:val="de-DE"/>
+        </w:rPr>
+      </w:pPr>
+      <w:r>
+        <w:rPr>
+          <w:lang w:val="de-DE"/>
+        </w:rPr>
+        <w:t>Am Tisch:</w:t>
+      </w:r>
+    </w:p>
+    <w:p>
+      <w:pPr>
+        <w:rPr>
+          <w:lang w:val="de-DE"/>
+        </w:rPr>
+      </w:pPr>
+      <w:r>
+        <w:rPr>
+          <w:lang w:val="de-DE"/>
+        </w:rPr>
+        <w:tab/>
+        <w:t xml:space="preserve">Gollum mit </w:t>
+      </w:r>
+      <w:proofErr w:type="spellStart"/>
+      <w:r>
+        <w:rPr>
+          <w:lang w:val="de-DE"/>
+        </w:rPr>
+        <w:t>Achievementsachen</w:t>
+      </w:r>
+      <w:proofErr w:type="spellEnd"/>
+      <w:r>
+        <w:rPr>
+          <w:lang w:val="de-DE"/>
+        </w:rPr>
+        <w:t xml:space="preserve"> + Klopapier + Rätselbaum, </w:t>
+      </w:r>
+      <w:proofErr w:type="spellStart"/>
+      <w:r>
+        <w:rPr>
+          <w:lang w:val="de-DE"/>
+        </w:rPr>
+        <w:t>xbox</w:t>
+      </w:r>
+      <w:proofErr w:type="spellEnd"/>
+      <w:r>
+        <w:rPr>
+          <w:lang w:val="de-DE"/>
+        </w:rPr>
+        <w:t xml:space="preserve"> + </w:t>
+      </w:r>
+      <w:proofErr w:type="spellStart"/>
+      <w:r>
+        <w:rPr>
+          <w:lang w:val="de-DE"/>
+        </w:rPr>
+        <w:t>controller</w:t>
+      </w:r>
+      <w:proofErr w:type="spellEnd"/>
+      <w:r>
+        <w:rPr>
+          <w:lang w:val="de-DE"/>
+        </w:rPr>
+        <w:t xml:space="preserve"> auf anderer Seite im Bild</w:t>
+      </w:r>
+    </w:p>
+    <w:p>
+      <w:pPr>
+        <w:rPr>
+          <w:lang w:val="de-DE"/>
+        </w:rPr>
+      </w:pPr>
+      <w:r>
+        <w:rPr>
+          <w:lang w:val="de-DE"/>
+        </w:rPr>
+        <w:t>Glaskasten 2:</w:t>
+      </w:r>
+    </w:p>
+    <w:p>
+      <w:pPr>
+        <w:rPr>
+          <w:lang w:val="de-DE"/>
+        </w:rPr>
+      </w:pPr>
+      <w:r>
+        <w:rPr>
+          <w:lang w:val="de-DE"/>
+        </w:rPr>
+        <w:tab/>
+        <w:t>Unser Raum ohne Jacken, 3 Laptops im Bild</w:t>
+      </w:r>
+    </w:p>
+    <w:p>
+      <w:pPr>
+        <w:rPr>
+          <w:lang w:val="de-DE"/>
+        </w:rPr>
+      </w:pPr>
+      <w:r>
+        <w:rPr>
+          <w:lang w:val="de-DE"/>
+        </w:rPr>
+        <w:t>Glaskasten 1:</w:t>
+      </w:r>
+    </w:p>
+    <w:p>
+      <w:pPr>
+        <w:rPr>
+          <w:lang w:val="de-DE"/>
+        </w:rPr>
+      </w:pPr>
+      <w:r>
+        <w:rPr>
+          <w:lang w:val="de-DE"/>
+        </w:rPr>
+        <w:tab/>
+      </w:r>
+      <w:proofErr w:type="spellStart"/>
+      <w:r>
+        <w:rPr>
+          <w:lang w:val="de-DE"/>
+        </w:rPr>
+        <w:t>Sleepy</w:t>
+      </w:r>
+      <w:proofErr w:type="spellEnd"/>
+      <w:r>
+        <w:rPr>
+          <w:lang w:val="de-DE"/>
+        </w:rPr>
+        <w:t xml:space="preserve"> Guy sitzt über </w:t>
+      </w:r>
+      <w:proofErr w:type="spellStart"/>
+      <w:r>
+        <w:rPr>
+          <w:lang w:val="de-DE"/>
+        </w:rPr>
+        <w:t>laptop</w:t>
+      </w:r>
+      <w:proofErr w:type="spellEnd"/>
+    </w:p>
+    <w:p>
+      <w:pPr>
+        <w:rPr>
+          <w:lang w:val="de-DE"/>
+        </w:rPr>
+      </w:pPr>
+      <w:proofErr w:type="spellStart"/>
+      <w:r>
+        <w:rPr>
+          <w:lang w:val="de-DE"/>
+        </w:rPr>
+        <w:t>KeyRoom</w:t>
+      </w:r>
+      <w:proofErr w:type="spellEnd"/>
+      <w:r>
+        <w:rPr>
+          <w:lang w:val="de-DE"/>
+        </w:rPr>
+        <w:t>:</w:t>
+      </w:r>
+    </w:p>
+    <w:p>
+      <w:pPr>
+        <w:rPr>
+          <w:lang w:val="de-DE"/>
+        </w:rPr>
+      </w:pPr>
+      <w:r>
+        <w:rPr>
+          <w:lang w:val="de-DE"/>
+        </w:rPr>
+        <w:tab/>
+        <w:t>Gandalf, der Tür versperrt</w:t>
+      </w:r>
+    </w:p>
+    <w:p>
+      <w:pPr>
+        <w:rPr>
+          <w:lang w:val="de-DE"/>
+        </w:rPr>
+      </w:pPr>
+      <w:r>
+        <w:rPr>
+          <w:lang w:val="de-DE"/>
+        </w:rPr>
+        <w:tab/>
+        <w:t>Tür frei ohne Gandalf</w:t>
+      </w:r>
+    </w:p>
+    <w:p>
+      <w:pPr>
+        <w:rPr>
+          <w:lang w:val="de-DE"/>
+        </w:rPr>
+      </w:pPr>
+      <w:r>
+        <w:rPr>
+          <w:b/>
+          <w:lang w:val="de-DE"/>
+        </w:rPr>
+        <w:t>Optional:</w:t>
+      </w:r>
+    </w:p>
+    <w:p>
+      <w:pPr>
+        <w:rPr>
+          <w:lang w:val="de-DE"/>
+        </w:rPr>
+      </w:pPr>
+      <w:r>
+        <w:rPr>
+          <w:lang w:val="de-DE"/>
+        </w:rPr>
+        <w:lastRenderedPageBreak/>
+        <w:t>HS1:</w:t>
+      </w:r>
+    </w:p>
+    <w:p>
+      <w:pPr>
+        <w:rPr>
+          <w:lang w:val="de-DE"/>
+        </w:rPr>
+      </w:pPr>
+      <w:r>
+        <w:rPr>
+          <w:lang w:val="de-DE"/>
+        </w:rPr>
+        <w:tab/>
+        <w:t xml:space="preserve">3 Personen mit Rücken zur </w:t>
+      </w:r>
+      <w:proofErr w:type="spellStart"/>
+      <w:r>
+        <w:rPr>
+          <w:lang w:val="de-DE"/>
+        </w:rPr>
+        <w:t>Camera</w:t>
+      </w:r>
+      <w:proofErr w:type="spellEnd"/>
+      <w:r>
+        <w:rPr>
+          <w:lang w:val="de-DE"/>
+        </w:rPr>
+        <w:t xml:space="preserve">, Thermoskanne mit </w:t>
+      </w:r>
+      <w:proofErr w:type="spellStart"/>
+      <w:r>
+        <w:rPr>
+          <w:lang w:val="de-DE"/>
+        </w:rPr>
+        <w:t>Kaffe</w:t>
+      </w:r>
+      <w:proofErr w:type="spellEnd"/>
+      <w:r>
+        <w:rPr>
+          <w:lang w:val="de-DE"/>
+        </w:rPr>
+        <w:t xml:space="preserve"> steht auf Tisch rum</w:t>
+      </w:r>
+    </w:p>
+    <w:p>
+      <w:pPr>
+        <w:rPr>
+          <w:lang w:val="de-DE"/>
+        </w:rPr>
+      </w:pPr>
+      <w:proofErr w:type="spellStart"/>
+      <w:r>
+        <w:rPr>
+          <w:lang w:val="de-DE"/>
+        </w:rPr>
+        <w:t>Glasraum</w:t>
+      </w:r>
+      <w:proofErr w:type="spellEnd"/>
+      <w:r>
+        <w:rPr>
+          <w:lang w:val="de-DE"/>
+        </w:rPr>
+        <w:t xml:space="preserve"> 1:</w:t>
+      </w:r>
+    </w:p>
+    <w:p>
+      <w:pPr>
+        <w:rPr>
+          <w:lang w:val="de-DE"/>
+        </w:rPr>
+      </w:pPr>
+      <w:r>
+        <w:rPr>
+          <w:lang w:val="de-DE"/>
+        </w:rPr>
+        <w:tab/>
+        <w:t>Total verpennter Typ liegt halb auf Laptop mit Rücken zur Kamera</w:t>
+      </w:r>
+    </w:p>
+    <w:p>
+      <w:pPr>
+        <w:rPr>
+          <w:lang w:val="de-DE"/>
+        </w:rPr>
+      </w:pPr>
+    </w:p>
+    <w:p>
+      <w:pPr>
+        <w:rPr>
+          <w:b/>
+          <w:lang w:val="de-DE"/>
+        </w:rPr>
+      </w:pPr>
+      <w:r>
+        <w:rPr>
+          <w:b/>
+          <w:lang w:val="de-DE"/>
+        </w:rPr>
+        <w:t>Personen</w:t>
+      </w:r>
+      <w:r>
+        <w:rPr>
+          <w:b/>
+          <w:lang w:val="de-DE"/>
+        </w:rPr>
+        <w:t>:</w:t>
+      </w:r>
+    </w:p>
+    <w:p>
+      <w:pPr>
+        <w:rPr>
+          <w:lang w:val="de-DE"/>
+        </w:rPr>
+      </w:pPr>
+      <w:r>
+        <w:rPr>
+          <w:lang w:val="de-DE"/>
+        </w:rPr>
+        <w:t>Hendrik:</w:t>
+      </w:r>
+    </w:p>
+    <w:p>
+      <w:pPr>
+        <w:rPr>
+          <w:lang w:val="de-DE"/>
+        </w:rPr>
+      </w:pPr>
+      <w:r>
+        <w:rPr>
+          <w:lang w:val="de-DE"/>
+        </w:rPr>
+        <w:tab/>
+        <w:t>Panik</w:t>
+      </w:r>
+    </w:p>
+    <w:p>
+      <w:pPr>
+        <w:rPr>
+          <w:lang w:val="de-DE"/>
+        </w:rPr>
+      </w:pPr>
+      <w:r>
+        <w:rPr>
+          <w:lang w:val="de-DE"/>
+        </w:rPr>
+        <w:tab/>
+        <w:t>Normal</w:t>
+      </w:r>
+    </w:p>
+    <w:p>
+      <w:pPr>
+        <w:rPr>
+          <w:lang w:val="de-DE"/>
+        </w:rPr>
+      </w:pPr>
+      <w:r>
+        <w:rPr>
+          <w:lang w:val="de-DE"/>
+        </w:rPr>
+        <w:tab/>
+        <w:t>Essen in Hand</w:t>
+      </w:r>
+    </w:p>
+    <w:p>
+      <w:pPr>
+        <w:rPr>
+          <w:lang w:val="de-DE"/>
+        </w:rPr>
+      </w:pPr>
+      <w:r>
+        <w:rPr>
+          <w:lang w:val="de-DE"/>
+        </w:rPr>
+        <w:tab/>
+        <w:t xml:space="preserve">Evtl. Hendrik wie er </w:t>
+      </w:r>
+      <w:proofErr w:type="spellStart"/>
+      <w:r>
+        <w:rPr>
+          <w:lang w:val="de-DE"/>
+        </w:rPr>
+        <w:t>geslappt</w:t>
+      </w:r>
+      <w:proofErr w:type="spellEnd"/>
+      <w:r>
+        <w:rPr>
+          <w:lang w:val="de-DE"/>
+        </w:rPr>
+        <w:t xml:space="preserve"> wird + Fish reinshoppen</w:t>
+      </w:r>
+    </w:p>
+    <w:p>
+      <w:pPr>
+        <w:rPr>
+          <w:lang w:val="de-DE"/>
+        </w:rPr>
+      </w:pPr>
+      <w:r>
+        <w:rPr>
+          <w:lang w:val="de-DE"/>
+        </w:rPr>
+        <w:t>Gollum:</w:t>
+      </w:r>
+    </w:p>
+    <w:p>
+      <w:pPr>
+        <w:rPr>
+          <w:lang w:val="de-DE"/>
+        </w:rPr>
+      </w:pPr>
+      <w:r>
+        <w:rPr>
+          <w:lang w:val="de-DE"/>
+        </w:rPr>
+        <w:tab/>
+        <w:t>Normal/leicht gestresst</w:t>
+      </w:r>
+    </w:p>
+    <w:p>
+      <w:pPr>
+        <w:rPr>
+          <w:lang w:val="de-DE"/>
+        </w:rPr>
+      </w:pPr>
+      <w:r>
+        <w:rPr>
+          <w:lang w:val="de-DE"/>
+        </w:rPr>
+        <w:tab/>
+        <w:t>Hinterhältig/nachdenklich wenn Rätsel gestellt wird</w:t>
+      </w:r>
+    </w:p>
+    <w:p>
+      <w:pPr>
+        <w:rPr>
+          <w:lang w:val="de-DE"/>
+        </w:rPr>
+      </w:pPr>
+      <w:r>
+        <w:rPr>
+          <w:lang w:val="de-DE"/>
+        </w:rPr>
+        <w:tab/>
+        <w:t xml:space="preserve">Wütend nach Lösen des </w:t>
+      </w:r>
+      <w:proofErr w:type="spellStart"/>
+      <w:r>
+        <w:rPr>
+          <w:lang w:val="de-DE"/>
+        </w:rPr>
+        <w:t>rätsels</w:t>
+      </w:r>
+      <w:proofErr w:type="spellEnd"/>
+    </w:p>
+    <w:p>
+      <w:pPr>
+        <w:rPr>
+          <w:lang w:val="de-DE"/>
+        </w:rPr>
+      </w:pPr>
+      <w:r>
+        <w:rPr>
+          <w:lang w:val="de-DE"/>
+        </w:rPr>
+        <w:t>Gandalf:</w:t>
+      </w:r>
+    </w:p>
+    <w:p>
+      <w:pPr>
+        <w:rPr>
+          <w:lang w:val="de-DE"/>
+        </w:rPr>
+      </w:pPr>
+      <w:r>
+        <w:rPr>
+          <w:lang w:val="de-DE"/>
+        </w:rPr>
+        <w:tab/>
+        <w:t>Einmal relativ normaler Gesichtsausdruck, Krone auf dem Kopf</w:t>
+      </w:r>
+    </w:p>
+    <w:p>
+      <w:pPr>
+        <w:rPr>
+          <w:lang w:val="de-DE"/>
+        </w:rPr>
+      </w:pPr>
+    </w:p>
+    <w:p>
+      <w:pPr>
+        <w:rPr>
+          <w:lang w:val="de-DE"/>
+        </w:rPr>
+      </w:pPr>
+      <w:r>
+        <w:rPr>
+          <w:lang w:val="de-DE"/>
+        </w:rPr>
+        <w:t>Szenenliste:</w:t>
+      </w:r>
+    </w:p>
+    <w:p>
+      <w:pPr>
+        <w:rPr>
+          <w:lang w:val="de-DE"/>
+        </w:rPr>
+      </w:pPr>
+      <w:r>
+        <w:rPr>
+          <w:lang w:val="de-DE"/>
+        </w:rPr>
+        <w:tab/>
+        <w:t>Quantum 1</w:t>
+      </w:r>
+    </w:p>
+    <w:p>
+      <w:pPr>
+        <w:rPr>
+          <w:lang w:val="de-DE"/>
+        </w:rPr>
+      </w:pPr>
+      <w:r>
+        <w:rPr>
+          <w:lang w:val="de-DE"/>
+        </w:rPr>
+        <w:tab/>
+        <w:t>Quantum 2</w:t>
+      </w:r>
+    </w:p>
+    <w:p>
+      <w:pPr>
+        <w:rPr>
+          <w:lang w:val="de-DE"/>
+        </w:rPr>
+      </w:pPr>
+      <w:r>
+        <w:rPr>
+          <w:lang w:val="de-DE"/>
+        </w:rPr>
+        <w:tab/>
+        <w:t>Unser Raum</w:t>
+      </w:r>
+    </w:p>
+    <w:p>
+      <w:pPr>
+        <w:rPr>
+          <w:lang w:val="de-DE"/>
+        </w:rPr>
+      </w:pPr>
+      <w:r>
+        <w:rPr>
+          <w:lang w:val="de-DE"/>
+        </w:rPr>
+        <w:tab/>
+        <w:t>Saal</w:t>
+      </w:r>
+    </w:p>
+    <w:p>
+      <w:r>
+        <w:rPr>
+          <w:lang w:val="de-DE"/>
+        </w:rPr>
+        <w:tab/>
+      </w:r>
+      <w:proofErr w:type="spellStart"/>
+      <w:r>
+        <w:t>Klo</w:t>
+      </w:r>
+      <w:proofErr w:type="spellEnd"/>
+    </w:p>
+    <w:p>
+      <w:r>
+        <w:tab/>
+        <w:t>Locker Room</w:t>
+      </w:r>
+    </w:p>
+    <w:p>
+      <w:r>
+        <w:tab/>
+      </w:r>
+      <w:proofErr w:type="spellStart"/>
+      <w:r>
+        <w:t>Snorlax</w:t>
+      </w:r>
+      <w:proofErr w:type="spellEnd"/>
+      <w:r>
+        <w:t xml:space="preserve"> Room</w:t>
+      </w:r>
+    </w:p>
+    <w:p>
+      <w:r>
+        <w:tab/>
+        <w:t>Gandalf Room</w:t>
+      </w:r>
+    </w:p>
+    <w:p>
+      <w:pPr>
+        <w:rPr>
+          <w:lang w:val="de-DE"/>
+        </w:rPr>
+      </w:pPr>
+      <w:r>
+        <w:tab/>
+      </w:r>
+      <w:r>
+        <w:rPr>
+          <w:lang w:val="de-DE"/>
+        </w:rPr>
+        <w:t xml:space="preserve">HS1 mit Leuten und </w:t>
+      </w:r>
+      <w:proofErr w:type="spellStart"/>
+      <w:r>
+        <w:rPr>
+          <w:lang w:val="de-DE"/>
+        </w:rPr>
+        <w:t>Git</w:t>
+      </w:r>
+      <w:proofErr w:type="spellEnd"/>
+      <w:r>
+        <w:rPr>
+          <w:lang w:val="de-DE"/>
+        </w:rPr>
+        <w:t xml:space="preserve"> Problemen</w:t>
+      </w:r>
+    </w:p>
+    <w:p>
+      <w:pPr>
+        <w:rPr>
+          <w:lang w:val="de-DE"/>
+        </w:rPr>
+      </w:pPr>
+      <w:r>
+        <w:rPr>
+          <w:lang w:val="de-DE"/>
+        </w:rPr>
+        <w:tab/>
+      </w:r>
       <w:bookmarkStart w:id="0" w:name="_GoBack"/>
       <w:bookmarkEnd w:id="0"/>
-      <w:r>
-        <w:t xml:space="preserve"> </w:t>
-      </w:r>
-    </w:p>
-    <w:p/>
-    <w:p>
-      <w:r>
-        <w:t>//</w:t>
-      </w:r>
-      <w:proofErr w:type="spellStart"/>
-      <w:r>
-        <w:t>Gechillter</w:t>
-      </w:r>
-      <w:proofErr w:type="spellEnd"/>
-      <w:r>
-        <w:t xml:space="preserve"> Artist – nothing to d</w:t>
-      </w:r>
-      <w:r>
-        <w:t>o (maybe different group)</w:t>
-      </w:r>
-    </w:p>
-    <w:p/>
-    <w:p/>
-    <w:p>
-      <w:r>
-        <w:t>Glas1</w:t>
-      </w:r>
-      <w:r>
-        <w:t xml:space="preserve">: </w:t>
-      </w:r>
-    </w:p>
-    <w:p>
-      <w:r>
-        <w:t>P1:</w:t>
-      </w:r>
-      <w:r>
-        <w:t xml:space="preserve"> Totally </w:t>
-      </w:r>
-      <w:r>
-        <w:t>sleep-deprive</w:t>
-      </w:r>
-      <w:r>
-        <w:t>d Participant</w:t>
-      </w:r>
-    </w:p>
-    <w:p>
-      <w:pPr>
-        <w:ind w:left="720"/>
-      </w:pPr>
-      <w:r>
-        <w:t>In front of you l</w:t>
-      </w:r>
-      <w:r>
-        <w:t xml:space="preserve">ies a totally sleep-deprived participant who writes their code in a sort of trance. </w:t>
-      </w:r>
-      <w:r>
-        <w:t>And they are mumbling something:</w:t>
-      </w:r>
-    </w:p>
-    <w:p>
-      <w:pPr>
-        <w:ind w:left="720"/>
-      </w:pPr>
-      <w:r>
-        <w:t xml:space="preserve">Sleepy person: </w:t>
-      </w:r>
-      <w:r>
-        <w:t xml:space="preserve"> </w:t>
-      </w:r>
-      <w:proofErr w:type="spellStart"/>
-      <w:r>
-        <w:t>Hendrrigg</w:t>
-      </w:r>
-      <w:proofErr w:type="spellEnd"/>
-      <w:r>
-        <w:t xml:space="preserve"> + </w:t>
-      </w:r>
-      <w:r>
-        <w:t>FRISCH</w:t>
-      </w:r>
-      <w:r>
-        <w:t xml:space="preserve"> </w:t>
-      </w:r>
-      <w:r>
-        <w:t xml:space="preserve">= </w:t>
-      </w:r>
-      <w:r>
-        <w:t>Z</w:t>
-      </w:r>
-      <w:r>
-        <w:t>LAP</w:t>
-      </w:r>
-      <w:r>
-        <w:t xml:space="preserve"> / Hendrik + Fish = SLAP</w:t>
-      </w:r>
-    </w:p>
-    <w:p>
-      <w:pPr>
-        <w:rPr>
-          <w:lang w:val="de-DE"/>
-        </w:rPr>
-      </w:pPr>
-      <w:r>
-        <w:rPr>
-          <w:lang w:val="de-DE"/>
-        </w:rPr>
-        <w:t>//</w:t>
-      </w:r>
-      <w:r>
-        <w:rPr>
-          <w:lang w:val="de-DE"/>
-        </w:rPr>
-        <w:t xml:space="preserve">P2: Gerade aufgewacht – voll positiv – hat eig nicht so viel gemacht </w:t>
-      </w:r>
-    </w:p>
-    <w:p>
-      <w:pPr>
-        <w:rPr>
-          <w:lang w:val="de-DE"/>
-        </w:rPr>
-      </w:pPr>
-    </w:p>
-    <w:p>
-      <w:r>
-        <w:t xml:space="preserve">HS2: </w:t>
-      </w:r>
-    </w:p>
-    <w:p>
-      <w:r>
-        <w:t>Group of 4 people</w:t>
-      </w:r>
-      <w:r>
-        <w:t xml:space="preserve"> standing i</w:t>
-      </w:r>
-      <w:r>
-        <w:t>n front of a Monitor/laptop</w:t>
-      </w:r>
-      <w:r>
-        <w:t>.</w:t>
-      </w:r>
-    </w:p>
-    <w:p>
-      <w:r>
-        <w:t xml:space="preserve">Left person: </w:t>
-      </w:r>
-      <w:r>
-        <w:t>OMG this g</w:t>
-      </w:r>
-      <w:r>
-        <w:t>ame is amazing</w:t>
-      </w:r>
-    </w:p>
-    <w:p>
-      <w:r>
-        <w:t xml:space="preserve">Middle person: I am </w:t>
-      </w:r>
-      <w:proofErr w:type="spellStart"/>
-      <w:r>
-        <w:t>gonna</w:t>
-      </w:r>
-      <w:proofErr w:type="spellEnd"/>
-      <w:r>
-        <w:t xml:space="preserve"> </w:t>
-      </w:r>
-      <w:proofErr w:type="spellStart"/>
-      <w:r>
-        <w:t>getcha</w:t>
-      </w:r>
-      <w:proofErr w:type="spellEnd"/>
-      <w:r>
-        <w:t xml:space="preserve">. </w:t>
-      </w:r>
-    </w:p>
-    <w:p>
-      <w:r>
-        <w:t>Right Person: DIEDIEDIEIDIEDIE.</w:t>
-      </w:r>
-    </w:p>
-    <w:p>
-      <w:r>
-        <w:t>Memb</w:t>
-      </w:r>
-      <w:r>
-        <w:t>e</w:t>
-      </w:r>
-      <w:r>
-        <w:t>r 1:</w:t>
-      </w:r>
-      <w:r>
-        <w:t xml:space="preserve"> </w:t>
-      </w:r>
-      <w:r>
-        <w:t>Come on guys I want to play too</w:t>
-      </w:r>
-      <w:r>
-        <w:t>.</w:t>
-      </w:r>
-    </w:p>
-    <w:p>
-      <w:pPr>
-        <w:ind w:firstLine="720"/>
-      </w:pPr>
-      <w:r>
-        <w:t>-Why are you not playing with them?</w:t>
-      </w:r>
-    </w:p>
-    <w:p>
-      <w:pPr>
-        <w:ind w:firstLine="720"/>
-      </w:pPr>
-      <w:r>
-        <w:tab/>
-        <w:t>M1: Because we are short one controller</w:t>
-      </w:r>
-    </w:p>
-    <w:p>
-      <w:pPr>
-        <w:ind w:firstLine="720"/>
-      </w:pPr>
-      <w:r>
-        <w:t>-Your teammate is looking for you.</w:t>
-      </w:r>
-    </w:p>
-    <w:p>
-      <w:pPr>
-        <w:ind w:firstLine="720"/>
-      </w:pPr>
-      <w:r>
-        <w:tab/>
-        <w:t>M1: What the deadline? Well I first want to try out this game</w:t>
-      </w:r>
-      <w:r>
-        <w:t>.</w:t>
-      </w:r>
-    </w:p>
-    <w:p>
-      <w:pPr>
-        <w:ind w:firstLine="720"/>
-      </w:pPr>
-      <w:r>
-        <w:t>-Give controller</w:t>
-      </w:r>
-    </w:p>
-    <w:p>
-      <w:pPr>
-        <w:ind w:left="1440"/>
-      </w:pPr>
-      <w:r>
-        <w:t>You give him the controller and he starts playing with the others. After a couple of round he leaves satisfied.</w:t>
-      </w:r>
-    </w:p>
-    <w:p>
-      <w:r>
-        <w:t>//</w:t>
-      </w:r>
-      <w:proofErr w:type="spellStart"/>
-      <w:r>
-        <w:t>RaumOben</w:t>
-      </w:r>
-      <w:proofErr w:type="spellEnd"/>
-      <w:r>
-        <w:t>:</w:t>
-      </w:r>
-    </w:p>
-    <w:p>
-      <w:r>
-        <w:t>3Leute:</w:t>
-      </w:r>
-    </w:p>
-    <w:p>
-      <w:pPr>
-        <w:rPr>
-          <w:lang w:val="de-DE"/>
-        </w:rPr>
-      </w:pPr>
-      <w:r>
-        <w:rPr>
-          <w:lang w:val="de-DE"/>
-        </w:rPr>
-        <w:t xml:space="preserve">P1: </w:t>
-      </w:r>
-      <w:r>
-        <w:rPr>
-          <w:lang w:val="de-DE"/>
-        </w:rPr>
-        <w:t>Overeager Programmer – feature creep – dude du weißt</w:t>
-      </w:r>
-      <w:r>
-        <w:rPr>
-          <w:lang w:val="de-DE"/>
-        </w:rPr>
-        <w:t xml:space="preserve"> schon das in einer Std abgabe ist....</w:t>
-      </w:r>
-    </w:p>
-    <w:p>
-      <w:pPr>
-        <w:rPr>
-          <w:lang w:val="de-DE"/>
-        </w:rPr>
-      </w:pPr>
-      <w:r>
-        <w:rPr>
-          <w:lang w:val="de-DE"/>
-        </w:rPr>
-        <w:t xml:space="preserve">P2: </w:t>
-      </w:r>
-      <w:r>
-        <w:rPr>
-          <w:lang w:val="de-DE"/>
-        </w:rPr>
-        <w:t>Ja also nur noch ein paar Bugfixes und wir sind fertig</w:t>
-      </w:r>
-    </w:p>
-    <w:p>
-      <w:pPr>
-        <w:rPr>
-          <w:lang w:val="de-DE"/>
-        </w:rPr>
-      </w:pPr>
-      <w:r>
-        <w:rPr>
-          <w:lang w:val="de-DE"/>
-        </w:rPr>
-        <w:t xml:space="preserve">P3: </w:t>
-      </w:r>
-      <w:r>
-        <w:rPr>
-          <w:lang w:val="de-DE"/>
-        </w:rPr>
-        <w:t>Ich bin nur hier für die Switch/Essen</w:t>
-      </w:r>
-    </w:p>
-    <w:p>
-      <w:pPr>
-        <w:rPr>
-          <w:lang w:val="de-DE"/>
-        </w:rPr>
-      </w:pPr>
-    </w:p>
-    <w:p>
-      <w:r>
-        <w:t>Room before Key:</w:t>
-      </w:r>
-    </w:p>
-    <w:p>
-      <w:r>
-        <w:tab/>
-        <w:t xml:space="preserve">Gandalf blocking the </w:t>
-      </w:r>
-      <w:r>
-        <w:t>way:</w:t>
-      </w:r>
-    </w:p>
-    <w:p>
-      <w:r>
-        <w:tab/>
-      </w:r>
-      <w:r>
-        <w:tab/>
-      </w:r>
-      <w:r>
-        <w:t>YOU SHALL NOT PASS!</w:t>
-      </w:r>
-    </w:p>
-    <w:p>
-      <w:r>
-        <w:tab/>
-        <w:t>-What is wrong with you?</w:t>
-      </w:r>
-    </w:p>
-    <w:p>
-      <w:r>
-        <w:tab/>
-      </w:r>
-      <w:r>
-        <w:tab/>
-      </w:r>
-      <w:r>
-        <w:t xml:space="preserve">I am </w:t>
-      </w:r>
-      <w:r>
-        <w:t>waiting</w:t>
-      </w:r>
-      <w:r>
-        <w:t xml:space="preserve"> for my other 2 team members</w:t>
-      </w:r>
-      <w:r>
-        <w:t xml:space="preserve"> and won’t leave the spot until they are here.</w:t>
-      </w:r>
-    </w:p>
-    <w:p>
-      <w:r>
-        <w:tab/>
-      </w:r>
-      <w:r>
-        <w:tab/>
-        <w:t>If you want to pass, you need the find them.</w:t>
-      </w:r>
-    </w:p>
-    <w:p>
-      <w:r>
-        <w:tab/>
-        <w:t>-How do</w:t>
-      </w:r>
-      <w:r>
-        <w:t xml:space="preserve"> I recognize them?</w:t>
-      </w:r>
-    </w:p>
-    <w:p>
-      <w:pPr>
-        <w:ind w:left="1440"/>
-      </w:pPr>
-      <w:r>
-        <w:t>Just like me they are wearing the crown of Kings(paper hat)</w:t>
-      </w:r>
-      <w:r>
-        <w:t>. Now go forth and find them.</w:t>
-      </w:r>
-    </w:p>
-    <w:p/>
-    <w:p>
-      <w:proofErr w:type="spellStart"/>
-      <w:r>
-        <w:t>KeyRoom</w:t>
-      </w:r>
-      <w:proofErr w:type="spellEnd"/>
-      <w:r>
-        <w:t xml:space="preserve">: </w:t>
-      </w:r>
-    </w:p>
-    <w:p>
-      <w:r>
-        <w:tab/>
-        <w:t xml:space="preserve">You find a </w:t>
-      </w:r>
-      <w:r>
-        <w:t>note with a locker</w:t>
-      </w:r>
-      <w:r>
-        <w:t xml:space="preserve"> Key </w:t>
-      </w:r>
-    </w:p>
-    <w:p>
-      <w:r>
-        <w:tab/>
-        <w:t>Take the key:</w:t>
-      </w:r>
-    </w:p>
-    <w:p>
-      <w:r>
-        <w:tab/>
-      </w:r>
-      <w:r>
-        <w:tab/>
-        <w:t xml:space="preserve">. You got the </w:t>
-      </w:r>
-      <w:r>
-        <w:t>Locker-</w:t>
-      </w:r>
-      <w:r>
-        <w:t>Key.</w:t>
-      </w:r>
-    </w:p>
-    <w:p>
-      <w:r>
-        <w:tab/>
-      </w:r>
-    </w:p>
-    <w:p>
-      <w:r>
-        <w:t>Toilet:</w:t>
-      </w:r>
-    </w:p>
-    <w:p>
-      <w:r>
-        <w:tab/>
-      </w:r>
-      <w:r>
-        <w:t>You check the stall: it is empty and on the wall the word: [word] is painted</w:t>
-      </w:r>
-    </w:p>
-    <w:p/>
-    <w:p>
-      <w:r>
-        <w:tab/>
-      </w:r>
-      <w:proofErr w:type="spellStart"/>
-      <w:r>
-        <w:t>Anonym</w:t>
-      </w:r>
-      <w:r>
-        <w:t>us</w:t>
-      </w:r>
-      <w:proofErr w:type="spellEnd"/>
-      <w:r>
-        <w:t xml:space="preserve">: </w:t>
-      </w:r>
-      <w:r>
-        <w:t>Hey! This stall is o</w:t>
-      </w:r>
-      <w:r>
-        <w:t>ccupied</w:t>
-      </w:r>
-      <w:r>
-        <w:t>! But would you mind bringing me some toilet paper.</w:t>
-      </w:r>
-    </w:p>
-    <w:p>
-      <w:r>
-        <w:tab/>
-        <w:t>-where can I find the toilet paper?</w:t>
-      </w:r>
-    </w:p>
-    <w:p>
-      <w:pPr>
-        <w:ind w:left="1440"/>
-      </w:pPr>
-      <w:r>
-        <w:t>How I am supposed to know? Ask th</w:t>
-      </w:r>
-      <w:r>
-        <w:t>ose incompetent</w:t>
-      </w:r>
-      <w:r>
-        <w:t xml:space="preserve"> </w:t>
-      </w:r>
-      <w:proofErr w:type="spellStart"/>
-      <w:r>
-        <w:t>orga</w:t>
-      </w:r>
-      <w:proofErr w:type="spellEnd"/>
-      <w:r>
-        <w:t>-people</w:t>
-      </w:r>
-      <w:r>
-        <w:t>(leaving stalls without toilet paper HMPF)</w:t>
-      </w:r>
-    </w:p>
-    <w:p>
-      <w:r>
-        <w:tab/>
-        <w:t xml:space="preserve">-Give </w:t>
-      </w:r>
-      <w:proofErr w:type="spellStart"/>
-      <w:r>
-        <w:t>toiletPaper</w:t>
-      </w:r>
-      <w:proofErr w:type="spellEnd"/>
-      <w:r>
-        <w:t xml:space="preserve">[having TP]: </w:t>
-      </w:r>
-    </w:p>
-    <w:p>
-      <w:r>
-        <w:tab/>
-      </w:r>
-      <w:r>
-        <w:tab/>
-        <w:t>You give him the toilet paper. He leaves the stall with a relieved face.</w:t>
-      </w:r>
-    </w:p>
-    <w:p/>
-    <w:p>
-      <w:r>
-        <w:t>Locker Room:</w:t>
-      </w:r>
-    </w:p>
-    <w:p>
-      <w:r>
-        <w:tab/>
-        <w:t xml:space="preserve">If no key: </w:t>
-      </w:r>
-    </w:p>
-    <w:p>
-      <w:r>
-        <w:tab/>
-      </w:r>
-      <w:r>
-        <w:tab/>
-        <w:t>You see a bunch of lockers, they are all locked.</w:t>
-      </w:r>
-    </w:p>
-    <w:p>
-      <w:r>
-        <w:lastRenderedPageBreak/>
-        <w:tab/>
-        <w:t>If key:</w:t>
-      </w:r>
-    </w:p>
-    <w:p>
-      <w:r>
-        <w:tab/>
-      </w:r>
-      <w:r>
-        <w:tab/>
-      </w:r>
-      <w:r>
-        <w:t>Which locker do you want to open(0-X)</w:t>
-      </w:r>
-      <w:r>
-        <w:t xml:space="preserve"> </w:t>
-      </w:r>
-    </w:p>
-    <w:p>
-      <w:r>
-        <w:tab/>
-      </w:r>
-      <w:r>
-        <w:tab/>
-      </w:r>
-      <w:r>
-        <w:t xml:space="preserve"> </w:t>
-      </w:r>
-      <w:proofErr w:type="spellStart"/>
-      <w:r>
-        <w:t>Wenn</w:t>
-      </w:r>
-      <w:proofErr w:type="spellEnd"/>
-      <w:r>
-        <w:t xml:space="preserve"> </w:t>
-      </w:r>
-      <w:proofErr w:type="spellStart"/>
-      <w:r>
-        <w:t>korrekte</w:t>
-      </w:r>
-      <w:proofErr w:type="spellEnd"/>
-      <w:r>
-        <w:t xml:space="preserve"> </w:t>
-      </w:r>
-      <w:proofErr w:type="spellStart"/>
-      <w:r>
-        <w:t>Nummer</w:t>
-      </w:r>
-      <w:proofErr w:type="spellEnd"/>
-      <w:r>
-        <w:t>: You find a shower he</w:t>
-      </w:r>
-      <w:r>
-        <w:t>ad in the locker.</w:t>
-      </w:r>
-    </w:p>
-    <w:p>
-      <w:r>
-        <w:tab/>
-      </w:r>
-      <w:r>
-        <w:tab/>
-        <w:t>It looks a bit like a flute, don’t you think?</w:t>
-      </w:r>
-    </w:p>
-    <w:p>
-      <w:proofErr w:type="spellStart"/>
-      <w:r>
-        <w:t>Snorlax</w:t>
-      </w:r>
-      <w:proofErr w:type="spellEnd"/>
-      <w:r>
-        <w:t xml:space="preserve"> Room + Epilogue:</w:t>
-      </w:r>
-    </w:p>
-    <w:p>
-      <w:r>
-        <w:tab/>
-      </w:r>
-      <w:r>
-        <w:t xml:space="preserve">Klick auf </w:t>
-      </w:r>
-      <w:proofErr w:type="spellStart"/>
-      <w:r>
-        <w:t>snorlax</w:t>
-      </w:r>
-      <w:proofErr w:type="spellEnd"/>
-      <w:r>
-        <w:t>: After eating all th</w:t>
-      </w:r>
-      <w:r>
-        <w:t>e pizza, it fell fast asleep.</w:t>
-      </w:r>
-    </w:p>
-    <w:p>
-      <w:pPr>
-        <w:ind w:left="720"/>
-      </w:pPr>
-      <w:proofErr w:type="spellStart"/>
-      <w:r>
-        <w:t>Wenn</w:t>
-      </w:r>
-      <w:proofErr w:type="spellEnd"/>
-      <w:r>
-        <w:t xml:space="preserve"> </w:t>
-      </w:r>
-      <w:proofErr w:type="spellStart"/>
-      <w:r>
-        <w:t>Duschkopf</w:t>
-      </w:r>
-      <w:proofErr w:type="spellEnd"/>
-      <w:r>
-        <w:t xml:space="preserve"> </w:t>
-      </w:r>
-      <w:proofErr w:type="spellStart"/>
-      <w:r>
-        <w:t>eingesetzt</w:t>
-      </w:r>
-      <w:proofErr w:type="spellEnd"/>
-      <w:r>
-        <w:t xml:space="preserve"> </w:t>
-      </w:r>
-      <w:proofErr w:type="spellStart"/>
-      <w:r>
-        <w:t>wird</w:t>
-      </w:r>
-      <w:proofErr w:type="spellEnd"/>
-      <w:r>
-        <w:t>: You play on your improvised Poke</w:t>
-      </w:r>
-      <w:r>
-        <w:t xml:space="preserve">-Flute and wake up the </w:t>
-      </w:r>
-      <w:proofErr w:type="spellStart"/>
-      <w:r>
-        <w:t>Snorlax</w:t>
-      </w:r>
-      <w:proofErr w:type="spellEnd"/>
-      <w:r>
-        <w:t>. It runs away and clears the path!</w:t>
-      </w:r>
-    </w:p>
-    <w:p>
-      <w:pPr>
-        <w:ind w:left="720"/>
-      </w:pPr>
-      <w:r>
-        <w:t>As you walk outside you discover the missing members of group 11!</w:t>
-      </w:r>
-    </w:p>
-    <w:p>
-      <w:pPr>
-        <w:ind w:left="720"/>
-      </w:pPr>
-      <w:r>
-        <w:t>G11: Oh hey there, you finally found us! We actually hid here at the pool to create a reason for you to search us, ultimately giving this whole game a purpose. And no, we don’t care about the fourth wall.</w:t>
-      </w:r>
-    </w:p>
-    <w:p/>
-    <w:p>
-      <w:proofErr w:type="spellStart"/>
-      <w:r>
-        <w:t>Shotlist</w:t>
-      </w:r>
-      <w:proofErr w:type="spellEnd"/>
-      <w:r>
-        <w:t>:</w:t>
-      </w:r>
-    </w:p>
-    <w:p>
-      <w:pPr>
-        <w:rPr>
-          <w:b/>
-          <w:sz w:val="24"/>
-          <w:lang w:val="de-DE"/>
-        </w:rPr>
-      </w:pPr>
-      <w:r>
-        <w:rPr>
-          <w:b/>
-          <w:sz w:val="24"/>
-          <w:lang w:val="de-DE"/>
-        </w:rPr>
-        <w:t>Räume</w:t>
-      </w:r>
-    </w:p>
-    <w:p>
-      <w:pPr>
-        <w:rPr>
-          <w:lang w:val="de-DE"/>
-        </w:rPr>
-      </w:pPr>
-      <w:r>
-        <w:rPr>
-          <w:lang w:val="de-DE"/>
-        </w:rPr>
-        <w:t>Quantum:</w:t>
-      </w:r>
-    </w:p>
-    <w:p>
-      <w:pPr>
-        <w:rPr>
-          <w:lang w:val="de-DE"/>
-        </w:rPr>
-      </w:pPr>
-      <w:r>
-        <w:rPr>
-          <w:lang w:val="de-DE"/>
-        </w:rPr>
-        <w:t>Am Tresen:</w:t>
-      </w:r>
-    </w:p>
-    <w:p>
-      <w:pPr>
-        <w:rPr>
-          <w:lang w:val="de-DE"/>
-        </w:rPr>
-      </w:pPr>
-      <w:r>
-        <w:rPr>
-          <w:lang w:val="de-DE"/>
-        </w:rPr>
-        <w:tab/>
-      </w:r>
-      <w:r>
-        <w:rPr>
-          <w:lang w:val="de-DE"/>
-        </w:rPr>
-        <w:t>Hendrik und Member 2 in h</w:t>
-      </w:r>
-      <w:r>
-        <w:rPr>
-          <w:lang w:val="de-DE"/>
-        </w:rPr>
-        <w:t>itziger Diskussion</w:t>
-      </w:r>
-    </w:p>
-    <w:p>
-      <w:pPr>
-        <w:rPr>
-          <w:lang w:val="de-DE"/>
-        </w:rPr>
-      </w:pPr>
-      <w:r>
-        <w:rPr>
-          <w:lang w:val="de-DE"/>
-        </w:rPr>
-        <w:tab/>
-        <w:t>Tresen ohne Menschen</w:t>
-      </w:r>
-    </w:p>
-    <w:p>
-      <w:pPr>
-        <w:rPr>
-          <w:lang w:val="de-DE"/>
-        </w:rPr>
-      </w:pPr>
-      <w:r>
-        <w:rPr>
-          <w:lang w:val="de-DE"/>
-        </w:rPr>
-        <w:t>Am Tisch:</w:t>
-      </w:r>
-    </w:p>
-    <w:p>
-      <w:pPr>
-        <w:rPr>
-          <w:lang w:val="de-DE"/>
-        </w:rPr>
-      </w:pPr>
-      <w:r>
-        <w:rPr>
-          <w:lang w:val="de-DE"/>
-        </w:rPr>
-        <w:tab/>
-        <w:t xml:space="preserve">Gollum mit </w:t>
-      </w:r>
-      <w:proofErr w:type="spellStart"/>
-      <w:r>
-        <w:rPr>
-          <w:lang w:val="de-DE"/>
-        </w:rPr>
-        <w:t>Achievementsachen</w:t>
-      </w:r>
-      <w:proofErr w:type="spellEnd"/>
-      <w:r>
-        <w:rPr>
-          <w:lang w:val="de-DE"/>
-        </w:rPr>
-        <w:t xml:space="preserve"> + Klopapier + Rätselbaum, </w:t>
-      </w:r>
-      <w:proofErr w:type="spellStart"/>
-      <w:r>
-        <w:rPr>
-          <w:lang w:val="de-DE"/>
-        </w:rPr>
-        <w:t>xbox</w:t>
-      </w:r>
-      <w:proofErr w:type="spellEnd"/>
-      <w:r>
-        <w:rPr>
-          <w:lang w:val="de-DE"/>
-        </w:rPr>
-        <w:t xml:space="preserve"> + </w:t>
-      </w:r>
-      <w:proofErr w:type="spellStart"/>
-      <w:r>
-        <w:rPr>
-          <w:lang w:val="de-DE"/>
-        </w:rPr>
-        <w:t>controller</w:t>
-      </w:r>
-      <w:proofErr w:type="spellEnd"/>
-      <w:r>
-        <w:rPr>
-          <w:lang w:val="de-DE"/>
-        </w:rPr>
-        <w:t xml:space="preserve"> auf anderer Seite im Bild</w:t>
-      </w:r>
-    </w:p>
-    <w:p>
-      <w:pPr>
-        <w:rPr>
-          <w:lang w:val="de-DE"/>
-        </w:rPr>
-      </w:pPr>
-      <w:r>
-        <w:rPr>
-          <w:lang w:val="de-DE"/>
-        </w:rPr>
-        <w:t>Glaskasten 2:</w:t>
-      </w:r>
-    </w:p>
-    <w:p>
-      <w:pPr>
-        <w:rPr>
-          <w:lang w:val="de-DE"/>
-        </w:rPr>
-      </w:pPr>
-      <w:r>
-        <w:rPr>
-          <w:lang w:val="de-DE"/>
-        </w:rPr>
-        <w:tab/>
-        <w:t>Unser Raum ohne Jacken, 3 Laptops im Bild</w:t>
-      </w:r>
-    </w:p>
-    <w:p>
-      <w:pPr>
-        <w:rPr>
-          <w:lang w:val="de-DE"/>
-        </w:rPr>
-      </w:pPr>
-      <w:r>
-        <w:rPr>
-          <w:lang w:val="de-DE"/>
-        </w:rPr>
-        <w:t>Glaskasten 1:</w:t>
-      </w:r>
-    </w:p>
-    <w:p>
-      <w:pPr>
-        <w:rPr>
-          <w:lang w:val="de-DE"/>
-        </w:rPr>
-      </w:pPr>
-      <w:r>
-        <w:rPr>
-          <w:lang w:val="de-DE"/>
-        </w:rPr>
-        <w:tab/>
-      </w:r>
-      <w:proofErr w:type="spellStart"/>
-      <w:r>
-        <w:rPr>
-          <w:lang w:val="de-DE"/>
-        </w:rPr>
-        <w:t>Sleepy</w:t>
-      </w:r>
-      <w:proofErr w:type="spellEnd"/>
-      <w:r>
-        <w:rPr>
-          <w:lang w:val="de-DE"/>
-        </w:rPr>
-        <w:t xml:space="preserve"> Guy sitzt über </w:t>
-      </w:r>
-      <w:proofErr w:type="spellStart"/>
-      <w:r>
-        <w:rPr>
-          <w:lang w:val="de-DE"/>
-        </w:rPr>
-        <w:t>laptop</w:t>
-      </w:r>
-      <w:proofErr w:type="spellEnd"/>
-    </w:p>
-    <w:p>
-      <w:pPr>
-        <w:rPr>
-          <w:lang w:val="de-DE"/>
-        </w:rPr>
-      </w:pPr>
-      <w:proofErr w:type="spellStart"/>
-      <w:r>
-        <w:rPr>
-          <w:lang w:val="de-DE"/>
-        </w:rPr>
-        <w:t>KeyRoom</w:t>
-      </w:r>
-      <w:proofErr w:type="spellEnd"/>
-      <w:r>
-        <w:rPr>
-          <w:lang w:val="de-DE"/>
-        </w:rPr>
-        <w:t>:</w:t>
-      </w:r>
-    </w:p>
-    <w:p>
-      <w:pPr>
-        <w:rPr>
-          <w:lang w:val="de-DE"/>
-        </w:rPr>
-      </w:pPr>
-      <w:r>
-        <w:rPr>
-          <w:lang w:val="de-DE"/>
-        </w:rPr>
-        <w:tab/>
-        <w:t>Gandalf, der Tür versperrt</w:t>
-      </w:r>
-    </w:p>
-    <w:p>
-      <w:pPr>
-        <w:rPr>
-          <w:lang w:val="de-DE"/>
-        </w:rPr>
-      </w:pPr>
-      <w:r>
-        <w:rPr>
-          <w:lang w:val="de-DE"/>
-        </w:rPr>
-        <w:tab/>
-        <w:t>Tür frei ohne Gandalf</w:t>
-      </w:r>
-    </w:p>
-    <w:p>
-      <w:pPr>
-        <w:rPr>
-          <w:lang w:val="de-DE"/>
-        </w:rPr>
-      </w:pPr>
-      <w:r>
-        <w:rPr>
-          <w:b/>
-          <w:lang w:val="de-DE"/>
-        </w:rPr>
-        <w:t>Optional:</w:t>
-      </w:r>
-    </w:p>
-    <w:p>
-      <w:pPr>
-        <w:rPr>
-          <w:lang w:val="de-DE"/>
-        </w:rPr>
-      </w:pPr>
-      <w:r>
-        <w:rPr>
-          <w:lang w:val="de-DE"/>
-        </w:rPr>
-        <w:lastRenderedPageBreak/>
-        <w:t>HS1:</w:t>
-      </w:r>
-    </w:p>
-    <w:p>
-      <w:pPr>
-        <w:rPr>
-          <w:lang w:val="de-DE"/>
-        </w:rPr>
-      </w:pPr>
-      <w:r>
-        <w:rPr>
-          <w:lang w:val="de-DE"/>
-        </w:rPr>
-        <w:tab/>
-        <w:t xml:space="preserve">3 Personen mit Rücken zur </w:t>
-      </w:r>
-      <w:proofErr w:type="spellStart"/>
-      <w:r>
-        <w:rPr>
-          <w:lang w:val="de-DE"/>
-        </w:rPr>
-        <w:t>Camera</w:t>
-      </w:r>
-      <w:proofErr w:type="spellEnd"/>
-      <w:r>
-        <w:rPr>
-          <w:lang w:val="de-DE"/>
-        </w:rPr>
-        <w:t xml:space="preserve">, Thermoskanne mit </w:t>
-      </w:r>
-      <w:proofErr w:type="spellStart"/>
-      <w:r>
-        <w:rPr>
-          <w:lang w:val="de-DE"/>
-        </w:rPr>
-        <w:t>Kaffe</w:t>
-      </w:r>
-      <w:proofErr w:type="spellEnd"/>
-      <w:r>
-        <w:rPr>
-          <w:lang w:val="de-DE"/>
-        </w:rPr>
-        <w:t xml:space="preserve"> steht auf Tisch rum</w:t>
-      </w:r>
-    </w:p>
-    <w:p>
-      <w:pPr>
-        <w:rPr>
-          <w:lang w:val="de-DE"/>
-        </w:rPr>
-      </w:pPr>
-      <w:proofErr w:type="spellStart"/>
-      <w:r>
-        <w:rPr>
-          <w:lang w:val="de-DE"/>
-        </w:rPr>
-        <w:t>Glasraum</w:t>
-      </w:r>
-      <w:proofErr w:type="spellEnd"/>
-      <w:r>
-        <w:rPr>
-          <w:lang w:val="de-DE"/>
-        </w:rPr>
-        <w:t xml:space="preserve"> 1:</w:t>
-      </w:r>
-    </w:p>
-    <w:p>
-      <w:pPr>
-        <w:rPr>
-          <w:lang w:val="de-DE"/>
-        </w:rPr>
-      </w:pPr>
-      <w:r>
-        <w:rPr>
-          <w:lang w:val="de-DE"/>
-        </w:rPr>
-        <w:tab/>
-        <w:t>Total verpennter Typ liegt halb auf Laptop mit Rücken zur Kamera</w:t>
-      </w:r>
-    </w:p>
-    <w:p>
-      <w:pPr>
-        <w:rPr>
-          <w:lang w:val="de-DE"/>
-        </w:rPr>
-      </w:pPr>
-    </w:p>
-    <w:p>
-      <w:pPr>
-        <w:rPr>
-          <w:b/>
-          <w:lang w:val="de-DE"/>
-        </w:rPr>
-      </w:pPr>
-      <w:r>
-        <w:rPr>
-          <w:b/>
-          <w:lang w:val="de-DE"/>
-        </w:rPr>
-        <w:t>Personen</w:t>
-      </w:r>
-      <w:r>
-        <w:rPr>
-          <w:b/>
-          <w:lang w:val="de-DE"/>
-        </w:rPr>
-        <w:t>:</w:t>
-      </w:r>
-    </w:p>
-    <w:p>
-      <w:pPr>
-        <w:rPr>
-          <w:lang w:val="de-DE"/>
-        </w:rPr>
-      </w:pPr>
-      <w:r>
-        <w:rPr>
-          <w:lang w:val="de-DE"/>
-        </w:rPr>
-        <w:t>Hendrik:</w:t>
-      </w:r>
-    </w:p>
-    <w:p>
-      <w:pPr>
-        <w:rPr>
-          <w:lang w:val="de-DE"/>
-        </w:rPr>
-      </w:pPr>
-      <w:r>
-        <w:rPr>
-          <w:lang w:val="de-DE"/>
-        </w:rPr>
-        <w:tab/>
-        <w:t>Panik</w:t>
-      </w:r>
-    </w:p>
-    <w:p>
-      <w:pPr>
-        <w:rPr>
-          <w:lang w:val="de-DE"/>
-        </w:rPr>
-      </w:pPr>
-      <w:r>
-        <w:rPr>
-          <w:lang w:val="de-DE"/>
-        </w:rPr>
-        <w:tab/>
-        <w:t>Normal</w:t>
-      </w:r>
-    </w:p>
-    <w:p>
-      <w:pPr>
-        <w:rPr>
-          <w:lang w:val="de-DE"/>
-        </w:rPr>
-      </w:pPr>
-      <w:r>
-        <w:rPr>
-          <w:lang w:val="de-DE"/>
-        </w:rPr>
-        <w:tab/>
-        <w:t>Essen in Hand</w:t>
-      </w:r>
-    </w:p>
-    <w:p>
-      <w:pPr>
-        <w:rPr>
-          <w:lang w:val="de-DE"/>
-        </w:rPr>
-      </w:pPr>
-      <w:r>
-        <w:rPr>
-          <w:lang w:val="de-DE"/>
-        </w:rPr>
-        <w:tab/>
-        <w:t xml:space="preserve">Evtl. Hendrik wie er </w:t>
-      </w:r>
-      <w:proofErr w:type="spellStart"/>
-      <w:r>
-        <w:rPr>
-          <w:lang w:val="de-DE"/>
-        </w:rPr>
-        <w:t>geslappt</w:t>
-      </w:r>
-      <w:proofErr w:type="spellEnd"/>
-      <w:r>
-        <w:rPr>
-          <w:lang w:val="de-DE"/>
-        </w:rPr>
-        <w:t xml:space="preserve"> wird + Fish reinshoppen</w:t>
-      </w:r>
-    </w:p>
-    <w:p>
-      <w:pPr>
-        <w:rPr>
-          <w:lang w:val="de-DE"/>
-        </w:rPr>
-      </w:pPr>
-      <w:r>
-        <w:rPr>
-          <w:lang w:val="de-DE"/>
-        </w:rPr>
-        <w:t>Gollum:</w:t>
-      </w:r>
-    </w:p>
-    <w:p>
-      <w:pPr>
-        <w:rPr>
-          <w:lang w:val="de-DE"/>
-        </w:rPr>
-      </w:pPr>
-      <w:r>
-        <w:rPr>
-          <w:lang w:val="de-DE"/>
-        </w:rPr>
-        <w:tab/>
-        <w:t>Normal/leicht gestresst</w:t>
-      </w:r>
-    </w:p>
-    <w:p>
-      <w:pPr>
-        <w:rPr>
-          <w:lang w:val="de-DE"/>
-        </w:rPr>
-      </w:pPr>
-      <w:r>
-        <w:rPr>
-          <w:lang w:val="de-DE"/>
-        </w:rPr>
-        <w:tab/>
-        <w:t>Hinterhältig/nachdenklich wenn Rätsel gestellt wird</w:t>
-      </w:r>
-    </w:p>
-    <w:p>
-      <w:pPr>
-        <w:rPr>
-          <w:lang w:val="de-DE"/>
-        </w:rPr>
-      </w:pPr>
-      <w:r>
-        <w:rPr>
-          <w:lang w:val="de-DE"/>
-        </w:rPr>
-        <w:tab/>
-        <w:t xml:space="preserve">Wütend nach Lösen des </w:t>
-      </w:r>
-      <w:proofErr w:type="spellStart"/>
-      <w:r>
-        <w:rPr>
-          <w:lang w:val="de-DE"/>
-        </w:rPr>
-        <w:t>rätsels</w:t>
-      </w:r>
-      <w:proofErr w:type="spellEnd"/>
-    </w:p>
-    <w:p>
-      <w:pPr>
-        <w:rPr>
-          <w:lang w:val="de-DE"/>
-        </w:rPr>
-      </w:pPr>
-      <w:r>
-        <w:rPr>
-          <w:lang w:val="de-DE"/>
-        </w:rPr>
-        <w:t>Gandalf:</w:t>
-      </w:r>
-    </w:p>
-    <w:p>
-      <w:pPr>
-        <w:rPr>
-          <w:lang w:val="de-DE"/>
-        </w:rPr>
-      </w:pPr>
-      <w:r>
-        <w:rPr>
-          <w:lang w:val="de-DE"/>
-        </w:rPr>
-        <w:tab/>
-        <w:t>Einmal relativ normaler Gesichtsausdruck, Krone auf dem Kopf</w:t>
-      </w:r>
-    </w:p>
-    <w:p>
-      <w:pPr>
-        <w:rPr>
-          <w:lang w:val="de-DE"/>
-        </w:rPr>
-      </w:pPr>
-    </w:p>
-    <w:p>
-      <w:pPr>
-        <w:rPr>
-          <w:lang w:val="de-DE"/>
-        </w:rPr>
-      </w:pPr>
-      <w:r>
-        <w:rPr>
-          <w:lang w:val="de-DE"/>
-        </w:rPr>
-        <w:t>Szenenliste:</w:t>
-      </w:r>
-    </w:p>
-    <w:p>
-      <w:pPr>
-        <w:rPr>
-          <w:lang w:val="de-DE"/>
-        </w:rPr>
-      </w:pPr>
-      <w:r>
-        <w:rPr>
-          <w:lang w:val="de-DE"/>
-        </w:rPr>
-        <w:tab/>
-        <w:t>Quantum 1</w:t>
-      </w:r>
-    </w:p>
-    <w:p>
-      <w:pPr>
-        <w:rPr>
-          <w:lang w:val="de-DE"/>
-        </w:rPr>
-      </w:pPr>
-      <w:r>
-        <w:rPr>
-          <w:lang w:val="de-DE"/>
-        </w:rPr>
-        <w:tab/>
-        <w:t>Quantum 2</w:t>
-      </w:r>
-    </w:p>
-    <w:p>
-      <w:pPr>
-        <w:rPr>
-          <w:lang w:val="de-DE"/>
-        </w:rPr>
-      </w:pPr>
-      <w:r>
-        <w:rPr>
-          <w:lang w:val="de-DE"/>
-        </w:rPr>
-        <w:tab/>
-        <w:t>Unser Raum</w:t>
-      </w:r>
-    </w:p>
-    <w:p>
-      <w:pPr>
-        <w:rPr>
-          <w:lang w:val="de-DE"/>
-        </w:rPr>
-      </w:pPr>
-      <w:r>
-        <w:rPr>
-          <w:lang w:val="de-DE"/>
-        </w:rPr>
-        <w:tab/>
-        <w:t>Saal</w:t>
-      </w:r>
-    </w:p>
-    <w:p>
-      <w:r>
-        <w:rPr>
-          <w:lang w:val="de-DE"/>
-        </w:rPr>
-        <w:tab/>
-      </w:r>
-      <w:proofErr w:type="spellStart"/>
-      <w:r>
-        <w:t>Klo</w:t>
-      </w:r>
-      <w:proofErr w:type="spellEnd"/>
-    </w:p>
-    <w:p>
-      <w:r>
-        <w:tab/>
-        <w:t>Locker Room</w:t>
-      </w:r>
-    </w:p>
-    <w:p>
-      <w:r>
-        <w:tab/>
-      </w:r>
-      <w:proofErr w:type="spellStart"/>
-      <w:r>
-        <w:t>Snorlax</w:t>
-      </w:r>
-      <w:proofErr w:type="spellEnd"/>
-      <w:r>
-        <w:t xml:space="preserve"> Room</w:t>
-      </w:r>
-    </w:p>
-    <w:p>
-      <w:r>
-        <w:tab/>
-        <w:t>Gandalf Room</w:t>
-      </w:r>
-    </w:p>
-    <w:p>
-      <w:pPr>
-        <w:rPr>
-          <w:lang w:val="de-DE"/>
-        </w:rPr>
-      </w:pPr>
-      <w:r>
-        <w:tab/>
-      </w:r>
-      <w:r>
-        <w:rPr>
-          <w:lang w:val="de-DE"/>
-        </w:rPr>
-        <w:t xml:space="preserve">HS1 mit Leuten und </w:t>
-      </w:r>
-      <w:proofErr w:type="spellStart"/>
-      <w:r>
-        <w:rPr>
-          <w:lang w:val="de-DE"/>
-        </w:rPr>
-        <w:t>Git</w:t>
-      </w:r>
-      <w:proofErr w:type="spellEnd"/>
-      <w:r>
-        <w:rPr>
-          <w:lang w:val="de-DE"/>
-        </w:rPr>
-        <w:t xml:space="preserve"> Problemen</w:t>
-      </w:r>
-    </w:p>
-    <w:p>
-      <w:pPr>
-        <w:rPr>
-          <w:lang w:val="de-DE"/>
-        </w:rPr>
-      </w:pPr>
-      <w:r>
-        <w:rPr>
-          <w:lang w:val="de-DE"/>
-        </w:rPr>
-        <w:tab/>
-      </w:r>
-    </w:p>
-    <w:p>
-      <w:pPr>
-        <w:rPr>
-          <w:lang w:val="de-DE"/>
-        </w:rPr>
-      </w:pPr>
     </w:p>
     <w:sectPr>
       <w:pgSz w:w="12240" w:h="15840"/>

</xml_diff>